<commit_message>
wesley - Correção no texto - explicar tabela
Correção do texto com a inclusão do texto detalhando todos os requisitos
tafera #73
</commit_message>
<xml_diff>
--- a/estagio_2_wesley/texto/Sistemas_de_mesmo_contexto.docx
+++ b/estagio_2_wesley/texto/Sistemas_de_mesmo_contexto.docx
@@ -1,6 +1,6 @@
 
 <file path=word/document.xml><?xml version="1.0" encoding="utf-8"?>
-<w:document xmlns:ve="http://schemas.openxmlformats.org/markup-compatibility/2006" xmlns:o="urn:schemas-microsoft-com:office:office" xmlns:r="http://schemas.openxmlformats.org/officeDocument/2006/relationships" xmlns:m="http://schemas.openxmlformats.org/officeDocument/2006/math" xmlns:v="urn:schemas-microsoft-com:vml" xmlns:wp="http://schemas.openxmlformats.org/drawingml/2006/wordprocessingDrawing" xmlns:w10="urn:schemas-microsoft-com:office:word" xmlns:w="http://schemas.openxmlformats.org/wordprocessingml/2006/main" xmlns:wne="http://schemas.microsoft.com/office/word/2006/wordml">
+<w:document xmlns:wpc="http://schemas.microsoft.com/office/word/2010/wordprocessingCanvas" xmlns:mc="http://schemas.openxmlformats.org/markup-compatibility/2006" xmlns:o="urn:schemas-microsoft-com:office:office" xmlns:r="http://schemas.openxmlformats.org/officeDocument/2006/relationships" xmlns:m="http://schemas.openxmlformats.org/officeDocument/2006/math" xmlns:v="urn:schemas-microsoft-com:vml" xmlns:wp14="http://schemas.microsoft.com/office/word/2010/wordprocessingDrawing" xmlns:wp="http://schemas.openxmlformats.org/drawingml/2006/wordprocessingDrawing" xmlns:w10="urn:schemas-microsoft-com:office:word" xmlns:w="http://schemas.openxmlformats.org/wordprocessingml/2006/main" xmlns:w14="http://schemas.microsoft.com/office/word/2010/wordml" xmlns:w15="http://schemas.microsoft.com/office/word/2012/wordml" xmlns:wpg="http://schemas.microsoft.com/office/word/2010/wordprocessingGroup" xmlns:wpi="http://schemas.microsoft.com/office/word/2010/wordprocessingInk" xmlns:wne="http://schemas.microsoft.com/office/word/2006/wordml" xmlns:wps="http://schemas.microsoft.com/office/word/2010/wordprocessingShape" mc:Ignorable="w14 w15 wp14">
   <w:body>
     <w:p>
       <w:pPr>
@@ -656,7 +656,7 @@
         <w:tblStyle w:val="Tabelacomgrade"/>
         <w:tblpPr w:leftFromText="141" w:rightFromText="141" w:vertAnchor="page" w:horzAnchor="margin" w:tblpY="2281"/>
         <w:tblW w:w="0" w:type="auto"/>
-        <w:tblLook w:val="04A0"/>
+        <w:tblLook w:val="04A0" w:firstRow="1" w:lastRow="0" w:firstColumn="1" w:lastColumn="0" w:noHBand="0" w:noVBand="1"/>
       </w:tblPr>
       <w:tblGrid>
         <w:gridCol w:w="1270"/>
@@ -1198,7 +1198,7 @@
                 <w:szCs w:val="20"/>
                 <w:lang w:eastAsia="pt-BR"/>
               </w:rPr>
-              <w:t>-</w:t>
+              <w:t>X</w:t>
             </w:r>
           </w:p>
         </w:tc>
@@ -1325,7 +1325,7 @@
                 <w:szCs w:val="20"/>
                 <w:lang w:eastAsia="pt-BR"/>
               </w:rPr>
-              <w:t>Buscar Serviço</w:t>
+              <w:t>Cadastrar Empresa</w:t>
             </w:r>
           </w:p>
         </w:tc>
@@ -1350,7 +1350,7 @@
                 <w:szCs w:val="20"/>
                 <w:lang w:eastAsia="pt-BR"/>
               </w:rPr>
-              <w:t>X</w:t>
+              <w:t>-</w:t>
             </w:r>
           </w:p>
         </w:tc>
@@ -1375,7 +1375,7 @@
                 <w:szCs w:val="20"/>
                 <w:lang w:eastAsia="pt-BR"/>
               </w:rPr>
-              <w:t>X</w:t>
+              <w:t>-</w:t>
             </w:r>
           </w:p>
         </w:tc>
@@ -1425,7 +1425,7 @@
                 <w:szCs w:val="20"/>
                 <w:lang w:eastAsia="pt-BR"/>
               </w:rPr>
-              <w:t>X</w:t>
+              <w:t>-</w:t>
             </w:r>
           </w:p>
         </w:tc>
@@ -1450,7 +1450,7 @@
                 <w:szCs w:val="20"/>
                 <w:lang w:eastAsia="pt-BR"/>
               </w:rPr>
-              <w:t>X</w:t>
+              <w:t>-</w:t>
             </w:r>
           </w:p>
         </w:tc>
@@ -1475,7 +1475,7 @@
                 <w:szCs w:val="20"/>
                 <w:lang w:eastAsia="pt-BR"/>
               </w:rPr>
-              <w:t>X</w:t>
+              <w:t>-</w:t>
             </w:r>
           </w:p>
         </w:tc>
@@ -1527,25 +1527,7 @@
                 <w:szCs w:val="20"/>
                 <w:lang w:eastAsia="pt-BR"/>
               </w:rPr>
-              <w:t xml:space="preserve">Alterar </w:t>
-            </w:r>
-            <w:r>
-              <w:rPr>
-                <w:rFonts w:ascii="Times New Roman" w:eastAsia="Times New Roman" w:hAnsi="Times New Roman" w:cs="Times New Roman"/>
-                <w:sz w:val="20"/>
-                <w:szCs w:val="20"/>
-                <w:lang w:eastAsia="pt-BR"/>
-              </w:rPr>
-              <w:t xml:space="preserve">Perfil de </w:t>
-            </w:r>
-            <w:r>
-              <w:rPr>
-                <w:rFonts w:ascii="Times New Roman" w:eastAsia="Times New Roman" w:hAnsi="Times New Roman" w:cs="Times New Roman"/>
-                <w:sz w:val="20"/>
-                <w:szCs w:val="20"/>
-                <w:lang w:eastAsia="pt-BR"/>
-              </w:rPr>
-              <w:t>Usuário</w:t>
+              <w:t>Buscar Serviço</w:t>
             </w:r>
           </w:p>
         </w:tc>
@@ -1747,34 +1729,7 @@
                 <w:szCs w:val="20"/>
                 <w:lang w:eastAsia="pt-BR"/>
               </w:rPr>
-              <w:t xml:space="preserve">Alterar </w:t>
-            </w:r>
-            <w:r>
-              <w:rPr>
-                <w:rFonts w:ascii="Times New Roman" w:eastAsia="Times New Roman" w:hAnsi="Times New Roman" w:cs="Times New Roman"/>
-                <w:sz w:val="20"/>
-                <w:szCs w:val="20"/>
-                <w:lang w:eastAsia="pt-BR"/>
-              </w:rPr>
-              <w:t xml:space="preserve">Perfil de </w:t>
-            </w:r>
-            <w:r>
-              <w:rPr>
-                <w:rFonts w:ascii="Times New Roman" w:eastAsia="Times New Roman" w:hAnsi="Times New Roman" w:cs="Times New Roman"/>
-                <w:sz w:val="20"/>
-                <w:szCs w:val="20"/>
-                <w:lang w:eastAsia="pt-BR"/>
-              </w:rPr>
-              <w:t>Serviço</w:t>
-            </w:r>
-            <w:r>
-              <w:rPr>
-                <w:rFonts w:ascii="Times New Roman" w:eastAsia="Times New Roman" w:hAnsi="Times New Roman" w:cs="Times New Roman"/>
-                <w:sz w:val="20"/>
-                <w:szCs w:val="20"/>
-                <w:lang w:eastAsia="pt-BR"/>
-              </w:rPr>
-              <w:t xml:space="preserve"> Prestado</w:t>
+              <w:t>Alterar Perfil de Usuário</w:t>
             </w:r>
           </w:p>
         </w:tc>
@@ -1849,7 +1804,7 @@
                 <w:szCs w:val="20"/>
                 <w:lang w:eastAsia="pt-BR"/>
               </w:rPr>
-              <w:t>-</w:t>
+              <w:t>X</w:t>
             </w:r>
           </w:p>
         </w:tc>
@@ -1976,7 +1931,7 @@
                 <w:szCs w:val="20"/>
                 <w:lang w:eastAsia="pt-BR"/>
               </w:rPr>
-              <w:t>Remover Usuário</w:t>
+              <w:t>Alterar Perfil de Serviço Prestado</w:t>
             </w:r>
           </w:p>
         </w:tc>
@@ -2178,16 +2133,7 @@
                 <w:szCs w:val="20"/>
                 <w:lang w:eastAsia="pt-BR"/>
               </w:rPr>
-              <w:t xml:space="preserve">Remover </w:t>
-            </w:r>
-            <w:r>
-              <w:rPr>
-                <w:rFonts w:ascii="Times New Roman" w:eastAsia="Times New Roman" w:hAnsi="Times New Roman" w:cs="Times New Roman"/>
-                <w:sz w:val="20"/>
-                <w:szCs w:val="20"/>
-                <w:lang w:eastAsia="pt-BR"/>
-              </w:rPr>
-              <w:t>Serviço</w:t>
+              <w:t>Remover Usuário</w:t>
             </w:r>
           </w:p>
         </w:tc>
@@ -2262,7 +2208,7 @@
                 <w:szCs w:val="20"/>
                 <w:lang w:eastAsia="pt-BR"/>
               </w:rPr>
-              <w:t>-</w:t>
+              <w:t>X</w:t>
             </w:r>
           </w:p>
         </w:tc>
@@ -2389,25 +2335,7 @@
                 <w:szCs w:val="20"/>
                 <w:lang w:eastAsia="pt-BR"/>
               </w:rPr>
-              <w:t>Localização do Prestador de Serviço</w:t>
-            </w:r>
-            <w:r>
-              <w:rPr>
-                <w:rFonts w:ascii="Times New Roman" w:eastAsia="Times New Roman" w:hAnsi="Times New Roman" w:cs="Times New Roman"/>
-                <w:sz w:val="20"/>
-                <w:szCs w:val="20"/>
-                <w:lang w:eastAsia="pt-BR"/>
-              </w:rPr>
-              <w:t xml:space="preserve"> mais próximo</w:t>
-            </w:r>
-            <w:r>
-              <w:rPr>
-                <w:rFonts w:ascii="Times New Roman" w:eastAsia="Times New Roman" w:hAnsi="Times New Roman" w:cs="Times New Roman"/>
-                <w:sz w:val="20"/>
-                <w:szCs w:val="20"/>
-                <w:lang w:eastAsia="pt-BR"/>
-              </w:rPr>
-              <w:t xml:space="preserve"> em tempo real.</w:t>
+              <w:t>Remover Serviço</w:t>
             </w:r>
           </w:p>
         </w:tc>
@@ -2457,7 +2385,7 @@
                 <w:szCs w:val="20"/>
                 <w:lang w:eastAsia="pt-BR"/>
               </w:rPr>
-              <w:t>-</w:t>
+              <w:t>X</w:t>
             </w:r>
           </w:p>
         </w:tc>
@@ -2482,7 +2410,7 @@
                 <w:szCs w:val="20"/>
                 <w:lang w:eastAsia="pt-BR"/>
               </w:rPr>
-              <w:t>-</w:t>
+              <w:t>X</w:t>
             </w:r>
           </w:p>
         </w:tc>
@@ -2532,7 +2460,7 @@
                 <w:szCs w:val="20"/>
                 <w:lang w:eastAsia="pt-BR"/>
               </w:rPr>
-              <w:t>-</w:t>
+              <w:t>X</w:t>
             </w:r>
           </w:p>
         </w:tc>
@@ -2557,7 +2485,7 @@
                 <w:szCs w:val="20"/>
                 <w:lang w:eastAsia="pt-BR"/>
               </w:rPr>
-              <w:t>-</w:t>
+              <w:t>X</w:t>
             </w:r>
           </w:p>
         </w:tc>
@@ -2609,16 +2537,7 @@
                 <w:szCs w:val="20"/>
                 <w:lang w:eastAsia="pt-BR"/>
               </w:rPr>
-              <w:t>Avaliação do Serviço</w:t>
-            </w:r>
-            <w:r>
-              <w:rPr>
-                <w:rFonts w:ascii="Times New Roman" w:eastAsia="Times New Roman" w:hAnsi="Times New Roman" w:cs="Times New Roman"/>
-                <w:sz w:val="20"/>
-                <w:szCs w:val="20"/>
-                <w:lang w:eastAsia="pt-BR"/>
-              </w:rPr>
-              <w:t xml:space="preserve"> Prestado</w:t>
+              <w:t>Localização do Prestador de Serviço mais próximo em tempo real.</w:t>
             </w:r>
           </w:p>
         </w:tc>
@@ -2668,7 +2587,7 @@
                 <w:szCs w:val="20"/>
                 <w:lang w:eastAsia="pt-BR"/>
               </w:rPr>
-              <w:t>X</w:t>
+              <w:t>-</w:t>
             </w:r>
           </w:p>
         </w:tc>
@@ -2693,7 +2612,7 @@
                 <w:szCs w:val="20"/>
                 <w:lang w:eastAsia="pt-BR"/>
               </w:rPr>
-              <w:t>X</w:t>
+              <w:t>-</w:t>
             </w:r>
           </w:p>
         </w:tc>
@@ -2743,7 +2662,7 @@
                 <w:szCs w:val="20"/>
                 <w:lang w:eastAsia="pt-BR"/>
               </w:rPr>
-              <w:t>X</w:t>
+              <w:t>-</w:t>
             </w:r>
           </w:p>
         </w:tc>
@@ -2768,7 +2687,7 @@
                 <w:szCs w:val="20"/>
                 <w:lang w:eastAsia="pt-BR"/>
               </w:rPr>
-              <w:t>X</w:t>
+              <w:t>-</w:t>
             </w:r>
           </w:p>
         </w:tc>
@@ -2795,16 +2714,7 @@
                 <w:szCs w:val="24"/>
                 <w:lang w:eastAsia="pt-BR"/>
               </w:rPr>
-              <w:t>RFC0001</w:t>
-            </w:r>
-            <w:r>
-              <w:rPr>
-                <w:rFonts w:ascii="Times New Roman" w:eastAsia="Times New Roman" w:hAnsi="Times New Roman" w:cs="Times New Roman"/>
-                <w:sz w:val="24"/>
-                <w:szCs w:val="24"/>
-                <w:lang w:eastAsia="pt-BR"/>
-              </w:rPr>
-              <w:t>0</w:t>
+              <w:t>RFC0010</w:t>
             </w:r>
           </w:p>
         </w:tc>
@@ -2829,7 +2739,7 @@
                 <w:szCs w:val="20"/>
                 <w:lang w:eastAsia="pt-BR"/>
               </w:rPr>
-              <w:t>Suporte a Duvidas</w:t>
+              <w:t>Avaliação do Serviço Prestado</w:t>
             </w:r>
           </w:p>
         </w:tc>
@@ -2847,6 +2757,15 @@
                 <w:lang w:eastAsia="pt-BR"/>
               </w:rPr>
             </w:pPr>
+            <w:r>
+              <w:rPr>
+                <w:rFonts w:ascii="Times New Roman" w:eastAsia="Times New Roman" w:hAnsi="Times New Roman" w:cs="Times New Roman"/>
+                <w:sz w:val="20"/>
+                <w:szCs w:val="20"/>
+                <w:lang w:eastAsia="pt-BR"/>
+              </w:rPr>
+              <w:t>X</w:t>
+            </w:r>
           </w:p>
         </w:tc>
         <w:tc>
@@ -2863,6 +2782,15 @@
                 <w:lang w:eastAsia="pt-BR"/>
               </w:rPr>
             </w:pPr>
+            <w:r>
+              <w:rPr>
+                <w:rFonts w:ascii="Times New Roman" w:eastAsia="Times New Roman" w:hAnsi="Times New Roman" w:cs="Times New Roman"/>
+                <w:sz w:val="20"/>
+                <w:szCs w:val="20"/>
+                <w:lang w:eastAsia="pt-BR"/>
+              </w:rPr>
+              <w:t>X</w:t>
+            </w:r>
           </w:p>
         </w:tc>
         <w:tc>
@@ -2879,6 +2807,15 @@
                 <w:lang w:eastAsia="pt-BR"/>
               </w:rPr>
             </w:pPr>
+            <w:r>
+              <w:rPr>
+                <w:rFonts w:ascii="Times New Roman" w:eastAsia="Times New Roman" w:hAnsi="Times New Roman" w:cs="Times New Roman"/>
+                <w:sz w:val="20"/>
+                <w:szCs w:val="20"/>
+                <w:lang w:eastAsia="pt-BR"/>
+              </w:rPr>
+              <w:t>X</w:t>
+            </w:r>
           </w:p>
         </w:tc>
         <w:tc>
@@ -2895,6 +2832,15 @@
                 <w:lang w:eastAsia="pt-BR"/>
               </w:rPr>
             </w:pPr>
+            <w:r>
+              <w:rPr>
+                <w:rFonts w:ascii="Times New Roman" w:eastAsia="Times New Roman" w:hAnsi="Times New Roman" w:cs="Times New Roman"/>
+                <w:sz w:val="20"/>
+                <w:szCs w:val="20"/>
+                <w:lang w:eastAsia="pt-BR"/>
+              </w:rPr>
+              <w:t>X</w:t>
+            </w:r>
           </w:p>
         </w:tc>
         <w:tc>
@@ -2911,6 +2857,15 @@
                 <w:lang w:eastAsia="pt-BR"/>
               </w:rPr>
             </w:pPr>
+            <w:r>
+              <w:rPr>
+                <w:rFonts w:ascii="Times New Roman" w:eastAsia="Times New Roman" w:hAnsi="Times New Roman" w:cs="Times New Roman"/>
+                <w:sz w:val="20"/>
+                <w:szCs w:val="20"/>
+                <w:lang w:eastAsia="pt-BR"/>
+              </w:rPr>
+              <w:t>X</w:t>
+            </w:r>
           </w:p>
         </w:tc>
         <w:tc>
@@ -2927,8 +2882,15 @@
                 <w:lang w:eastAsia="pt-BR"/>
               </w:rPr>
             </w:pPr>
-            <w:bookmarkStart w:id="0" w:name="_GoBack"/>
-            <w:bookmarkEnd w:id="0"/>
+            <w:r>
+              <w:rPr>
+                <w:rFonts w:ascii="Times New Roman" w:eastAsia="Times New Roman" w:hAnsi="Times New Roman" w:cs="Times New Roman"/>
+                <w:sz w:val="20"/>
+                <w:szCs w:val="20"/>
+                <w:lang w:eastAsia="pt-BR"/>
+              </w:rPr>
+              <w:t>X</w:t>
+            </w:r>
           </w:p>
         </w:tc>
       </w:tr>
@@ -2954,16 +2916,7 @@
                 <w:szCs w:val="24"/>
                 <w:lang w:eastAsia="pt-BR"/>
               </w:rPr>
-              <w:t>RFC0001</w:t>
-            </w:r>
-            <w:r>
-              <w:rPr>
-                <w:rFonts w:ascii="Times New Roman" w:eastAsia="Times New Roman" w:hAnsi="Times New Roman" w:cs="Times New Roman"/>
-                <w:sz w:val="24"/>
-                <w:szCs w:val="24"/>
-                <w:lang w:eastAsia="pt-BR"/>
-              </w:rPr>
-              <w:t>1</w:t>
+              <w:t>RFC00011</w:t>
             </w:r>
           </w:p>
         </w:tc>
@@ -2988,7 +2941,7 @@
                 <w:szCs w:val="20"/>
                 <w:lang w:eastAsia="pt-BR"/>
               </w:rPr>
-              <w:t>Autenticação com Facebook</w:t>
+              <w:t>Suporte a Dúvidas</w:t>
             </w:r>
           </w:p>
         </w:tc>
@@ -3006,6 +2959,15 @@
                 <w:lang w:eastAsia="pt-BR"/>
               </w:rPr>
             </w:pPr>
+            <w:r>
+              <w:rPr>
+                <w:rFonts w:ascii="Times New Roman" w:eastAsia="Times New Roman" w:hAnsi="Times New Roman" w:cs="Times New Roman"/>
+                <w:sz w:val="20"/>
+                <w:szCs w:val="20"/>
+                <w:lang w:eastAsia="pt-BR"/>
+              </w:rPr>
+              <w:t>X</w:t>
+            </w:r>
           </w:p>
         </w:tc>
         <w:tc>
@@ -3129,7 +3091,7 @@
                 <w:szCs w:val="20"/>
                 <w:lang w:eastAsia="pt-BR"/>
               </w:rPr>
-              <w:t>-</w:t>
+              <w:t>X</w:t>
             </w:r>
           </w:p>
         </w:tc>
@@ -3181,26 +3143,19 @@
                 <w:szCs w:val="20"/>
                 <w:lang w:eastAsia="pt-BR"/>
               </w:rPr>
-              <w:t>Ga</w:t>
-            </w:r>
-            <w:r>
-              <w:rPr>
-                <w:rFonts w:ascii="Times New Roman" w:eastAsia="Times New Roman" w:hAnsi="Times New Roman" w:cs="Times New Roman"/>
-                <w:sz w:val="20"/>
-                <w:szCs w:val="20"/>
-                <w:lang w:eastAsia="pt-BR"/>
-              </w:rPr>
-              <w:t>mificação</w:t>
-            </w:r>
-            <w:r>
-              <w:rPr>
-                <w:rFonts w:ascii="Times New Roman" w:eastAsia="Times New Roman" w:hAnsi="Times New Roman" w:cs="Times New Roman"/>
-                <w:sz w:val="20"/>
-                <w:szCs w:val="20"/>
-                <w:lang w:eastAsia="pt-BR"/>
-              </w:rPr>
-              <w:t xml:space="preserve"> de Avaliação</w:t>
-            </w:r>
+              <w:t xml:space="preserve">Autenticação com </w:t>
+            </w:r>
+            <w:proofErr w:type="spellStart"/>
+            <w:r>
+              <w:rPr>
+                <w:rFonts w:ascii="Times New Roman" w:eastAsia="Times New Roman" w:hAnsi="Times New Roman" w:cs="Times New Roman"/>
+                <w:sz w:val="20"/>
+                <w:szCs w:val="20"/>
+                <w:lang w:eastAsia="pt-BR"/>
+              </w:rPr>
+              <w:t>Facebook</w:t>
+            </w:r>
+            <w:proofErr w:type="spellEnd"/>
           </w:p>
         </w:tc>
         <w:tc>
@@ -3568,6 +3523,1260 @@
           <w:lang w:eastAsia="pt-BR"/>
         </w:rPr>
         <w:lastRenderedPageBreak/>
+        <w:t>Para um melhor entendimento da tabela acima, é feito uma descrição mais detalhada dos requisitos funcionais:</w:t>
+      </w:r>
+    </w:p>
+    <w:p>
+      <w:pPr>
+        <w:pStyle w:val="PargrafodaLista"/>
+        <w:numPr>
+          <w:ilvl w:val="0"/>
+          <w:numId w:val="4"/>
+        </w:numPr>
+        <w:spacing w:after="200" w:line="276" w:lineRule="auto"/>
+        <w:jc w:val="both"/>
+        <w:rPr>
+          <w:rFonts w:ascii="Times New Roman" w:eastAsia="Times New Roman" w:hAnsi="Times New Roman" w:cs="Times New Roman"/>
+          <w:sz w:val="24"/>
+          <w:szCs w:val="24"/>
+          <w:lang w:eastAsia="pt-BR"/>
+        </w:rPr>
+      </w:pPr>
+      <w:r>
+        <w:rPr>
+          <w:rFonts w:ascii="Times New Roman" w:eastAsia="Times New Roman" w:hAnsi="Times New Roman" w:cs="Times New Roman"/>
+          <w:b/>
+          <w:sz w:val="24"/>
+          <w:szCs w:val="24"/>
+          <w:lang w:eastAsia="pt-BR"/>
+        </w:rPr>
+        <w:t>RFC0001</w:t>
+      </w:r>
+      <w:r>
+        <w:rPr>
+          <w:rFonts w:ascii="Times New Roman" w:eastAsia="Times New Roman" w:hAnsi="Times New Roman" w:cs="Times New Roman"/>
+          <w:b/>
+          <w:sz w:val="24"/>
+          <w:szCs w:val="24"/>
+          <w:lang w:eastAsia="pt-BR"/>
+        </w:rPr>
+        <w:t xml:space="preserve"> - Cadastrar</w:t>
+      </w:r>
+      <w:r>
+        <w:rPr>
+          <w:rFonts w:ascii="Times New Roman" w:eastAsia="Times New Roman" w:hAnsi="Times New Roman" w:cs="Times New Roman"/>
+          <w:b/>
+          <w:sz w:val="24"/>
+          <w:szCs w:val="24"/>
+          <w:lang w:eastAsia="pt-BR"/>
+        </w:rPr>
+        <w:t xml:space="preserve"> Usuário</w:t>
+      </w:r>
+      <w:r>
+        <w:rPr>
+          <w:rFonts w:ascii="Times New Roman" w:eastAsia="Times New Roman" w:hAnsi="Times New Roman" w:cs="Times New Roman"/>
+          <w:sz w:val="24"/>
+          <w:szCs w:val="24"/>
+          <w:lang w:eastAsia="pt-BR"/>
+        </w:rPr>
+        <w:t>: Requisito responsável por cadastrar todos os usuários que solicitem e/ou que pretendem ofertar algum tipo de serviço, essa condição é utilizada em todos os sistemas abordados.</w:t>
+      </w:r>
+    </w:p>
+    <w:p>
+      <w:pPr>
+        <w:pStyle w:val="PargrafodaLista"/>
+        <w:ind w:left="1429"/>
+        <w:jc w:val="both"/>
+        <w:rPr>
+          <w:rFonts w:ascii="Times New Roman" w:eastAsia="Times New Roman" w:hAnsi="Times New Roman" w:cs="Times New Roman"/>
+          <w:sz w:val="24"/>
+          <w:szCs w:val="24"/>
+          <w:lang w:eastAsia="pt-BR"/>
+        </w:rPr>
+      </w:pPr>
+    </w:p>
+    <w:p>
+      <w:pPr>
+        <w:pStyle w:val="PargrafodaLista"/>
+        <w:numPr>
+          <w:ilvl w:val="0"/>
+          <w:numId w:val="4"/>
+        </w:numPr>
+        <w:spacing w:after="200" w:line="276" w:lineRule="auto"/>
+        <w:jc w:val="both"/>
+        <w:rPr>
+          <w:rFonts w:ascii="Times New Roman" w:eastAsia="Times New Roman" w:hAnsi="Times New Roman" w:cs="Times New Roman"/>
+          <w:sz w:val="24"/>
+          <w:szCs w:val="24"/>
+          <w:lang w:eastAsia="pt-BR"/>
+        </w:rPr>
+      </w:pPr>
+      <w:r>
+        <w:rPr>
+          <w:rFonts w:ascii="Times New Roman" w:eastAsia="Times New Roman" w:hAnsi="Times New Roman" w:cs="Times New Roman"/>
+          <w:b/>
+          <w:sz w:val="24"/>
+          <w:szCs w:val="24"/>
+          <w:lang w:eastAsia="pt-BR"/>
+        </w:rPr>
+        <w:t>RFC0002 - Cadastrar Serviço</w:t>
+      </w:r>
+      <w:r>
+        <w:rPr>
+          <w:rFonts w:ascii="Times New Roman" w:eastAsia="Times New Roman" w:hAnsi="Times New Roman" w:cs="Times New Roman"/>
+          <w:sz w:val="24"/>
+          <w:szCs w:val="24"/>
+          <w:lang w:eastAsia="pt-BR"/>
+        </w:rPr>
+        <w:t xml:space="preserve">: Requisito responsável por cadastrar todo o tipo de serviço prestado no sistema como: pedreiro, eletricista, diarista, </w:t>
+      </w:r>
+      <w:proofErr w:type="spellStart"/>
+      <w:r>
+        <w:rPr>
+          <w:rFonts w:ascii="Times New Roman" w:eastAsia="Times New Roman" w:hAnsi="Times New Roman" w:cs="Times New Roman"/>
+          <w:sz w:val="24"/>
+          <w:szCs w:val="24"/>
+          <w:lang w:eastAsia="pt-BR"/>
+        </w:rPr>
+        <w:t>etc</w:t>
+      </w:r>
+      <w:proofErr w:type="spellEnd"/>
+      <w:r>
+        <w:rPr>
+          <w:rFonts w:ascii="Times New Roman" w:eastAsia="Times New Roman" w:hAnsi="Times New Roman" w:cs="Times New Roman"/>
+          <w:sz w:val="24"/>
+          <w:szCs w:val="24"/>
+          <w:lang w:eastAsia="pt-BR"/>
+        </w:rPr>
+        <w:t xml:space="preserve">, este quesito é adotado por todos os sistemas levantados, entretanto para o sistema </w:t>
+      </w:r>
+      <w:proofErr w:type="spellStart"/>
+      <w:r>
+        <w:rPr>
+          <w:rFonts w:ascii="Times New Roman" w:eastAsia="Times New Roman" w:hAnsi="Times New Roman" w:cs="Times New Roman"/>
+          <w:sz w:val="24"/>
+          <w:szCs w:val="24"/>
+          <w:lang w:eastAsia="pt-BR"/>
+        </w:rPr>
+        <w:t>Iguanafix</w:t>
+      </w:r>
+      <w:proofErr w:type="spellEnd"/>
+      <w:r>
+        <w:rPr>
+          <w:rFonts w:ascii="Times New Roman" w:eastAsia="Times New Roman" w:hAnsi="Times New Roman" w:cs="Times New Roman"/>
+          <w:sz w:val="24"/>
+          <w:szCs w:val="24"/>
+          <w:lang w:eastAsia="pt-BR"/>
+        </w:rPr>
+        <w:t xml:space="preserve"> e necessário primeiro a execução do requisito RFC0003.</w:t>
+      </w:r>
+    </w:p>
+    <w:p>
+      <w:pPr>
+        <w:pStyle w:val="PargrafodaLista"/>
+        <w:rPr>
+          <w:rFonts w:ascii="Times New Roman" w:eastAsia="Times New Roman" w:hAnsi="Times New Roman" w:cs="Times New Roman"/>
+          <w:sz w:val="24"/>
+          <w:szCs w:val="24"/>
+          <w:lang w:eastAsia="pt-BR"/>
+        </w:rPr>
+      </w:pPr>
+    </w:p>
+    <w:p>
+      <w:pPr>
+        <w:pStyle w:val="PargrafodaLista"/>
+        <w:numPr>
+          <w:ilvl w:val="0"/>
+          <w:numId w:val="4"/>
+        </w:numPr>
+        <w:spacing w:after="200" w:line="276" w:lineRule="auto"/>
+        <w:jc w:val="both"/>
+        <w:rPr>
+          <w:rFonts w:ascii="Times New Roman" w:eastAsia="Times New Roman" w:hAnsi="Times New Roman" w:cs="Times New Roman"/>
+          <w:sz w:val="24"/>
+          <w:szCs w:val="24"/>
+          <w:lang w:eastAsia="pt-BR"/>
+        </w:rPr>
+      </w:pPr>
+      <w:r>
+        <w:rPr>
+          <w:rFonts w:ascii="Times New Roman" w:eastAsia="Times New Roman" w:hAnsi="Times New Roman" w:cs="Times New Roman"/>
+          <w:b/>
+          <w:sz w:val="24"/>
+          <w:szCs w:val="24"/>
+          <w:lang w:eastAsia="pt-BR"/>
+        </w:rPr>
+        <w:t xml:space="preserve">RFC0003 - </w:t>
+      </w:r>
+      <w:r>
+        <w:rPr>
+          <w:rFonts w:ascii="Times New Roman" w:eastAsia="Times New Roman" w:hAnsi="Times New Roman" w:cs="Times New Roman"/>
+          <w:b/>
+          <w:sz w:val="24"/>
+          <w:szCs w:val="24"/>
+          <w:lang w:eastAsia="pt-BR"/>
+        </w:rPr>
+        <w:t>Cadastrar Empresa</w:t>
+      </w:r>
+      <w:r>
+        <w:rPr>
+          <w:rFonts w:ascii="Times New Roman" w:eastAsia="Times New Roman" w:hAnsi="Times New Roman" w:cs="Times New Roman"/>
+          <w:sz w:val="24"/>
+          <w:szCs w:val="24"/>
+          <w:lang w:eastAsia="pt-BR"/>
+        </w:rPr>
+        <w:t xml:space="preserve">: Requisito responsável por cadastrar uma empresa prestadora de serviços, essa condição é utilizada somente no sistema </w:t>
+      </w:r>
+      <w:proofErr w:type="spellStart"/>
+      <w:r>
+        <w:rPr>
+          <w:rFonts w:ascii="Times New Roman" w:eastAsia="Times New Roman" w:hAnsi="Times New Roman" w:cs="Times New Roman"/>
+          <w:sz w:val="24"/>
+          <w:szCs w:val="24"/>
+          <w:lang w:eastAsia="pt-BR"/>
+        </w:rPr>
+        <w:t>Iguanafix</w:t>
+      </w:r>
+      <w:proofErr w:type="spellEnd"/>
+      <w:r>
+        <w:rPr>
+          <w:rFonts w:ascii="Times New Roman" w:eastAsia="Times New Roman" w:hAnsi="Times New Roman" w:cs="Times New Roman"/>
+          <w:sz w:val="24"/>
+          <w:szCs w:val="24"/>
+          <w:lang w:eastAsia="pt-BR"/>
+        </w:rPr>
+        <w:t xml:space="preserve"> pelo fato do sistema fazer uma avaliação do prestador de serviço antes da liberação para ofertar serviços, com isso a empresa </w:t>
+      </w:r>
+      <w:r>
+        <w:rPr>
+          <w:rFonts w:ascii="Times New Roman" w:eastAsia="Times New Roman" w:hAnsi="Times New Roman" w:cs="Times New Roman"/>
+          <w:sz w:val="24"/>
+          <w:szCs w:val="24"/>
+          <w:lang w:eastAsia="pt-BR"/>
+        </w:rPr>
+        <w:t xml:space="preserve">garante algumas vantagens como: ter </w:t>
+      </w:r>
+      <w:r>
+        <w:rPr>
+          <w:rFonts w:ascii="Times New Roman" w:eastAsia="Times New Roman" w:hAnsi="Times New Roman" w:cs="Times New Roman"/>
+          <w:sz w:val="24"/>
+          <w:szCs w:val="24"/>
+          <w:lang w:eastAsia="pt-BR"/>
+        </w:rPr>
+        <w:t>uma lista segura de profissionais certificados, gerando m</w:t>
+      </w:r>
+      <w:r>
+        <w:rPr>
+          <w:rFonts w:ascii="Times New Roman" w:eastAsia="Times New Roman" w:hAnsi="Times New Roman" w:cs="Times New Roman"/>
+          <w:sz w:val="24"/>
+          <w:szCs w:val="24"/>
+          <w:lang w:eastAsia="pt-BR"/>
+        </w:rPr>
+        <w:t>ais confiança em novos clientes, f</w:t>
+      </w:r>
+      <w:r>
+        <w:rPr>
+          <w:rFonts w:ascii="Times New Roman" w:eastAsia="Times New Roman" w:hAnsi="Times New Roman" w:cs="Times New Roman"/>
+          <w:sz w:val="24"/>
+          <w:szCs w:val="24"/>
+          <w:lang w:eastAsia="pt-BR"/>
+        </w:rPr>
+        <w:t>azer estimativas de preços e orçamentos com agilidade e direto do computador</w:t>
+      </w:r>
+      <w:r>
+        <w:rPr>
+          <w:rFonts w:ascii="Times New Roman" w:eastAsia="Times New Roman" w:hAnsi="Times New Roman" w:cs="Times New Roman"/>
+          <w:sz w:val="24"/>
+          <w:szCs w:val="24"/>
+          <w:lang w:eastAsia="pt-BR"/>
+        </w:rPr>
+        <w:t>, p</w:t>
+      </w:r>
+      <w:r>
+        <w:rPr>
+          <w:rFonts w:ascii="Times New Roman" w:eastAsia="Times New Roman" w:hAnsi="Times New Roman" w:cs="Times New Roman"/>
+          <w:sz w:val="24"/>
+          <w:szCs w:val="24"/>
+          <w:lang w:eastAsia="pt-BR"/>
+        </w:rPr>
+        <w:t>articipar de promoções e descontos em equipamentos e outras lojas de materiais</w:t>
+      </w:r>
+      <w:r>
+        <w:rPr>
+          <w:rFonts w:ascii="Times New Roman" w:eastAsia="Times New Roman" w:hAnsi="Times New Roman" w:cs="Times New Roman"/>
+          <w:sz w:val="24"/>
+          <w:szCs w:val="24"/>
+          <w:lang w:eastAsia="pt-BR"/>
+        </w:rPr>
+        <w:t>, o</w:t>
+      </w:r>
+      <w:r>
+        <w:rPr>
+          <w:rFonts w:ascii="Times New Roman" w:eastAsia="Times New Roman" w:hAnsi="Times New Roman" w:cs="Times New Roman"/>
+          <w:sz w:val="24"/>
+          <w:szCs w:val="24"/>
+          <w:lang w:eastAsia="pt-BR"/>
+        </w:rPr>
+        <w:t xml:space="preserve"> acesso a linhas de crédito especiais para aumentar ainda mais o seu negócio</w:t>
+      </w:r>
+      <w:r>
+        <w:rPr>
+          <w:rFonts w:ascii="Times New Roman" w:eastAsia="Times New Roman" w:hAnsi="Times New Roman" w:cs="Times New Roman"/>
+          <w:sz w:val="24"/>
+          <w:szCs w:val="24"/>
+          <w:lang w:eastAsia="pt-BR"/>
+        </w:rPr>
+        <w:t>.</w:t>
+      </w:r>
+    </w:p>
+    <w:p>
+      <w:pPr>
+        <w:pStyle w:val="PargrafodaLista"/>
+        <w:rPr>
+          <w:rFonts w:ascii="Times New Roman" w:eastAsia="Times New Roman" w:hAnsi="Times New Roman" w:cs="Times New Roman"/>
+          <w:sz w:val="24"/>
+          <w:szCs w:val="24"/>
+          <w:lang w:eastAsia="pt-BR"/>
+        </w:rPr>
+      </w:pPr>
+    </w:p>
+    <w:p>
+      <w:pPr>
+        <w:pStyle w:val="PargrafodaLista"/>
+        <w:numPr>
+          <w:ilvl w:val="0"/>
+          <w:numId w:val="4"/>
+        </w:numPr>
+        <w:spacing w:after="200" w:line="276" w:lineRule="auto"/>
+        <w:jc w:val="both"/>
+        <w:rPr>
+          <w:rFonts w:ascii="Times New Roman" w:eastAsia="Times New Roman" w:hAnsi="Times New Roman" w:cs="Times New Roman"/>
+          <w:sz w:val="24"/>
+          <w:szCs w:val="24"/>
+          <w:lang w:eastAsia="pt-BR"/>
+        </w:rPr>
+      </w:pPr>
+      <w:r>
+        <w:rPr>
+          <w:rFonts w:ascii="Times New Roman" w:eastAsia="Times New Roman" w:hAnsi="Times New Roman" w:cs="Times New Roman"/>
+          <w:b/>
+          <w:sz w:val="24"/>
+          <w:szCs w:val="24"/>
+          <w:lang w:eastAsia="pt-BR"/>
+        </w:rPr>
+        <w:t xml:space="preserve">RFC0004 - </w:t>
+      </w:r>
+      <w:r>
+        <w:rPr>
+          <w:rFonts w:ascii="Times New Roman" w:eastAsia="Times New Roman" w:hAnsi="Times New Roman" w:cs="Times New Roman"/>
+          <w:b/>
+          <w:sz w:val="24"/>
+          <w:szCs w:val="24"/>
+          <w:lang w:eastAsia="pt-BR"/>
+        </w:rPr>
+        <w:t>Buscar Serviço</w:t>
+      </w:r>
+      <w:r>
+        <w:rPr>
+          <w:rFonts w:ascii="Times New Roman" w:eastAsia="Times New Roman" w:hAnsi="Times New Roman" w:cs="Times New Roman"/>
+          <w:sz w:val="24"/>
+          <w:szCs w:val="24"/>
+          <w:lang w:eastAsia="pt-BR"/>
+        </w:rPr>
+        <w:t>: Requisito responsável por buscar qualquer tipo de serviço no sistema como: pesquisar um serviço de eletricista, um pedreiro, uma diarista, este item é utilizado por todos os sistemas abordados.</w:t>
+      </w:r>
+    </w:p>
+    <w:p>
+      <w:pPr>
+        <w:pStyle w:val="PargrafodaLista"/>
+        <w:rPr>
+          <w:rFonts w:ascii="Times New Roman" w:eastAsia="Times New Roman" w:hAnsi="Times New Roman" w:cs="Times New Roman"/>
+          <w:sz w:val="24"/>
+          <w:szCs w:val="24"/>
+          <w:lang w:eastAsia="pt-BR"/>
+        </w:rPr>
+      </w:pPr>
+    </w:p>
+    <w:p>
+      <w:pPr>
+        <w:pStyle w:val="PargrafodaLista"/>
+        <w:numPr>
+          <w:ilvl w:val="0"/>
+          <w:numId w:val="4"/>
+        </w:numPr>
+        <w:spacing w:after="200" w:line="276" w:lineRule="auto"/>
+        <w:jc w:val="both"/>
+        <w:rPr>
+          <w:rFonts w:ascii="Times New Roman" w:eastAsia="Times New Roman" w:hAnsi="Times New Roman" w:cs="Times New Roman"/>
+          <w:sz w:val="24"/>
+          <w:szCs w:val="24"/>
+          <w:lang w:eastAsia="pt-BR"/>
+        </w:rPr>
+      </w:pPr>
+      <w:r>
+        <w:rPr>
+          <w:rFonts w:ascii="Times New Roman" w:eastAsia="Times New Roman" w:hAnsi="Times New Roman" w:cs="Times New Roman"/>
+          <w:b/>
+          <w:sz w:val="24"/>
+          <w:szCs w:val="24"/>
+          <w:lang w:eastAsia="pt-BR"/>
+        </w:rPr>
+        <w:t>RFC0005</w:t>
+      </w:r>
+      <w:r>
+        <w:rPr>
+          <w:rFonts w:ascii="Times New Roman" w:eastAsia="Times New Roman" w:hAnsi="Times New Roman" w:cs="Times New Roman"/>
+          <w:b/>
+          <w:sz w:val="24"/>
+          <w:szCs w:val="24"/>
+          <w:lang w:eastAsia="pt-BR"/>
+        </w:rPr>
+        <w:t xml:space="preserve"> - Alterar Perfil de Usuário</w:t>
+      </w:r>
+      <w:r>
+        <w:rPr>
+          <w:rFonts w:ascii="Times New Roman" w:eastAsia="Times New Roman" w:hAnsi="Times New Roman" w:cs="Times New Roman"/>
+          <w:sz w:val="24"/>
+          <w:szCs w:val="24"/>
+          <w:lang w:eastAsia="pt-BR"/>
+        </w:rPr>
+        <w:t>: Requisito responsável por fazer alterações de perfil de usuários como: alterar nome, trocar foto, alterar endereço, este quesito é utilizado por todos os sistemas levantados.</w:t>
+      </w:r>
+    </w:p>
+    <w:p>
+      <w:pPr>
+        <w:pStyle w:val="PargrafodaLista"/>
+        <w:rPr>
+          <w:rFonts w:ascii="Times New Roman" w:eastAsia="Times New Roman" w:hAnsi="Times New Roman" w:cs="Times New Roman"/>
+          <w:sz w:val="24"/>
+          <w:szCs w:val="24"/>
+          <w:lang w:eastAsia="pt-BR"/>
+        </w:rPr>
+      </w:pPr>
+    </w:p>
+    <w:p>
+      <w:pPr>
+        <w:pStyle w:val="PargrafodaLista"/>
+        <w:numPr>
+          <w:ilvl w:val="0"/>
+          <w:numId w:val="4"/>
+        </w:numPr>
+        <w:spacing w:after="200" w:line="276" w:lineRule="auto"/>
+        <w:jc w:val="both"/>
+        <w:rPr>
+          <w:rFonts w:ascii="Times New Roman" w:eastAsia="Times New Roman" w:hAnsi="Times New Roman" w:cs="Times New Roman"/>
+          <w:sz w:val="24"/>
+          <w:szCs w:val="24"/>
+          <w:lang w:eastAsia="pt-BR"/>
+        </w:rPr>
+      </w:pPr>
+      <w:r>
+        <w:rPr>
+          <w:rFonts w:ascii="Times New Roman" w:eastAsia="Times New Roman" w:hAnsi="Times New Roman" w:cs="Times New Roman"/>
+          <w:b/>
+          <w:sz w:val="24"/>
+          <w:szCs w:val="24"/>
+          <w:lang w:eastAsia="pt-BR"/>
+        </w:rPr>
+        <w:t>RFC0006</w:t>
+      </w:r>
+      <w:r>
+        <w:rPr>
+          <w:rFonts w:ascii="Times New Roman" w:eastAsia="Times New Roman" w:hAnsi="Times New Roman" w:cs="Times New Roman"/>
+          <w:b/>
+          <w:sz w:val="24"/>
+          <w:szCs w:val="24"/>
+          <w:lang w:eastAsia="pt-BR"/>
+        </w:rPr>
+        <w:t xml:space="preserve"> - Alterar Perfil de Serviço Prestado</w:t>
+      </w:r>
+      <w:r>
+        <w:rPr>
+          <w:rFonts w:ascii="Times New Roman" w:eastAsia="Times New Roman" w:hAnsi="Times New Roman" w:cs="Times New Roman"/>
+          <w:sz w:val="24"/>
+          <w:szCs w:val="24"/>
+          <w:lang w:eastAsia="pt-BR"/>
+        </w:rPr>
+        <w:t xml:space="preserve">: Requisito responsável por fazer alterações no serviço ofertado como: alterar o nome do serviço, alterar o valor do serviço, este quesito é adotado por todos os sistemas levantados, entretanto para o sistema </w:t>
+      </w:r>
+      <w:proofErr w:type="spellStart"/>
+      <w:r>
+        <w:rPr>
+          <w:rFonts w:ascii="Times New Roman" w:eastAsia="Times New Roman" w:hAnsi="Times New Roman" w:cs="Times New Roman"/>
+          <w:sz w:val="24"/>
+          <w:szCs w:val="24"/>
+          <w:lang w:eastAsia="pt-BR"/>
+        </w:rPr>
+        <w:t>Iguanafix</w:t>
+      </w:r>
+      <w:proofErr w:type="spellEnd"/>
+      <w:r>
+        <w:rPr>
+          <w:rFonts w:ascii="Times New Roman" w:eastAsia="Times New Roman" w:hAnsi="Times New Roman" w:cs="Times New Roman"/>
+          <w:sz w:val="24"/>
+          <w:szCs w:val="24"/>
+          <w:lang w:eastAsia="pt-BR"/>
+        </w:rPr>
+        <w:t xml:space="preserve"> e necessário primeiro a execução do requisito RFC0003.</w:t>
+      </w:r>
+    </w:p>
+    <w:p>
+      <w:pPr>
+        <w:pStyle w:val="PargrafodaLista"/>
+        <w:rPr>
+          <w:rFonts w:ascii="Times New Roman" w:eastAsia="Times New Roman" w:hAnsi="Times New Roman" w:cs="Times New Roman"/>
+          <w:sz w:val="24"/>
+          <w:szCs w:val="24"/>
+          <w:lang w:eastAsia="pt-BR"/>
+        </w:rPr>
+      </w:pPr>
+    </w:p>
+    <w:p>
+      <w:pPr>
+        <w:pStyle w:val="PargrafodaLista"/>
+        <w:numPr>
+          <w:ilvl w:val="0"/>
+          <w:numId w:val="4"/>
+        </w:numPr>
+        <w:spacing w:after="200" w:line="276" w:lineRule="auto"/>
+        <w:jc w:val="both"/>
+        <w:rPr>
+          <w:rFonts w:ascii="Times New Roman" w:eastAsia="Times New Roman" w:hAnsi="Times New Roman" w:cs="Times New Roman"/>
+          <w:sz w:val="24"/>
+          <w:szCs w:val="24"/>
+          <w:lang w:eastAsia="pt-BR"/>
+        </w:rPr>
+      </w:pPr>
+      <w:r>
+        <w:rPr>
+          <w:rFonts w:ascii="Times New Roman" w:eastAsia="Times New Roman" w:hAnsi="Times New Roman" w:cs="Times New Roman"/>
+          <w:b/>
+          <w:sz w:val="24"/>
+          <w:szCs w:val="24"/>
+          <w:lang w:eastAsia="pt-BR"/>
+        </w:rPr>
+        <w:t xml:space="preserve">RFC0007 - </w:t>
+      </w:r>
+      <w:r>
+        <w:rPr>
+          <w:rFonts w:ascii="Times New Roman" w:eastAsia="Times New Roman" w:hAnsi="Times New Roman" w:cs="Times New Roman"/>
+          <w:b/>
+          <w:sz w:val="24"/>
+          <w:szCs w:val="24"/>
+          <w:lang w:eastAsia="pt-BR"/>
+        </w:rPr>
+        <w:t>Remover Usuário</w:t>
+      </w:r>
+      <w:r>
+        <w:rPr>
+          <w:rFonts w:ascii="Times New Roman" w:eastAsia="Times New Roman" w:hAnsi="Times New Roman" w:cs="Times New Roman"/>
+          <w:sz w:val="24"/>
+          <w:szCs w:val="24"/>
+          <w:lang w:eastAsia="pt-BR"/>
+        </w:rPr>
+        <w:t>: Requisito responsável por remover qualquer usuário devidamente cadastrado no sistema, onde o próprio usuário poderá excluir sua conta no sistema, excluindo todos os dados do mesmo, está condição é aplicada por todos os sistemas abordados.</w:t>
+      </w:r>
+    </w:p>
+    <w:p>
+      <w:pPr>
+        <w:pStyle w:val="PargrafodaLista"/>
+        <w:rPr>
+          <w:rFonts w:ascii="Times New Roman" w:eastAsia="Times New Roman" w:hAnsi="Times New Roman" w:cs="Times New Roman"/>
+          <w:sz w:val="24"/>
+          <w:szCs w:val="24"/>
+          <w:lang w:eastAsia="pt-BR"/>
+        </w:rPr>
+      </w:pPr>
+    </w:p>
+    <w:p>
+      <w:pPr>
+        <w:pStyle w:val="PargrafodaLista"/>
+        <w:numPr>
+          <w:ilvl w:val="0"/>
+          <w:numId w:val="4"/>
+        </w:numPr>
+        <w:spacing w:after="200" w:line="276" w:lineRule="auto"/>
+        <w:jc w:val="both"/>
+        <w:rPr>
+          <w:rFonts w:ascii="Times New Roman" w:eastAsia="Times New Roman" w:hAnsi="Times New Roman" w:cs="Times New Roman"/>
+          <w:sz w:val="24"/>
+          <w:szCs w:val="24"/>
+          <w:lang w:eastAsia="pt-BR"/>
+        </w:rPr>
+      </w:pPr>
+      <w:r>
+        <w:rPr>
+          <w:rFonts w:ascii="Times New Roman" w:eastAsia="Times New Roman" w:hAnsi="Times New Roman" w:cs="Times New Roman"/>
+          <w:b/>
+          <w:sz w:val="24"/>
+          <w:szCs w:val="24"/>
+          <w:lang w:eastAsia="pt-BR"/>
+        </w:rPr>
+        <w:lastRenderedPageBreak/>
+        <w:t>RFC0008</w:t>
+      </w:r>
+      <w:r>
+        <w:rPr>
+          <w:rFonts w:ascii="Times New Roman" w:eastAsia="Times New Roman" w:hAnsi="Times New Roman" w:cs="Times New Roman"/>
+          <w:b/>
+          <w:sz w:val="24"/>
+          <w:szCs w:val="24"/>
+          <w:lang w:eastAsia="pt-BR"/>
+        </w:rPr>
+        <w:t xml:space="preserve"> - Remover Serviço</w:t>
+      </w:r>
+      <w:r>
+        <w:rPr>
+          <w:rFonts w:ascii="Times New Roman" w:eastAsia="Times New Roman" w:hAnsi="Times New Roman" w:cs="Times New Roman"/>
+          <w:sz w:val="24"/>
+          <w:szCs w:val="24"/>
+          <w:lang w:eastAsia="pt-BR"/>
+        </w:rPr>
+        <w:t xml:space="preserve">: Requisito responsável por remover qualquer serviços devidamente cadastrado no sistema, o próprio prestador de serviço poderá excluir o serviço, este quesito é adotado por todos os sistemas levantados, entretanto para o sistema </w:t>
+      </w:r>
+      <w:proofErr w:type="spellStart"/>
+      <w:r>
+        <w:rPr>
+          <w:rFonts w:ascii="Times New Roman" w:eastAsia="Times New Roman" w:hAnsi="Times New Roman" w:cs="Times New Roman"/>
+          <w:sz w:val="24"/>
+          <w:szCs w:val="24"/>
+          <w:lang w:eastAsia="pt-BR"/>
+        </w:rPr>
+        <w:t>Iguanafix</w:t>
+      </w:r>
+      <w:proofErr w:type="spellEnd"/>
+      <w:r>
+        <w:rPr>
+          <w:rFonts w:ascii="Times New Roman" w:eastAsia="Times New Roman" w:hAnsi="Times New Roman" w:cs="Times New Roman"/>
+          <w:sz w:val="24"/>
+          <w:szCs w:val="24"/>
+          <w:lang w:eastAsia="pt-BR"/>
+        </w:rPr>
+        <w:t xml:space="preserve"> e necessário primeiro a execução do requisito RFC0003.</w:t>
+      </w:r>
+    </w:p>
+    <w:p>
+      <w:pPr>
+        <w:pStyle w:val="PargrafodaLista"/>
+        <w:rPr>
+          <w:rFonts w:ascii="Times New Roman" w:eastAsia="Times New Roman" w:hAnsi="Times New Roman" w:cs="Times New Roman"/>
+          <w:sz w:val="24"/>
+          <w:szCs w:val="24"/>
+          <w:lang w:eastAsia="pt-BR"/>
+        </w:rPr>
+      </w:pPr>
+    </w:p>
+    <w:p>
+      <w:pPr>
+        <w:pStyle w:val="PargrafodaLista"/>
+        <w:numPr>
+          <w:ilvl w:val="0"/>
+          <w:numId w:val="4"/>
+        </w:numPr>
+        <w:spacing w:after="200" w:line="276" w:lineRule="auto"/>
+        <w:jc w:val="both"/>
+        <w:rPr>
+          <w:rFonts w:ascii="Times New Roman" w:eastAsia="Times New Roman" w:hAnsi="Times New Roman" w:cs="Times New Roman"/>
+          <w:sz w:val="24"/>
+          <w:szCs w:val="24"/>
+          <w:lang w:eastAsia="pt-BR"/>
+        </w:rPr>
+      </w:pPr>
+      <w:r>
+        <w:rPr>
+          <w:rFonts w:ascii="Times New Roman" w:eastAsia="Times New Roman" w:hAnsi="Times New Roman" w:cs="Times New Roman"/>
+          <w:b/>
+          <w:sz w:val="24"/>
+          <w:szCs w:val="24"/>
+          <w:lang w:eastAsia="pt-BR"/>
+        </w:rPr>
+        <w:t>RFC0009</w:t>
+      </w:r>
+      <w:r>
+        <w:rPr>
+          <w:rFonts w:ascii="Times New Roman" w:eastAsia="Times New Roman" w:hAnsi="Times New Roman" w:cs="Times New Roman"/>
+          <w:b/>
+          <w:sz w:val="24"/>
+          <w:szCs w:val="24"/>
+          <w:lang w:eastAsia="pt-BR"/>
+        </w:rPr>
+        <w:t xml:space="preserve"> - Localização do Prestador de Serviço mais próximo em tempo real</w:t>
+      </w:r>
+      <w:r>
+        <w:rPr>
+          <w:rFonts w:ascii="Times New Roman" w:eastAsia="Times New Roman" w:hAnsi="Times New Roman" w:cs="Times New Roman"/>
+          <w:sz w:val="24"/>
+          <w:szCs w:val="24"/>
+          <w:lang w:eastAsia="pt-BR"/>
+        </w:rPr>
+        <w:t xml:space="preserve">: Requisito responsável por exibir a localização exata do prestador de serviço mais próximo do usuário que efetuou a pesquisa, está condição e aplicada apenas no sistema </w:t>
+      </w:r>
+      <w:r>
+        <w:rPr>
+          <w:rFonts w:ascii="Times New Roman" w:eastAsia="Times New Roman" w:hAnsi="Times New Roman" w:cs="Times New Roman"/>
+          <w:sz w:val="24"/>
+          <w:szCs w:val="24"/>
+          <w:lang w:eastAsia="pt-BR"/>
+        </w:rPr>
+        <w:t>Recomind.net</w:t>
+      </w:r>
+      <w:r>
+        <w:rPr>
+          <w:rFonts w:ascii="Times New Roman" w:eastAsia="Times New Roman" w:hAnsi="Times New Roman" w:cs="Times New Roman"/>
+          <w:sz w:val="24"/>
+          <w:szCs w:val="24"/>
+          <w:lang w:eastAsia="pt-BR"/>
+        </w:rPr>
+        <w:t xml:space="preserve"> e no sistema proposto, o desenvolvimento desse requisito faz parte do diferencial do sistema proposto, devido ao grau de detalhamento que exibirá as informações.</w:t>
+      </w:r>
+    </w:p>
+    <w:p>
+      <w:pPr>
+        <w:pStyle w:val="PargrafodaLista"/>
+        <w:rPr>
+          <w:rFonts w:ascii="Times New Roman" w:eastAsia="Times New Roman" w:hAnsi="Times New Roman" w:cs="Times New Roman"/>
+          <w:sz w:val="24"/>
+          <w:szCs w:val="24"/>
+          <w:lang w:eastAsia="pt-BR"/>
+        </w:rPr>
+      </w:pPr>
+    </w:p>
+    <w:p>
+      <w:pPr>
+        <w:pStyle w:val="PargrafodaLista"/>
+        <w:numPr>
+          <w:ilvl w:val="0"/>
+          <w:numId w:val="4"/>
+        </w:numPr>
+        <w:spacing w:after="200" w:line="276" w:lineRule="auto"/>
+        <w:jc w:val="both"/>
+        <w:rPr>
+          <w:rFonts w:ascii="Times New Roman" w:eastAsia="Times New Roman" w:hAnsi="Times New Roman" w:cs="Times New Roman"/>
+          <w:sz w:val="24"/>
+          <w:szCs w:val="24"/>
+          <w:lang w:eastAsia="pt-BR"/>
+        </w:rPr>
+      </w:pPr>
+      <w:r>
+        <w:rPr>
+          <w:rFonts w:ascii="Times New Roman" w:eastAsia="Times New Roman" w:hAnsi="Times New Roman" w:cs="Times New Roman"/>
+          <w:b/>
+          <w:sz w:val="24"/>
+          <w:szCs w:val="24"/>
+          <w:lang w:eastAsia="pt-BR"/>
+        </w:rPr>
+        <w:t>RFC0010</w:t>
+      </w:r>
+      <w:r>
+        <w:rPr>
+          <w:rFonts w:ascii="Times New Roman" w:eastAsia="Times New Roman" w:hAnsi="Times New Roman" w:cs="Times New Roman"/>
+          <w:b/>
+          <w:sz w:val="24"/>
+          <w:szCs w:val="24"/>
+          <w:lang w:eastAsia="pt-BR"/>
+        </w:rPr>
+        <w:t xml:space="preserve"> - Avaliação do Serviço Prestado</w:t>
+      </w:r>
+      <w:r>
+        <w:rPr>
+          <w:rFonts w:ascii="Times New Roman" w:eastAsia="Times New Roman" w:hAnsi="Times New Roman" w:cs="Times New Roman"/>
+          <w:sz w:val="24"/>
+          <w:szCs w:val="24"/>
+          <w:lang w:eastAsia="pt-BR"/>
+        </w:rPr>
+        <w:t>: Requisito responsável por avaliar o serviço prestado através de comentários, onde após o serviço pronto, o usuário solicitante poderá fazer algum comentário a respeito do mesmo, este quesito é abordado por todos os si</w:t>
+      </w:r>
+      <w:r>
+        <w:rPr>
+          <w:rFonts w:ascii="Times New Roman" w:eastAsia="Times New Roman" w:hAnsi="Times New Roman" w:cs="Times New Roman"/>
+          <w:sz w:val="24"/>
+          <w:szCs w:val="24"/>
+          <w:lang w:eastAsia="pt-BR"/>
+        </w:rPr>
+        <w:tab/>
+      </w:r>
+      <w:proofErr w:type="spellStart"/>
+      <w:r>
+        <w:rPr>
+          <w:rFonts w:ascii="Times New Roman" w:eastAsia="Times New Roman" w:hAnsi="Times New Roman" w:cs="Times New Roman"/>
+          <w:sz w:val="24"/>
+          <w:szCs w:val="24"/>
+          <w:lang w:eastAsia="pt-BR"/>
+        </w:rPr>
+        <w:t>stemas</w:t>
+      </w:r>
+      <w:proofErr w:type="spellEnd"/>
+      <w:r>
+        <w:rPr>
+          <w:rFonts w:ascii="Times New Roman" w:eastAsia="Times New Roman" w:hAnsi="Times New Roman" w:cs="Times New Roman"/>
+          <w:sz w:val="24"/>
+          <w:szCs w:val="24"/>
+          <w:lang w:eastAsia="pt-BR"/>
+        </w:rPr>
+        <w:t xml:space="preserve"> levantados.</w:t>
+      </w:r>
+    </w:p>
+    <w:p>
+      <w:pPr>
+        <w:pStyle w:val="PargrafodaLista"/>
+        <w:rPr>
+          <w:rFonts w:ascii="Times New Roman" w:eastAsia="Times New Roman" w:hAnsi="Times New Roman" w:cs="Times New Roman"/>
+          <w:sz w:val="24"/>
+          <w:szCs w:val="24"/>
+          <w:lang w:eastAsia="pt-BR"/>
+        </w:rPr>
+      </w:pPr>
+    </w:p>
+    <w:p>
+      <w:pPr>
+        <w:pStyle w:val="PargrafodaLista"/>
+        <w:numPr>
+          <w:ilvl w:val="0"/>
+          <w:numId w:val="4"/>
+        </w:numPr>
+        <w:spacing w:after="200" w:line="276" w:lineRule="auto"/>
+        <w:jc w:val="both"/>
+        <w:rPr>
+          <w:rFonts w:ascii="Times New Roman" w:eastAsia="Times New Roman" w:hAnsi="Times New Roman" w:cs="Times New Roman"/>
+          <w:sz w:val="24"/>
+          <w:szCs w:val="24"/>
+          <w:lang w:eastAsia="pt-BR"/>
+        </w:rPr>
+      </w:pPr>
+      <w:r>
+        <w:rPr>
+          <w:rFonts w:ascii="Times New Roman" w:eastAsia="Times New Roman" w:hAnsi="Times New Roman" w:cs="Times New Roman"/>
+          <w:b/>
+          <w:sz w:val="24"/>
+          <w:szCs w:val="24"/>
+          <w:lang w:eastAsia="pt-BR"/>
+        </w:rPr>
+        <w:t>RFC0001</w:t>
+      </w:r>
+      <w:r>
+        <w:rPr>
+          <w:rFonts w:ascii="Times New Roman" w:eastAsia="Times New Roman" w:hAnsi="Times New Roman" w:cs="Times New Roman"/>
+          <w:b/>
+          <w:sz w:val="24"/>
+          <w:szCs w:val="24"/>
+          <w:lang w:eastAsia="pt-BR"/>
+        </w:rPr>
+        <w:t>1</w:t>
+      </w:r>
+      <w:r>
+        <w:rPr>
+          <w:rFonts w:ascii="Times New Roman" w:eastAsia="Times New Roman" w:hAnsi="Times New Roman" w:cs="Times New Roman"/>
+          <w:b/>
+          <w:sz w:val="24"/>
+          <w:szCs w:val="24"/>
+          <w:lang w:eastAsia="pt-BR"/>
+        </w:rPr>
+        <w:t xml:space="preserve"> - </w:t>
+      </w:r>
+      <w:r>
+        <w:rPr>
+          <w:rFonts w:ascii="Times New Roman" w:eastAsia="Times New Roman" w:hAnsi="Times New Roman" w:cs="Times New Roman"/>
+          <w:b/>
+          <w:sz w:val="24"/>
+          <w:szCs w:val="24"/>
+          <w:lang w:eastAsia="pt-BR"/>
+        </w:rPr>
+        <w:t>Suporte a Dú</w:t>
+      </w:r>
+      <w:r>
+        <w:rPr>
+          <w:rFonts w:ascii="Times New Roman" w:eastAsia="Times New Roman" w:hAnsi="Times New Roman" w:cs="Times New Roman"/>
+          <w:b/>
+          <w:sz w:val="24"/>
+          <w:szCs w:val="24"/>
+          <w:lang w:eastAsia="pt-BR"/>
+        </w:rPr>
+        <w:t>vidas</w:t>
+      </w:r>
+      <w:r>
+        <w:rPr>
+          <w:rFonts w:ascii="Times New Roman" w:eastAsia="Times New Roman" w:hAnsi="Times New Roman" w:cs="Times New Roman"/>
+          <w:sz w:val="24"/>
+          <w:szCs w:val="24"/>
+          <w:lang w:eastAsia="pt-BR"/>
+        </w:rPr>
+        <w:t>: Requisito responsável por dá suporte a todos os usuários do sistema, através de e-mails e/ou telefone, esse item é utilizado por todos os sistemas abordados.</w:t>
+      </w:r>
+    </w:p>
+    <w:p>
+      <w:pPr>
+        <w:pStyle w:val="PargrafodaLista"/>
+        <w:rPr>
+          <w:rFonts w:ascii="Times New Roman" w:eastAsia="Times New Roman" w:hAnsi="Times New Roman" w:cs="Times New Roman"/>
+          <w:sz w:val="24"/>
+          <w:szCs w:val="24"/>
+          <w:lang w:eastAsia="pt-BR"/>
+        </w:rPr>
+      </w:pPr>
+    </w:p>
+    <w:p>
+      <w:pPr>
+        <w:pStyle w:val="PargrafodaLista"/>
+        <w:numPr>
+          <w:ilvl w:val="0"/>
+          <w:numId w:val="4"/>
+        </w:numPr>
+        <w:spacing w:after="200" w:line="276" w:lineRule="auto"/>
+        <w:jc w:val="both"/>
+        <w:rPr>
+          <w:rFonts w:ascii="Times New Roman" w:eastAsia="Times New Roman" w:hAnsi="Times New Roman" w:cs="Times New Roman"/>
+          <w:sz w:val="24"/>
+          <w:szCs w:val="24"/>
+          <w:lang w:eastAsia="pt-BR"/>
+        </w:rPr>
+      </w:pPr>
+      <w:r>
+        <w:rPr>
+          <w:rFonts w:ascii="Times New Roman" w:eastAsia="Times New Roman" w:hAnsi="Times New Roman" w:cs="Times New Roman"/>
+          <w:b/>
+          <w:sz w:val="24"/>
+          <w:szCs w:val="24"/>
+          <w:lang w:eastAsia="pt-BR"/>
+        </w:rPr>
+        <w:t>R</w:t>
+      </w:r>
+      <w:r>
+        <w:rPr>
+          <w:rFonts w:ascii="Times New Roman" w:eastAsia="Times New Roman" w:hAnsi="Times New Roman" w:cs="Times New Roman"/>
+          <w:b/>
+          <w:sz w:val="24"/>
+          <w:szCs w:val="24"/>
+          <w:lang w:eastAsia="pt-BR"/>
+        </w:rPr>
+        <w:t>FC00012</w:t>
+      </w:r>
+      <w:r>
+        <w:rPr>
+          <w:rFonts w:ascii="Times New Roman" w:eastAsia="Times New Roman" w:hAnsi="Times New Roman" w:cs="Times New Roman"/>
+          <w:b/>
+          <w:sz w:val="24"/>
+          <w:szCs w:val="24"/>
+          <w:lang w:eastAsia="pt-BR"/>
+        </w:rPr>
+        <w:t xml:space="preserve"> - Autenticação com </w:t>
+      </w:r>
+      <w:proofErr w:type="spellStart"/>
+      <w:r>
+        <w:rPr>
+          <w:rFonts w:ascii="Times New Roman" w:eastAsia="Times New Roman" w:hAnsi="Times New Roman" w:cs="Times New Roman"/>
+          <w:b/>
+          <w:sz w:val="24"/>
+          <w:szCs w:val="24"/>
+          <w:lang w:eastAsia="pt-BR"/>
+        </w:rPr>
+        <w:t>Facebook</w:t>
+      </w:r>
+      <w:proofErr w:type="spellEnd"/>
+      <w:r>
+        <w:rPr>
+          <w:rFonts w:ascii="Times New Roman" w:eastAsia="Times New Roman" w:hAnsi="Times New Roman" w:cs="Times New Roman"/>
+          <w:sz w:val="24"/>
+          <w:szCs w:val="24"/>
+          <w:lang w:eastAsia="pt-BR"/>
+        </w:rPr>
+        <w:t xml:space="preserve">: Requisito responsável por agilizar o processo de autenticação de usuários através do </w:t>
+      </w:r>
+      <w:proofErr w:type="spellStart"/>
+      <w:r>
+        <w:rPr>
+          <w:rFonts w:ascii="Times New Roman" w:eastAsia="Times New Roman" w:hAnsi="Times New Roman" w:cs="Times New Roman"/>
+          <w:sz w:val="24"/>
+          <w:szCs w:val="24"/>
+          <w:lang w:eastAsia="pt-BR"/>
+        </w:rPr>
+        <w:t>facebook</w:t>
+      </w:r>
+      <w:proofErr w:type="spellEnd"/>
+      <w:r>
+        <w:rPr>
+          <w:rFonts w:ascii="Times New Roman" w:eastAsia="Times New Roman" w:hAnsi="Times New Roman" w:cs="Times New Roman"/>
+          <w:sz w:val="24"/>
+          <w:szCs w:val="24"/>
+          <w:lang w:eastAsia="pt-BR"/>
+        </w:rPr>
+        <w:t xml:space="preserve">, é compartilhar informações através da rede social, quesito que apenas o sistema </w:t>
+      </w:r>
+      <w:proofErr w:type="spellStart"/>
+      <w:r>
+        <w:rPr>
+          <w:rFonts w:ascii="Times New Roman" w:eastAsia="Times New Roman" w:hAnsi="Times New Roman" w:cs="Times New Roman"/>
+          <w:sz w:val="24"/>
+          <w:szCs w:val="24"/>
+          <w:lang w:eastAsia="pt-BR"/>
+        </w:rPr>
+        <w:t>ClickARQ</w:t>
+      </w:r>
+      <w:proofErr w:type="spellEnd"/>
+      <w:r>
+        <w:rPr>
+          <w:rFonts w:ascii="Times New Roman" w:eastAsia="Times New Roman" w:hAnsi="Times New Roman" w:cs="Times New Roman"/>
+          <w:sz w:val="24"/>
+          <w:szCs w:val="24"/>
+          <w:lang w:eastAsia="pt-BR"/>
+        </w:rPr>
+        <w:t xml:space="preserve"> </w:t>
+      </w:r>
+      <w:r>
+        <w:rPr>
+          <w:rFonts w:ascii="Times New Roman" w:eastAsia="Times New Roman" w:hAnsi="Times New Roman" w:cs="Times New Roman"/>
+          <w:sz w:val="24"/>
+          <w:szCs w:val="24"/>
+          <w:lang w:eastAsia="pt-BR"/>
+        </w:rPr>
+        <w:t>não utiliza, pelo fato que</w:t>
+      </w:r>
+      <w:r>
+        <w:rPr>
+          <w:rFonts w:ascii="Times New Roman" w:eastAsia="Times New Roman" w:hAnsi="Times New Roman" w:cs="Times New Roman"/>
+          <w:sz w:val="24"/>
+          <w:szCs w:val="24"/>
+          <w:lang w:eastAsia="pt-BR"/>
+        </w:rPr>
+        <w:t xml:space="preserve"> os usuários deverão fornecer informações pessoais como nome, endereço, número de telefone, bem como outros dados</w:t>
+      </w:r>
+      <w:r>
+        <w:rPr>
+          <w:rFonts w:ascii="Times New Roman" w:eastAsia="Times New Roman" w:hAnsi="Times New Roman" w:cs="Times New Roman"/>
+          <w:sz w:val="24"/>
+          <w:szCs w:val="24"/>
+          <w:lang w:eastAsia="pt-BR"/>
+        </w:rPr>
+        <w:t xml:space="preserve"> </w:t>
+      </w:r>
+      <w:r>
+        <w:rPr>
+          <w:rFonts w:ascii="Times New Roman" w:eastAsia="Times New Roman" w:hAnsi="Times New Roman" w:cs="Times New Roman"/>
+          <w:sz w:val="24"/>
+          <w:szCs w:val="24"/>
+          <w:lang w:eastAsia="pt-BR"/>
+        </w:rPr>
+        <w:t>pessoais relativos aos meios de pagamento utilizados, como, por exemp</w:t>
+      </w:r>
+      <w:r>
+        <w:rPr>
+          <w:rFonts w:ascii="Times New Roman" w:eastAsia="Times New Roman" w:hAnsi="Times New Roman" w:cs="Times New Roman"/>
+          <w:sz w:val="24"/>
+          <w:szCs w:val="24"/>
+          <w:lang w:eastAsia="pt-BR"/>
+        </w:rPr>
+        <w:t>lo, número de cartão de crédito,</w:t>
+      </w:r>
+      <w:r>
+        <w:rPr>
+          <w:rFonts w:ascii="Times New Roman" w:eastAsia="Times New Roman" w:hAnsi="Times New Roman" w:cs="Times New Roman"/>
+          <w:sz w:val="24"/>
+          <w:szCs w:val="24"/>
+          <w:lang w:eastAsia="pt-BR"/>
+        </w:rPr>
+        <w:t xml:space="preserve"> </w:t>
+      </w:r>
+      <w:r>
+        <w:rPr>
+          <w:rFonts w:ascii="Times New Roman" w:eastAsia="Times New Roman" w:hAnsi="Times New Roman" w:cs="Times New Roman"/>
+          <w:sz w:val="24"/>
+          <w:szCs w:val="24"/>
+          <w:lang w:eastAsia="pt-BR"/>
+        </w:rPr>
+        <w:t>t</w:t>
+      </w:r>
+      <w:r>
+        <w:rPr>
+          <w:rFonts w:ascii="Times New Roman" w:eastAsia="Times New Roman" w:hAnsi="Times New Roman" w:cs="Times New Roman"/>
+          <w:sz w:val="24"/>
+          <w:szCs w:val="24"/>
+          <w:lang w:eastAsia="pt-BR"/>
+        </w:rPr>
+        <w:t>odas as informações pessoais fornecidas</w:t>
+      </w:r>
+      <w:r>
+        <w:rPr>
+          <w:rFonts w:ascii="Times New Roman" w:eastAsia="Times New Roman" w:hAnsi="Times New Roman" w:cs="Times New Roman"/>
+          <w:sz w:val="24"/>
+          <w:szCs w:val="24"/>
+          <w:lang w:eastAsia="pt-BR"/>
+        </w:rPr>
+        <w:t xml:space="preserve"> </w:t>
+      </w:r>
+      <w:r>
+        <w:rPr>
+          <w:rFonts w:ascii="Times New Roman" w:eastAsia="Times New Roman" w:hAnsi="Times New Roman" w:cs="Times New Roman"/>
+          <w:sz w:val="24"/>
+          <w:szCs w:val="24"/>
+          <w:lang w:eastAsia="pt-BR"/>
+        </w:rPr>
+        <w:t>voluntariamente ou através de procedimentos automatizados estão sujeitas a medidas de segurança para impedir acesso, uso</w:t>
+      </w:r>
+      <w:r>
+        <w:rPr>
+          <w:rFonts w:ascii="Times New Roman" w:eastAsia="Times New Roman" w:hAnsi="Times New Roman" w:cs="Times New Roman"/>
+          <w:sz w:val="24"/>
+          <w:szCs w:val="24"/>
+          <w:lang w:eastAsia="pt-BR"/>
+        </w:rPr>
+        <w:t xml:space="preserve"> e divulgação não autorizados, </w:t>
+      </w:r>
+      <w:r>
+        <w:rPr>
+          <w:rFonts w:ascii="Times New Roman" w:eastAsia="Times New Roman" w:hAnsi="Times New Roman" w:cs="Times New Roman"/>
+          <w:sz w:val="24"/>
+          <w:szCs w:val="24"/>
+          <w:lang w:eastAsia="pt-BR"/>
+        </w:rPr>
+        <w:t>estão sujeitas às disposições presentes na Política de Privacidade do Site</w:t>
+      </w:r>
+      <w:r>
+        <w:rPr>
+          <w:rFonts w:ascii="Times New Roman" w:eastAsia="Times New Roman" w:hAnsi="Times New Roman" w:cs="Times New Roman"/>
+          <w:sz w:val="24"/>
+          <w:szCs w:val="24"/>
+          <w:lang w:eastAsia="pt-BR"/>
+        </w:rPr>
+        <w:t>.</w:t>
+      </w:r>
+    </w:p>
+    <w:p>
+      <w:pPr>
+        <w:pStyle w:val="PargrafodaLista"/>
+        <w:rPr>
+          <w:rFonts w:ascii="Times New Roman" w:eastAsia="Times New Roman" w:hAnsi="Times New Roman" w:cs="Times New Roman"/>
+          <w:sz w:val="24"/>
+          <w:szCs w:val="24"/>
+          <w:lang w:eastAsia="pt-BR"/>
+        </w:rPr>
+      </w:pPr>
+    </w:p>
+    <w:p>
+      <w:pPr>
+        <w:pStyle w:val="PargrafodaLista"/>
+        <w:numPr>
+          <w:ilvl w:val="0"/>
+          <w:numId w:val="4"/>
+        </w:numPr>
+        <w:jc w:val="both"/>
+        <w:rPr>
+          <w:rFonts w:ascii="Times New Roman" w:eastAsia="Times New Roman" w:hAnsi="Times New Roman" w:cs="Times New Roman"/>
+          <w:sz w:val="24"/>
+          <w:szCs w:val="24"/>
+          <w:lang w:eastAsia="pt-BR"/>
+        </w:rPr>
+      </w:pPr>
+      <w:r>
+        <w:rPr>
+          <w:rFonts w:ascii="Times New Roman" w:eastAsia="Times New Roman" w:hAnsi="Times New Roman" w:cs="Times New Roman"/>
+          <w:b/>
+          <w:sz w:val="24"/>
+          <w:szCs w:val="24"/>
+          <w:lang w:eastAsia="pt-BR"/>
+        </w:rPr>
+        <w:t xml:space="preserve">RFC00013 - </w:t>
+      </w:r>
+      <w:proofErr w:type="spellStart"/>
+      <w:r>
+        <w:rPr>
+          <w:rFonts w:ascii="Times New Roman" w:eastAsia="Times New Roman" w:hAnsi="Times New Roman" w:cs="Times New Roman"/>
+          <w:b/>
+          <w:sz w:val="24"/>
+          <w:szCs w:val="24"/>
+          <w:lang w:eastAsia="pt-BR"/>
+        </w:rPr>
+        <w:t>Gamificação</w:t>
+      </w:r>
+      <w:proofErr w:type="spellEnd"/>
+      <w:r>
+        <w:rPr>
+          <w:rFonts w:ascii="Times New Roman" w:eastAsia="Times New Roman" w:hAnsi="Times New Roman" w:cs="Times New Roman"/>
+          <w:b/>
+          <w:sz w:val="24"/>
+          <w:szCs w:val="24"/>
+          <w:lang w:eastAsia="pt-BR"/>
+        </w:rPr>
+        <w:t xml:space="preserve"> de Avaliação</w:t>
+      </w:r>
+      <w:r>
+        <w:rPr>
+          <w:rFonts w:ascii="Times New Roman" w:eastAsia="Times New Roman" w:hAnsi="Times New Roman" w:cs="Times New Roman"/>
+          <w:sz w:val="24"/>
+          <w:szCs w:val="24"/>
+          <w:lang w:eastAsia="pt-BR"/>
+        </w:rPr>
+        <w:t xml:space="preserve">: Requisito responsável por </w:t>
+      </w:r>
+      <w:proofErr w:type="spellStart"/>
+      <w:r>
+        <w:rPr>
+          <w:rFonts w:ascii="Times New Roman" w:eastAsia="Times New Roman" w:hAnsi="Times New Roman" w:cs="Times New Roman"/>
+          <w:sz w:val="24"/>
+          <w:szCs w:val="24"/>
+          <w:lang w:eastAsia="pt-BR"/>
+        </w:rPr>
+        <w:t>gamificar</w:t>
+      </w:r>
+      <w:proofErr w:type="spellEnd"/>
+      <w:r>
+        <w:rPr>
+          <w:rFonts w:ascii="Times New Roman" w:eastAsia="Times New Roman" w:hAnsi="Times New Roman" w:cs="Times New Roman"/>
+          <w:sz w:val="24"/>
+          <w:szCs w:val="24"/>
+          <w:lang w:eastAsia="pt-BR"/>
+        </w:rPr>
+        <w:t xml:space="preserve"> a forma de avaliação dos prestadores de serviços como por exemplo: avaliações de classificação com estrelas para os melhores serviços, quesito que apenas o sistema </w:t>
+      </w:r>
+      <w:proofErr w:type="spellStart"/>
+      <w:r>
+        <w:rPr>
+          <w:rFonts w:ascii="Times New Roman" w:eastAsia="Times New Roman" w:hAnsi="Times New Roman" w:cs="Times New Roman"/>
+          <w:sz w:val="24"/>
+          <w:szCs w:val="24"/>
+          <w:lang w:eastAsia="pt-BR"/>
+        </w:rPr>
+        <w:t>ClickARQ</w:t>
+      </w:r>
+      <w:proofErr w:type="spellEnd"/>
+      <w:r>
+        <w:rPr>
+          <w:rFonts w:ascii="Times New Roman" w:eastAsia="Times New Roman" w:hAnsi="Times New Roman" w:cs="Times New Roman"/>
+          <w:sz w:val="24"/>
+          <w:szCs w:val="24"/>
+          <w:lang w:eastAsia="pt-BR"/>
+        </w:rPr>
+        <w:t xml:space="preserve"> não utiliza, pelo fato de não ter uma funcionalidade diferente do requisito RFC0010, este requisito faz parte do diferencial do sistema proposto onde o prestador que obtiver mais avalições desse tipo terá vantagens especiais, como: será exibido na página principal da aplicação por mais tempo, terá descontos exclusivos na utilização do sistema.</w:t>
+      </w:r>
+    </w:p>
+    <w:p>
+      <w:pPr>
+        <w:ind w:firstLine="709"/>
+        <w:jc w:val="both"/>
+        <w:rPr>
+          <w:rFonts w:ascii="Times New Roman" w:eastAsia="Times New Roman" w:hAnsi="Times New Roman" w:cs="Times New Roman"/>
+          <w:sz w:val="24"/>
+          <w:szCs w:val="24"/>
+          <w:lang w:eastAsia="pt-BR"/>
+        </w:rPr>
+      </w:pPr>
+    </w:p>
+    <w:p>
+      <w:pPr>
+        <w:ind w:firstLine="709"/>
+        <w:jc w:val="both"/>
+        <w:rPr>
+          <w:rFonts w:ascii="Times New Roman" w:eastAsia="Times New Roman" w:hAnsi="Times New Roman" w:cs="Times New Roman"/>
+          <w:sz w:val="24"/>
+          <w:szCs w:val="24"/>
+          <w:lang w:eastAsia="pt-BR"/>
+        </w:rPr>
+      </w:pPr>
+      <w:r>
+        <w:rPr>
+          <w:rFonts w:ascii="Times New Roman" w:eastAsia="Times New Roman" w:hAnsi="Times New Roman" w:cs="Times New Roman"/>
+          <w:sz w:val="24"/>
+          <w:szCs w:val="24"/>
+          <w:lang w:eastAsia="pt-BR"/>
+        </w:rPr>
         <w:t>Foram identificados alguns requisitos não-funcionais. Logo abaixo tabelas representando todos os requisitos não-funcionais dos software</w:t>
       </w:r>
       <w:r>
@@ -3680,7 +4889,7 @@
       <w:tblPr>
         <w:tblStyle w:val="Tabelacomgrade"/>
         <w:tblW w:w="0" w:type="auto"/>
-        <w:tblLook w:val="04A0"/>
+        <w:tblLook w:val="04A0" w:firstRow="1" w:lastRow="0" w:firstColumn="1" w:lastColumn="0" w:noHBand="0" w:noVBand="1"/>
       </w:tblPr>
       <w:tblGrid>
         <w:gridCol w:w="1526"/>
@@ -3955,7 +5164,7 @@
                 <w:rFonts w:ascii="Times New Roman" w:hAnsi="Times New Roman" w:cs="Times New Roman"/>
                 <w:sz w:val="20"/>
               </w:rPr>
-              <w:t>usuários e prestadores de serviços cadastrados.</w:t>
+              <w:t>usuários é prestadores de serviços cadastrados.</w:t>
             </w:r>
           </w:p>
         </w:tc>
@@ -4153,7 +5362,7 @@
                 <w:rFonts w:ascii="Times New Roman" w:hAnsi="Times New Roman" w:cs="Times New Roman"/>
                 <w:sz w:val="20"/>
               </w:rPr>
-              <w:t>Utilizar técnicas de restauração de dados em caso de falhas.</w:t>
+              <w:t>Utilizar técnicas de backup de dados.</w:t>
             </w:r>
           </w:p>
         </w:tc>
@@ -4351,6 +5560,204 @@
                 <w:rFonts w:ascii="Times New Roman" w:hAnsi="Times New Roman" w:cs="Times New Roman"/>
                 <w:sz w:val="20"/>
               </w:rPr>
+              <w:t>Utilizar técnicas de restauração de dados em caso de falhas.</w:t>
+            </w:r>
+          </w:p>
+        </w:tc>
+        <w:tc>
+          <w:tcPr>
+            <w:tcW w:w="1417" w:type="dxa"/>
+          </w:tcPr>
+          <w:p>
+            <w:pPr>
+              <w:jc w:val="center"/>
+              <w:rPr>
+                <w:rFonts w:ascii="Times New Roman" w:eastAsia="Times New Roman" w:hAnsi="Times New Roman" w:cs="Times New Roman"/>
+                <w:sz w:val="24"/>
+                <w:szCs w:val="24"/>
+                <w:lang w:eastAsia="pt-BR"/>
+              </w:rPr>
+            </w:pPr>
+            <w:r>
+              <w:rPr>
+                <w:rFonts w:ascii="Times New Roman" w:eastAsia="Times New Roman" w:hAnsi="Times New Roman" w:cs="Times New Roman"/>
+                <w:sz w:val="24"/>
+                <w:szCs w:val="24"/>
+                <w:lang w:eastAsia="pt-BR"/>
+              </w:rPr>
+              <w:t>X</w:t>
+            </w:r>
+          </w:p>
+        </w:tc>
+        <w:tc>
+          <w:tcPr>
+            <w:tcW w:w="1701" w:type="dxa"/>
+          </w:tcPr>
+          <w:p>
+            <w:pPr>
+              <w:jc w:val="center"/>
+              <w:rPr>
+                <w:rFonts w:ascii="Times New Roman" w:eastAsia="Times New Roman" w:hAnsi="Times New Roman" w:cs="Times New Roman"/>
+                <w:sz w:val="24"/>
+                <w:szCs w:val="24"/>
+                <w:lang w:eastAsia="pt-BR"/>
+              </w:rPr>
+            </w:pPr>
+            <w:r>
+              <w:rPr>
+                <w:rFonts w:ascii="Times New Roman" w:eastAsia="Times New Roman" w:hAnsi="Times New Roman" w:cs="Times New Roman"/>
+                <w:sz w:val="24"/>
+                <w:szCs w:val="24"/>
+                <w:lang w:eastAsia="pt-BR"/>
+              </w:rPr>
+              <w:t>X</w:t>
+            </w:r>
+          </w:p>
+        </w:tc>
+        <w:tc>
+          <w:tcPr>
+            <w:tcW w:w="1559" w:type="dxa"/>
+          </w:tcPr>
+          <w:p>
+            <w:pPr>
+              <w:jc w:val="center"/>
+              <w:rPr>
+                <w:rFonts w:ascii="Times New Roman" w:eastAsia="Times New Roman" w:hAnsi="Times New Roman" w:cs="Times New Roman"/>
+                <w:sz w:val="24"/>
+                <w:szCs w:val="24"/>
+                <w:lang w:eastAsia="pt-BR"/>
+              </w:rPr>
+            </w:pPr>
+            <w:r>
+              <w:rPr>
+                <w:rFonts w:ascii="Times New Roman" w:eastAsia="Times New Roman" w:hAnsi="Times New Roman" w:cs="Times New Roman"/>
+                <w:sz w:val="24"/>
+                <w:szCs w:val="24"/>
+                <w:lang w:eastAsia="pt-BR"/>
+              </w:rPr>
+              <w:t>X</w:t>
+            </w:r>
+          </w:p>
+        </w:tc>
+        <w:tc>
+          <w:tcPr>
+            <w:tcW w:w="1701" w:type="dxa"/>
+          </w:tcPr>
+          <w:p>
+            <w:pPr>
+              <w:jc w:val="center"/>
+              <w:rPr>
+                <w:rFonts w:ascii="Times New Roman" w:eastAsia="Times New Roman" w:hAnsi="Times New Roman" w:cs="Times New Roman"/>
+                <w:sz w:val="24"/>
+                <w:szCs w:val="24"/>
+                <w:lang w:eastAsia="pt-BR"/>
+              </w:rPr>
+            </w:pPr>
+            <w:r>
+              <w:rPr>
+                <w:rFonts w:ascii="Times New Roman" w:eastAsia="Times New Roman" w:hAnsi="Times New Roman" w:cs="Times New Roman"/>
+                <w:sz w:val="24"/>
+                <w:szCs w:val="24"/>
+                <w:lang w:eastAsia="pt-BR"/>
+              </w:rPr>
+              <w:t>X</w:t>
+            </w:r>
+          </w:p>
+        </w:tc>
+        <w:tc>
+          <w:tcPr>
+            <w:tcW w:w="1134" w:type="dxa"/>
+          </w:tcPr>
+          <w:p>
+            <w:pPr>
+              <w:jc w:val="center"/>
+              <w:rPr>
+                <w:rFonts w:ascii="Times New Roman" w:eastAsia="Times New Roman" w:hAnsi="Times New Roman" w:cs="Times New Roman"/>
+                <w:sz w:val="24"/>
+                <w:szCs w:val="24"/>
+                <w:lang w:eastAsia="pt-BR"/>
+              </w:rPr>
+            </w:pPr>
+            <w:r>
+              <w:rPr>
+                <w:rFonts w:ascii="Times New Roman" w:eastAsia="Times New Roman" w:hAnsi="Times New Roman" w:cs="Times New Roman"/>
+                <w:sz w:val="24"/>
+                <w:szCs w:val="24"/>
+                <w:lang w:eastAsia="pt-BR"/>
+              </w:rPr>
+              <w:t>X</w:t>
+            </w:r>
+          </w:p>
+        </w:tc>
+        <w:tc>
+          <w:tcPr>
+            <w:tcW w:w="1277" w:type="dxa"/>
+          </w:tcPr>
+          <w:p>
+            <w:pPr>
+              <w:jc w:val="center"/>
+              <w:rPr>
+                <w:rFonts w:ascii="Times New Roman" w:eastAsia="Times New Roman" w:hAnsi="Times New Roman" w:cs="Times New Roman"/>
+                <w:sz w:val="24"/>
+                <w:szCs w:val="24"/>
+                <w:lang w:eastAsia="pt-BR"/>
+              </w:rPr>
+            </w:pPr>
+            <w:r>
+              <w:rPr>
+                <w:rFonts w:ascii="Times New Roman" w:eastAsia="Times New Roman" w:hAnsi="Times New Roman" w:cs="Times New Roman"/>
+                <w:sz w:val="24"/>
+                <w:szCs w:val="24"/>
+                <w:lang w:eastAsia="pt-BR"/>
+              </w:rPr>
+              <w:t>X</w:t>
+            </w:r>
+          </w:p>
+        </w:tc>
+      </w:tr>
+      <w:tr>
+        <w:tc>
+          <w:tcPr>
+            <w:tcW w:w="1526" w:type="dxa"/>
+          </w:tcPr>
+          <w:p>
+            <w:r>
+              <w:rPr>
+                <w:rFonts w:ascii="Times New Roman" w:eastAsia="Times New Roman" w:hAnsi="Times New Roman" w:cs="Times New Roman"/>
+                <w:sz w:val="24"/>
+                <w:szCs w:val="24"/>
+                <w:lang w:eastAsia="pt-BR"/>
+              </w:rPr>
+              <w:t>RNF/SEG-0</w:t>
+            </w:r>
+            <w:r>
+              <w:rPr>
+                <w:rFonts w:ascii="Times New Roman" w:eastAsia="Times New Roman" w:hAnsi="Times New Roman" w:cs="Times New Roman"/>
+                <w:sz w:val="24"/>
+                <w:szCs w:val="24"/>
+                <w:lang w:eastAsia="pt-BR"/>
+              </w:rPr>
+              <w:t>4</w:t>
+            </w:r>
+          </w:p>
+        </w:tc>
+        <w:tc>
+          <w:tcPr>
+            <w:tcW w:w="3544" w:type="dxa"/>
+          </w:tcPr>
+          <w:p>
+            <w:pPr>
+              <w:jc w:val="both"/>
+              <w:rPr>
+                <w:rFonts w:ascii="Times New Roman" w:hAnsi="Times New Roman" w:cs="Times New Roman"/>
+                <w:sz w:val="20"/>
+              </w:rPr>
+            </w:pPr>
+            <w:r>
+              <w:rPr>
+                <w:rFonts w:ascii="Times New Roman" w:hAnsi="Times New Roman" w:cs="Times New Roman"/>
+                <w:sz w:val="20"/>
+              </w:rPr>
               <w:t>Utilizar mecanismos de proteção contra escrita, que previnam alterações indevidas e mantenham a integridade dos dados armazenados.</w:t>
             </w:r>
           </w:p>
@@ -4507,6 +5914,229 @@
         </w:tc>
       </w:tr>
     </w:tbl>
+    <w:p>
+      <w:pPr>
+        <w:ind w:firstLine="709"/>
+        <w:rPr>
+          <w:rFonts w:ascii="Times New Roman" w:eastAsia="Times New Roman" w:hAnsi="Times New Roman" w:cs="Times New Roman"/>
+          <w:sz w:val="24"/>
+          <w:szCs w:val="24"/>
+          <w:lang w:eastAsia="pt-BR"/>
+        </w:rPr>
+      </w:pPr>
+    </w:p>
+    <w:p>
+      <w:pPr>
+        <w:ind w:firstLine="709"/>
+        <w:rPr>
+          <w:rFonts w:ascii="Times New Roman" w:eastAsia="Times New Roman" w:hAnsi="Times New Roman" w:cs="Times New Roman"/>
+          <w:sz w:val="24"/>
+          <w:szCs w:val="24"/>
+          <w:lang w:eastAsia="pt-BR"/>
+        </w:rPr>
+      </w:pPr>
+    </w:p>
+    <w:p>
+      <w:pPr>
+        <w:spacing w:line="360" w:lineRule="auto"/>
+        <w:ind w:firstLine="709"/>
+        <w:jc w:val="both"/>
+        <w:rPr>
+          <w:rFonts w:ascii="Times New Roman" w:eastAsia="Times New Roman" w:hAnsi="Times New Roman" w:cs="Times New Roman"/>
+          <w:sz w:val="24"/>
+          <w:szCs w:val="24"/>
+          <w:lang w:eastAsia="pt-BR"/>
+        </w:rPr>
+      </w:pPr>
+      <w:r>
+        <w:rPr>
+          <w:rFonts w:ascii="Times New Roman" w:eastAsia="Times New Roman" w:hAnsi="Times New Roman" w:cs="Times New Roman"/>
+          <w:sz w:val="24"/>
+          <w:szCs w:val="24"/>
+          <w:lang w:eastAsia="pt-BR"/>
+        </w:rPr>
+        <w:t>Para um melhor entendimento da tabela 2, é feito uma descrição detalhada dos requisitos de segurança:</w:t>
+      </w:r>
+    </w:p>
+    <w:p>
+      <w:pPr>
+        <w:pStyle w:val="PargrafodaLista"/>
+        <w:numPr>
+          <w:ilvl w:val="0"/>
+          <w:numId w:val="5"/>
+        </w:numPr>
+        <w:spacing w:after="200" w:line="360" w:lineRule="auto"/>
+        <w:jc w:val="both"/>
+        <w:rPr>
+          <w:rFonts w:ascii="Times New Roman" w:eastAsia="Times New Roman" w:hAnsi="Times New Roman" w:cs="Times New Roman"/>
+          <w:sz w:val="24"/>
+          <w:szCs w:val="24"/>
+          <w:lang w:eastAsia="pt-BR"/>
+        </w:rPr>
+      </w:pPr>
+      <w:r>
+        <w:rPr>
+          <w:rFonts w:ascii="Times New Roman" w:eastAsia="Times New Roman" w:hAnsi="Times New Roman" w:cs="Times New Roman"/>
+          <w:b/>
+          <w:sz w:val="24"/>
+          <w:szCs w:val="24"/>
+          <w:lang w:eastAsia="pt-BR"/>
+        </w:rPr>
+        <w:t>RNF/SEG-01</w:t>
+      </w:r>
+      <w:r>
+        <w:rPr>
+          <w:rFonts w:ascii="Times New Roman" w:eastAsia="Times New Roman" w:hAnsi="Times New Roman" w:cs="Times New Roman"/>
+          <w:sz w:val="24"/>
+          <w:szCs w:val="24"/>
+          <w:lang w:eastAsia="pt-BR"/>
+        </w:rPr>
+        <w:t xml:space="preserve">:  Requisito responsável por restringir o acesso a pessoas não autorizadas a informações pessoais de usuários como: nome, CPF, RG, endereço, telefone, </w:t>
+      </w:r>
+      <w:proofErr w:type="spellStart"/>
+      <w:r>
+        <w:rPr>
+          <w:rFonts w:ascii="Times New Roman" w:eastAsia="Times New Roman" w:hAnsi="Times New Roman" w:cs="Times New Roman"/>
+          <w:sz w:val="24"/>
+          <w:szCs w:val="24"/>
+          <w:lang w:eastAsia="pt-BR"/>
+        </w:rPr>
+        <w:t>etc</w:t>
+      </w:r>
+      <w:proofErr w:type="spellEnd"/>
+      <w:r>
+        <w:rPr>
+          <w:rFonts w:ascii="Times New Roman" w:eastAsia="Times New Roman" w:hAnsi="Times New Roman" w:cs="Times New Roman"/>
+          <w:sz w:val="24"/>
+          <w:szCs w:val="24"/>
+          <w:lang w:eastAsia="pt-BR"/>
+        </w:rPr>
+        <w:t>, através de privilégios de usuários e métodos para o bloqueio ao banco de dados, esse item e utilizado por todos os sistemas abordados.</w:t>
+      </w:r>
+    </w:p>
+    <w:p>
+      <w:pPr>
+        <w:pStyle w:val="PargrafodaLista"/>
+        <w:numPr>
+          <w:ilvl w:val="0"/>
+          <w:numId w:val="5"/>
+        </w:numPr>
+        <w:spacing w:after="200" w:line="360" w:lineRule="auto"/>
+        <w:jc w:val="both"/>
+        <w:rPr>
+          <w:rFonts w:ascii="Times New Roman" w:eastAsia="Times New Roman" w:hAnsi="Times New Roman" w:cs="Times New Roman"/>
+          <w:sz w:val="24"/>
+          <w:szCs w:val="24"/>
+          <w:lang w:eastAsia="pt-BR"/>
+        </w:rPr>
+      </w:pPr>
+      <w:r>
+        <w:rPr>
+          <w:rFonts w:ascii="Times New Roman" w:eastAsia="Times New Roman" w:hAnsi="Times New Roman" w:cs="Times New Roman"/>
+          <w:b/>
+          <w:sz w:val="24"/>
+          <w:szCs w:val="24"/>
+          <w:lang w:eastAsia="pt-BR"/>
+        </w:rPr>
+        <w:t xml:space="preserve">RNF/SEG-02: </w:t>
+      </w:r>
+      <w:r>
+        <w:rPr>
+          <w:rFonts w:ascii="Times New Roman" w:eastAsia="Times New Roman" w:hAnsi="Times New Roman" w:cs="Times New Roman"/>
+          <w:sz w:val="24"/>
+          <w:szCs w:val="24"/>
+          <w:lang w:eastAsia="pt-BR"/>
+        </w:rPr>
+        <w:t>Requisito responsável por executar o backup semanal de todos os dados do sistema em algum servidor diferente do que hospeda a aplicação, de preferência em um local externo a organização, esse quesito é abordado por todos os sistemas levantados.</w:t>
+      </w:r>
+    </w:p>
+    <w:p>
+      <w:pPr>
+        <w:pStyle w:val="PargrafodaLista"/>
+        <w:numPr>
+          <w:ilvl w:val="0"/>
+          <w:numId w:val="5"/>
+        </w:numPr>
+        <w:spacing w:after="200" w:line="360" w:lineRule="auto"/>
+        <w:jc w:val="both"/>
+        <w:rPr>
+          <w:rFonts w:ascii="Times New Roman" w:eastAsia="Times New Roman" w:hAnsi="Times New Roman" w:cs="Times New Roman"/>
+          <w:b/>
+          <w:sz w:val="24"/>
+          <w:szCs w:val="24"/>
+          <w:lang w:eastAsia="pt-BR"/>
+        </w:rPr>
+      </w:pPr>
+      <w:r>
+        <w:rPr>
+          <w:rFonts w:ascii="Times New Roman" w:eastAsia="Times New Roman" w:hAnsi="Times New Roman" w:cs="Times New Roman"/>
+          <w:b/>
+          <w:sz w:val="24"/>
+          <w:szCs w:val="24"/>
+          <w:lang w:eastAsia="pt-BR"/>
+        </w:rPr>
+        <w:t>RNF/SEG-03</w:t>
+      </w:r>
+      <w:r>
+        <w:rPr>
+          <w:rFonts w:ascii="Times New Roman" w:eastAsia="Times New Roman" w:hAnsi="Times New Roman" w:cs="Times New Roman"/>
+          <w:sz w:val="24"/>
+          <w:szCs w:val="24"/>
+          <w:lang w:eastAsia="pt-BR"/>
+        </w:rPr>
+        <w:t>:</w:t>
+      </w:r>
+      <w:r>
+        <w:rPr>
+          <w:rFonts w:ascii="Times New Roman" w:eastAsia="Times New Roman" w:hAnsi="Times New Roman" w:cs="Times New Roman"/>
+          <w:b/>
+          <w:sz w:val="24"/>
+          <w:szCs w:val="24"/>
+          <w:lang w:eastAsia="pt-BR"/>
+        </w:rPr>
+        <w:t xml:space="preserve"> </w:t>
+      </w:r>
+      <w:r>
+        <w:rPr>
+          <w:rFonts w:ascii="Times New Roman" w:eastAsia="Times New Roman" w:hAnsi="Times New Roman" w:cs="Times New Roman"/>
+          <w:sz w:val="24"/>
+          <w:szCs w:val="24"/>
+          <w:lang w:eastAsia="pt-BR"/>
+        </w:rPr>
+        <w:t>Requisito responsável por garantir que os dados sejam restaurados em casos de falhas técnicas e roubos de servidores do sistema, esse condição é utilizada por todos os sistemas abordados.</w:t>
+      </w:r>
+    </w:p>
+    <w:p>
+      <w:pPr>
+        <w:ind w:firstLine="709"/>
+        <w:rPr>
+          <w:rFonts w:ascii="Times New Roman" w:eastAsia="Times New Roman" w:hAnsi="Times New Roman" w:cs="Times New Roman"/>
+          <w:sz w:val="24"/>
+          <w:szCs w:val="24"/>
+          <w:lang w:eastAsia="pt-BR"/>
+        </w:rPr>
+      </w:pPr>
+      <w:r>
+        <w:rPr>
+          <w:rFonts w:ascii="Times New Roman" w:eastAsia="Times New Roman" w:hAnsi="Times New Roman" w:cs="Times New Roman"/>
+          <w:b/>
+          <w:sz w:val="24"/>
+          <w:szCs w:val="24"/>
+          <w:lang w:eastAsia="pt-BR"/>
+        </w:rPr>
+        <w:lastRenderedPageBreak/>
+        <w:t>RNF/SEG-04</w:t>
+      </w:r>
+      <w:r>
+        <w:rPr>
+          <w:rFonts w:ascii="Times New Roman" w:eastAsia="Times New Roman" w:hAnsi="Times New Roman" w:cs="Times New Roman"/>
+          <w:sz w:val="24"/>
+          <w:szCs w:val="24"/>
+          <w:lang w:eastAsia="pt-BR"/>
+        </w:rPr>
+        <w:t>: Requisito responsável por proteger os dados de alterações indevidas por pessoas não autorizadas, esse quesito é utilizado por todos os sistemas abordados.</w:t>
+      </w:r>
+    </w:p>
     <w:p>
       <w:pPr>
         <w:ind w:firstLine="709"/>
@@ -4554,7 +6184,7 @@
       <w:tblPr>
         <w:tblStyle w:val="Tabelacomgrade"/>
         <w:tblW w:w="0" w:type="auto"/>
-        <w:tblLook w:val="04A0"/>
+        <w:tblLook w:val="04A0" w:firstRow="1" w:lastRow="0" w:firstColumn="1" w:lastColumn="0" w:noHBand="0" w:noVBand="1"/>
       </w:tblPr>
       <w:tblGrid>
         <w:gridCol w:w="1526"/>
@@ -4793,7 +6423,7 @@
                 <w:szCs w:val="24"/>
                 <w:lang w:eastAsia="pt-BR"/>
               </w:rPr>
-              <w:t>RNF/PER-04</w:t>
+              <w:t>RNF/PER-05</w:t>
             </w:r>
           </w:p>
         </w:tc>
@@ -5007,7 +6637,7 @@
                 <w:szCs w:val="24"/>
                 <w:lang w:eastAsia="pt-BR"/>
               </w:rPr>
-              <w:t>5</w:t>
+              <w:t>6</w:t>
             </w:r>
           </w:p>
         </w:tc>
@@ -5144,7 +6774,7 @@
                 <w:szCs w:val="24"/>
                 <w:lang w:eastAsia="pt-BR"/>
               </w:rPr>
-              <w:t>-</w:t>
+              <w:t>X</w:t>
             </w:r>
           </w:p>
         </w:tc>
@@ -5221,7 +6851,7 @@
                 <w:szCs w:val="24"/>
                 <w:lang w:eastAsia="pt-BR"/>
               </w:rPr>
-              <w:t>6</w:t>
+              <w:t>7</w:t>
             </w:r>
           </w:p>
         </w:tc>
@@ -5431,17 +7061,228 @@
     </w:p>
     <w:p>
       <w:pPr>
+        <w:spacing w:line="360" w:lineRule="auto"/>
         <w:ind w:firstLine="709"/>
-        <w:rPr>
-          <w:rFonts w:ascii="Times New Roman" w:eastAsia="Times New Roman" w:hAnsi="Times New Roman" w:cs="Times New Roman"/>
-          <w:sz w:val="24"/>
-          <w:szCs w:val="24"/>
-          <w:lang w:eastAsia="pt-BR"/>
-        </w:rPr>
-      </w:pPr>
+        <w:jc w:val="both"/>
+        <w:rPr>
+          <w:rFonts w:ascii="Times New Roman" w:eastAsia="Times New Roman" w:hAnsi="Times New Roman" w:cs="Times New Roman"/>
+          <w:sz w:val="24"/>
+          <w:szCs w:val="24"/>
+          <w:lang w:eastAsia="pt-BR"/>
+        </w:rPr>
+      </w:pPr>
+      <w:r>
+        <w:rPr>
+          <w:rFonts w:ascii="Times New Roman" w:eastAsia="Times New Roman" w:hAnsi="Times New Roman" w:cs="Times New Roman"/>
+          <w:sz w:val="24"/>
+          <w:szCs w:val="24"/>
+          <w:lang w:eastAsia="pt-BR"/>
+        </w:rPr>
+        <w:t>Para um melhor entendimento da tabela 3, é feito uma descrição detalhada dos requisitos de performance:</w:t>
+      </w:r>
     </w:p>
     <w:p>
       <w:pPr>
+        <w:pStyle w:val="PargrafodaLista"/>
+        <w:numPr>
+          <w:ilvl w:val="0"/>
+          <w:numId w:val="6"/>
+        </w:numPr>
+        <w:spacing w:after="200" w:line="360" w:lineRule="auto"/>
+        <w:jc w:val="both"/>
+        <w:rPr>
+          <w:rFonts w:ascii="Times New Roman" w:eastAsia="Times New Roman" w:hAnsi="Times New Roman" w:cs="Times New Roman"/>
+          <w:sz w:val="24"/>
+          <w:szCs w:val="24"/>
+          <w:lang w:eastAsia="pt-BR"/>
+        </w:rPr>
+      </w:pPr>
+      <w:r>
+        <w:rPr>
+          <w:rFonts w:ascii="Times New Roman" w:eastAsia="Times New Roman" w:hAnsi="Times New Roman" w:cs="Times New Roman"/>
+          <w:b/>
+          <w:sz w:val="24"/>
+          <w:szCs w:val="24"/>
+          <w:lang w:eastAsia="pt-BR"/>
+        </w:rPr>
+        <w:t>RNF/PE</w:t>
+      </w:r>
+      <w:r>
+        <w:rPr>
+          <w:rFonts w:ascii="Times New Roman" w:eastAsia="Times New Roman" w:hAnsi="Times New Roman" w:cs="Times New Roman"/>
+          <w:b/>
+          <w:sz w:val="24"/>
+          <w:szCs w:val="24"/>
+          <w:lang w:eastAsia="pt-BR"/>
+        </w:rPr>
+        <w:t>R</w:t>
+      </w:r>
+      <w:r>
+        <w:rPr>
+          <w:rFonts w:ascii="Times New Roman" w:eastAsia="Times New Roman" w:hAnsi="Times New Roman" w:cs="Times New Roman"/>
+          <w:b/>
+          <w:sz w:val="24"/>
+          <w:szCs w:val="24"/>
+          <w:lang w:eastAsia="pt-BR"/>
+        </w:rPr>
+        <w:t>-05</w:t>
+      </w:r>
+      <w:r>
+        <w:rPr>
+          <w:rFonts w:ascii="Times New Roman" w:eastAsia="Times New Roman" w:hAnsi="Times New Roman" w:cs="Times New Roman"/>
+          <w:sz w:val="24"/>
+          <w:szCs w:val="24"/>
+          <w:lang w:eastAsia="pt-BR"/>
+        </w:rPr>
+        <w:t>:  Requisito responsável pela atualização em tempo real dos dados cadastrado no banco de dados, esse quesito é utilizado por todos os sistemas abordados.</w:t>
+      </w:r>
+    </w:p>
+    <w:p>
+      <w:pPr>
+        <w:pStyle w:val="PargrafodaLista"/>
+        <w:numPr>
+          <w:ilvl w:val="0"/>
+          <w:numId w:val="6"/>
+        </w:numPr>
+        <w:spacing w:after="200" w:line="360" w:lineRule="auto"/>
+        <w:ind w:hanging="295"/>
+        <w:jc w:val="both"/>
+        <w:rPr>
+          <w:rFonts w:ascii="Times New Roman" w:eastAsia="Times New Roman" w:hAnsi="Times New Roman" w:cs="Times New Roman"/>
+          <w:sz w:val="24"/>
+          <w:szCs w:val="24"/>
+          <w:lang w:eastAsia="pt-BR"/>
+        </w:rPr>
+      </w:pPr>
+      <w:r>
+        <w:rPr>
+          <w:rFonts w:ascii="Times New Roman" w:eastAsia="Times New Roman" w:hAnsi="Times New Roman" w:cs="Times New Roman"/>
+          <w:b/>
+          <w:sz w:val="24"/>
+          <w:szCs w:val="24"/>
+          <w:lang w:eastAsia="pt-BR"/>
+        </w:rPr>
+        <w:t>RNF/PER-06</w:t>
+      </w:r>
+      <w:r>
+        <w:rPr>
+          <w:rFonts w:ascii="Times New Roman" w:eastAsia="Times New Roman" w:hAnsi="Times New Roman" w:cs="Times New Roman"/>
+          <w:sz w:val="24"/>
+          <w:szCs w:val="24"/>
+          <w:lang w:eastAsia="pt-BR"/>
+        </w:rPr>
+        <w:t xml:space="preserve">: Requisito responsável por exibir o resultado de uma busca com o tempo inferior a 7 segundos, evitando assim </w:t>
+      </w:r>
+      <w:r>
+        <w:rPr>
+          <w:rFonts w:ascii="Times New Roman" w:eastAsia="Times New Roman" w:hAnsi="Times New Roman" w:cs="Times New Roman"/>
+          <w:sz w:val="24"/>
+          <w:szCs w:val="24"/>
+          <w:lang w:eastAsia="pt-BR"/>
+        </w:rPr>
+        <w:t>transtorno</w:t>
+      </w:r>
+      <w:r>
+        <w:rPr>
+          <w:rFonts w:ascii="Times New Roman" w:eastAsia="Times New Roman" w:hAnsi="Times New Roman" w:cs="Times New Roman"/>
+          <w:sz w:val="24"/>
+          <w:szCs w:val="24"/>
+          <w:lang w:eastAsia="pt-BR"/>
+        </w:rPr>
+        <w:t xml:space="preserve"> para usuários </w:t>
+      </w:r>
+      <w:r>
+        <w:rPr>
+          <w:rFonts w:ascii="Times New Roman" w:eastAsia="Times New Roman" w:hAnsi="Times New Roman" w:cs="Times New Roman"/>
+          <w:sz w:val="24"/>
+          <w:szCs w:val="24"/>
+          <w:lang w:eastAsia="pt-BR"/>
+        </w:rPr>
+        <w:t xml:space="preserve">que aguardam </w:t>
+      </w:r>
+      <w:r>
+        <w:rPr>
+          <w:rFonts w:ascii="Times New Roman" w:eastAsia="Times New Roman" w:hAnsi="Times New Roman" w:cs="Times New Roman"/>
+          <w:sz w:val="24"/>
+          <w:szCs w:val="24"/>
+          <w:lang w:eastAsia="pt-BR"/>
+        </w:rPr>
+        <w:t xml:space="preserve">por um resultado, está condição e aplicada apenas no sistema Recomind.net e no sistema </w:t>
+      </w:r>
+      <w:r>
+        <w:rPr>
+          <w:rFonts w:ascii="Times New Roman" w:eastAsia="Times New Roman" w:hAnsi="Times New Roman" w:cs="Times New Roman"/>
+          <w:sz w:val="24"/>
+          <w:szCs w:val="24"/>
+          <w:lang w:eastAsia="pt-BR"/>
+        </w:rPr>
+        <w:lastRenderedPageBreak/>
+        <w:t xml:space="preserve">proposto, o desenvolvimento desse requisito faz parte do diferencial do sistema proposto, devido </w:t>
+      </w:r>
+      <w:r>
+        <w:rPr>
+          <w:rFonts w:ascii="Times New Roman" w:eastAsia="Times New Roman" w:hAnsi="Times New Roman" w:cs="Times New Roman"/>
+          <w:sz w:val="24"/>
+          <w:szCs w:val="24"/>
+          <w:lang w:eastAsia="pt-BR"/>
+        </w:rPr>
+        <w:t>a forma de implementação do banco de dados e da aplicação em si, garantindo rapidez em consultas complexas.</w:t>
+      </w:r>
+    </w:p>
+    <w:p>
+      <w:pPr>
+        <w:ind w:firstLine="709"/>
+        <w:rPr>
+          <w:rFonts w:ascii="Times New Roman" w:eastAsia="Times New Roman" w:hAnsi="Times New Roman" w:cs="Times New Roman"/>
+          <w:sz w:val="24"/>
+          <w:szCs w:val="24"/>
+          <w:lang w:eastAsia="pt-BR"/>
+        </w:rPr>
+      </w:pPr>
+      <w:r>
+        <w:rPr>
+          <w:rFonts w:ascii="Times New Roman" w:eastAsia="Times New Roman" w:hAnsi="Times New Roman" w:cs="Times New Roman"/>
+          <w:b/>
+          <w:sz w:val="24"/>
+          <w:szCs w:val="24"/>
+          <w:lang w:eastAsia="pt-BR"/>
+        </w:rPr>
+        <w:t>RNF/PER-07</w:t>
+      </w:r>
+      <w:r>
+        <w:rPr>
+          <w:rFonts w:ascii="Times New Roman" w:eastAsia="Times New Roman" w:hAnsi="Times New Roman" w:cs="Times New Roman"/>
+          <w:sz w:val="24"/>
+          <w:szCs w:val="24"/>
+          <w:lang w:eastAsia="pt-BR"/>
+        </w:rPr>
+        <w:t>: Por se tratar de uma aplicação totalmente web, este requisito é responsável pelo acesso ao sistema de qualquer computador com acesso a internet, essa condição é utilizada em todos os sistemas abordados.</w:t>
+      </w:r>
+    </w:p>
+    <w:p>
+      <w:pPr>
+        <w:ind w:firstLine="709"/>
+        <w:rPr>
+          <w:rFonts w:ascii="Times New Roman" w:eastAsia="Times New Roman" w:hAnsi="Times New Roman" w:cs="Times New Roman"/>
+          <w:sz w:val="24"/>
+          <w:szCs w:val="24"/>
+          <w:lang w:eastAsia="pt-BR"/>
+        </w:rPr>
+      </w:pPr>
+    </w:p>
+    <w:p>
+      <w:pPr>
+        <w:ind w:firstLine="709"/>
+        <w:rPr>
+          <w:rFonts w:ascii="Times New Roman" w:eastAsia="Times New Roman" w:hAnsi="Times New Roman" w:cs="Times New Roman"/>
+          <w:sz w:val="24"/>
+          <w:szCs w:val="24"/>
+          <w:lang w:eastAsia="pt-BR"/>
+        </w:rPr>
+      </w:pPr>
+    </w:p>
+    <w:p>
+      <w:pPr>
         <w:ind w:firstLine="709"/>
         <w:jc w:val="center"/>
         <w:rPr>
@@ -5458,7 +7299,6 @@
           <w:szCs w:val="24"/>
           <w:lang w:eastAsia="pt-BR"/>
         </w:rPr>
-        <w:lastRenderedPageBreak/>
         <w:t>Tabela 4 – Requisitos não-funcionais de Usabilidade</w:t>
       </w:r>
     </w:p>
@@ -5466,7 +7306,7 @@
       <w:tblPr>
         <w:tblStyle w:val="Tabelacomgrade"/>
         <w:tblW w:w="0" w:type="auto"/>
-        <w:tblLook w:val="04A0"/>
+        <w:tblLook w:val="04A0" w:firstRow="1" w:lastRow="0" w:firstColumn="1" w:lastColumn="0" w:noHBand="0" w:noVBand="1"/>
       </w:tblPr>
       <w:tblGrid>
         <w:gridCol w:w="1668"/>
@@ -5706,16 +7546,7 @@
                 <w:szCs w:val="24"/>
                 <w:lang w:eastAsia="pt-BR"/>
               </w:rPr>
-              <w:t>USA</w:t>
-            </w:r>
-            <w:r>
-              <w:rPr>
-                <w:rFonts w:ascii="Times New Roman" w:eastAsia="Times New Roman" w:hAnsi="Times New Roman" w:cs="Times New Roman"/>
-                <w:sz w:val="24"/>
-                <w:szCs w:val="24"/>
-                <w:lang w:eastAsia="pt-BR"/>
-              </w:rPr>
-              <w:t>-07</w:t>
+              <w:t>USA-08</w:t>
             </w:r>
           </w:p>
         </w:tc>
@@ -5911,16 +7742,25 @@
                 <w:szCs w:val="24"/>
                 <w:lang w:eastAsia="pt-BR"/>
               </w:rPr>
-              <w:t>RNF/PER-</w:t>
-            </w:r>
-            <w:r>
-              <w:rPr>
-                <w:rFonts w:ascii="Times New Roman" w:eastAsia="Times New Roman" w:hAnsi="Times New Roman" w:cs="Times New Roman"/>
-                <w:sz w:val="24"/>
-                <w:szCs w:val="24"/>
-                <w:lang w:eastAsia="pt-BR"/>
-              </w:rPr>
-              <w:t>08</w:t>
+              <w:t>RNF/USA</w:t>
+            </w:r>
+            <w:r>
+              <w:rPr>
+                <w:rFonts w:ascii="Times New Roman" w:eastAsia="Times New Roman" w:hAnsi="Times New Roman" w:cs="Times New Roman"/>
+                <w:sz w:val="24"/>
+                <w:szCs w:val="24"/>
+                <w:lang w:eastAsia="pt-BR"/>
+              </w:rPr>
+              <w:t>-</w:t>
+            </w:r>
+            <w:r>
+              <w:rPr>
+                <w:rFonts w:ascii="Times New Roman" w:eastAsia="Times New Roman" w:hAnsi="Times New Roman" w:cs="Times New Roman"/>
+                <w:sz w:val="24"/>
+                <w:szCs w:val="24"/>
+                <w:lang w:eastAsia="pt-BR"/>
+              </w:rPr>
+              <w:t>09</w:t>
             </w:r>
           </w:p>
         </w:tc>
@@ -6111,16 +7951,7 @@
                 <w:szCs w:val="24"/>
                 <w:lang w:eastAsia="pt-BR"/>
               </w:rPr>
-              <w:t>RNF/PER</w:t>
-            </w:r>
-            <w:r>
-              <w:rPr>
-                <w:rFonts w:ascii="Times New Roman" w:eastAsia="Times New Roman" w:hAnsi="Times New Roman" w:cs="Times New Roman"/>
-                <w:sz w:val="24"/>
-                <w:szCs w:val="24"/>
-                <w:lang w:eastAsia="pt-BR"/>
-              </w:rPr>
-              <w:t>-09</w:t>
+              <w:t>RNF/USA-10</w:t>
             </w:r>
           </w:p>
         </w:tc>
@@ -6141,14 +7972,14 @@
                 <w:rFonts w:ascii="Times New Roman" w:hAnsi="Times New Roman" w:cs="Times New Roman"/>
                 <w:sz w:val="20"/>
               </w:rPr>
-              <w:t xml:space="preserve">O tratamento de exceções deverá facilitar eventuais manutenções no </w:t>
+              <w:t>As mensagens de erros devem ser claras e concisas para o entendimento perfeito do usuário do sistema</w:t>
             </w:r>
             <w:r>
               <w:rPr>
                 <w:rFonts w:ascii="Times New Roman" w:hAnsi="Times New Roman" w:cs="Times New Roman"/>
                 <w:sz w:val="20"/>
               </w:rPr>
-              <w:t>sistema.</w:t>
+              <w:t>.</w:t>
             </w:r>
           </w:p>
         </w:tc>
@@ -6316,16 +8147,16 @@
                 <w:szCs w:val="24"/>
                 <w:lang w:eastAsia="pt-BR"/>
               </w:rPr>
-              <w:t>RNF/PER</w:t>
-            </w:r>
-            <w:r>
-              <w:rPr>
-                <w:rFonts w:ascii="Times New Roman" w:eastAsia="Times New Roman" w:hAnsi="Times New Roman" w:cs="Times New Roman"/>
-                <w:sz w:val="24"/>
-                <w:szCs w:val="24"/>
-                <w:lang w:eastAsia="pt-BR"/>
-              </w:rPr>
-              <w:t>-10</w:t>
+              <w:t>RNF/</w:t>
+            </w:r>
+            <w:r>
+              <w:rPr>
+                <w:rFonts w:ascii="Times New Roman" w:eastAsia="Times New Roman" w:hAnsi="Times New Roman" w:cs="Times New Roman"/>
+                <w:sz w:val="24"/>
+                <w:szCs w:val="24"/>
+                <w:lang w:eastAsia="pt-BR"/>
+              </w:rPr>
+              <w:t>USA-08</w:t>
             </w:r>
           </w:p>
         </w:tc>
@@ -6337,18 +8168,23 @@
             <w:pPr>
               <w:jc w:val="both"/>
               <w:rPr>
-                <w:rFonts w:ascii="Times New Roman" w:eastAsia="Times New Roman" w:hAnsi="Times New Roman" w:cs="Times New Roman"/>
-                <w:sz w:val="24"/>
-                <w:szCs w:val="24"/>
-                <w:lang w:eastAsia="pt-BR"/>
-              </w:rPr>
-            </w:pPr>
-            <w:r>
-              <w:rPr>
                 <w:rFonts w:ascii="Times New Roman" w:hAnsi="Times New Roman" w:cs="Times New Roman"/>
                 <w:sz w:val="20"/>
               </w:rPr>
-              <w:t>A interface do sistema deve seguir padrões preestabelecidos e consolidados como boas práticas de projeto gráfico.</w:t>
+            </w:pPr>
+            <w:r>
+              <w:rPr>
+                <w:rFonts w:ascii="Times New Roman" w:hAnsi="Times New Roman" w:cs="Times New Roman"/>
+                <w:sz w:val="20"/>
+              </w:rPr>
+              <w:t>O sistema será operado em ambiente totalmente web</w:t>
+            </w:r>
+            <w:r>
+              <w:rPr>
+                <w:rFonts w:ascii="Times New Roman" w:hAnsi="Times New Roman" w:cs="Times New Roman"/>
+                <w:sz w:val="20"/>
+              </w:rPr>
+              <w:t>.</w:t>
             </w:r>
           </w:p>
         </w:tc>
@@ -6448,7 +8284,7 @@
                 <w:szCs w:val="24"/>
                 <w:lang w:eastAsia="pt-BR"/>
               </w:rPr>
-              <w:t>-</w:t>
+              <w:t>X</w:t>
             </w:r>
           </w:p>
         </w:tc>
@@ -6498,12 +8334,280 @@
                 <w:szCs w:val="24"/>
                 <w:lang w:eastAsia="pt-BR"/>
               </w:rPr>
-              <w:t>-</w:t>
+              <w:t>X</w:t>
             </w:r>
           </w:p>
         </w:tc>
       </w:tr>
     </w:tbl>
+    <w:p>
+      <w:pPr>
+        <w:ind w:firstLine="709"/>
+        <w:rPr>
+          <w:rFonts w:ascii="Times New Roman" w:eastAsia="Times New Roman" w:hAnsi="Times New Roman" w:cs="Times New Roman"/>
+          <w:sz w:val="24"/>
+          <w:szCs w:val="24"/>
+          <w:lang w:eastAsia="pt-BR"/>
+        </w:rPr>
+      </w:pPr>
+    </w:p>
+    <w:p>
+      <w:pPr>
+        <w:ind w:firstLine="709"/>
+        <w:rPr>
+          <w:rFonts w:ascii="Times New Roman" w:eastAsia="Times New Roman" w:hAnsi="Times New Roman" w:cs="Times New Roman"/>
+          <w:sz w:val="24"/>
+          <w:szCs w:val="24"/>
+          <w:lang w:eastAsia="pt-BR"/>
+        </w:rPr>
+      </w:pPr>
+    </w:p>
+    <w:p>
+      <w:pPr>
+        <w:spacing w:line="360" w:lineRule="auto"/>
+        <w:ind w:firstLine="709"/>
+        <w:jc w:val="both"/>
+        <w:rPr>
+          <w:rFonts w:ascii="Times New Roman" w:eastAsia="Times New Roman" w:hAnsi="Times New Roman" w:cs="Times New Roman"/>
+          <w:sz w:val="24"/>
+          <w:szCs w:val="24"/>
+          <w:lang w:eastAsia="pt-BR"/>
+        </w:rPr>
+      </w:pPr>
+      <w:r>
+        <w:rPr>
+          <w:rFonts w:ascii="Times New Roman" w:eastAsia="Times New Roman" w:hAnsi="Times New Roman" w:cs="Times New Roman"/>
+          <w:sz w:val="24"/>
+          <w:szCs w:val="24"/>
+          <w:lang w:eastAsia="pt-BR"/>
+        </w:rPr>
+        <w:t>Para um melhor entendimento da tabela 4, é feito uma descrição detalhada dos requisitos de usabilidade:</w:t>
+      </w:r>
+    </w:p>
+    <w:p>
+      <w:pPr>
+        <w:pStyle w:val="PargrafodaLista"/>
+        <w:numPr>
+          <w:ilvl w:val="0"/>
+          <w:numId w:val="5"/>
+        </w:numPr>
+        <w:spacing w:after="200" w:line="360" w:lineRule="auto"/>
+        <w:jc w:val="both"/>
+        <w:rPr>
+          <w:rFonts w:ascii="Times New Roman" w:eastAsia="Times New Roman" w:hAnsi="Times New Roman" w:cs="Times New Roman"/>
+          <w:sz w:val="24"/>
+          <w:szCs w:val="24"/>
+          <w:lang w:eastAsia="pt-BR"/>
+        </w:rPr>
+      </w:pPr>
+      <w:r>
+        <w:rPr>
+          <w:rFonts w:ascii="Times New Roman" w:eastAsia="Times New Roman" w:hAnsi="Times New Roman" w:cs="Times New Roman"/>
+          <w:b/>
+          <w:sz w:val="24"/>
+          <w:szCs w:val="24"/>
+          <w:lang w:eastAsia="pt-BR"/>
+        </w:rPr>
+        <w:lastRenderedPageBreak/>
+        <w:t>RNF/USA</w:t>
+      </w:r>
+      <w:r>
+        <w:rPr>
+          <w:rFonts w:ascii="Times New Roman" w:eastAsia="Times New Roman" w:hAnsi="Times New Roman" w:cs="Times New Roman"/>
+          <w:b/>
+          <w:sz w:val="24"/>
+          <w:szCs w:val="24"/>
+          <w:lang w:eastAsia="pt-BR"/>
+        </w:rPr>
+        <w:t>-0</w:t>
+      </w:r>
+      <w:r>
+        <w:rPr>
+          <w:rFonts w:ascii="Times New Roman" w:eastAsia="Times New Roman" w:hAnsi="Times New Roman" w:cs="Times New Roman"/>
+          <w:b/>
+          <w:sz w:val="24"/>
+          <w:szCs w:val="24"/>
+          <w:lang w:eastAsia="pt-BR"/>
+        </w:rPr>
+        <w:t>8</w:t>
+      </w:r>
+      <w:r>
+        <w:rPr>
+          <w:rFonts w:ascii="Times New Roman" w:eastAsia="Times New Roman" w:hAnsi="Times New Roman" w:cs="Times New Roman"/>
+          <w:sz w:val="24"/>
+          <w:szCs w:val="24"/>
+          <w:lang w:eastAsia="pt-BR"/>
+        </w:rPr>
+        <w:t>: Requisito garanti que a aplicação seja operado somente em um ambiente web, essa condição é utilizada em todos os sistemas levantados.</w:t>
+      </w:r>
+    </w:p>
+    <w:p>
+      <w:pPr>
+        <w:pStyle w:val="PargrafodaLista"/>
+        <w:numPr>
+          <w:ilvl w:val="0"/>
+          <w:numId w:val="5"/>
+        </w:numPr>
+        <w:spacing w:after="200" w:line="360" w:lineRule="auto"/>
+        <w:ind w:hanging="295"/>
+        <w:jc w:val="both"/>
+        <w:rPr>
+          <w:rFonts w:ascii="Times New Roman" w:eastAsia="Times New Roman" w:hAnsi="Times New Roman" w:cs="Times New Roman"/>
+          <w:sz w:val="24"/>
+          <w:szCs w:val="24"/>
+          <w:lang w:eastAsia="pt-BR"/>
+        </w:rPr>
+      </w:pPr>
+      <w:r>
+        <w:rPr>
+          <w:rFonts w:ascii="Times New Roman" w:eastAsia="Times New Roman" w:hAnsi="Times New Roman" w:cs="Times New Roman"/>
+          <w:b/>
+          <w:sz w:val="24"/>
+          <w:szCs w:val="24"/>
+          <w:lang w:eastAsia="pt-BR"/>
+        </w:rPr>
+        <w:t>RNF/USA-09</w:t>
+      </w:r>
+      <w:r>
+        <w:rPr>
+          <w:rFonts w:ascii="Times New Roman" w:eastAsia="Times New Roman" w:hAnsi="Times New Roman" w:cs="Times New Roman"/>
+          <w:sz w:val="24"/>
+          <w:szCs w:val="24"/>
+          <w:lang w:eastAsia="pt-BR"/>
+        </w:rPr>
+        <w:t xml:space="preserve">: Requisito </w:t>
+      </w:r>
+      <w:r>
+        <w:rPr>
+          <w:rFonts w:ascii="Times New Roman" w:eastAsia="Times New Roman" w:hAnsi="Times New Roman" w:cs="Times New Roman"/>
+          <w:sz w:val="24"/>
+          <w:szCs w:val="24"/>
+          <w:lang w:eastAsia="pt-BR"/>
+        </w:rPr>
+        <w:t xml:space="preserve">garante a </w:t>
+      </w:r>
+      <w:r>
+        <w:rPr>
+          <w:rFonts w:ascii="Times New Roman" w:eastAsia="Times New Roman" w:hAnsi="Times New Roman" w:cs="Times New Roman"/>
+          <w:sz w:val="24"/>
+          <w:szCs w:val="24"/>
+          <w:lang w:eastAsia="pt-BR"/>
+        </w:rPr>
+        <w:t xml:space="preserve">utilização </w:t>
+      </w:r>
+      <w:r>
+        <w:rPr>
+          <w:rFonts w:ascii="Times New Roman" w:eastAsia="Times New Roman" w:hAnsi="Times New Roman" w:cs="Times New Roman"/>
+          <w:sz w:val="24"/>
+          <w:szCs w:val="24"/>
+          <w:lang w:eastAsia="pt-BR"/>
+        </w:rPr>
+        <w:t>de</w:t>
+      </w:r>
+      <w:r>
+        <w:rPr>
+          <w:rFonts w:ascii="Times New Roman" w:eastAsia="Times New Roman" w:hAnsi="Times New Roman" w:cs="Times New Roman"/>
+          <w:sz w:val="24"/>
+          <w:szCs w:val="24"/>
+          <w:lang w:eastAsia="pt-BR"/>
+        </w:rPr>
+        <w:t xml:space="preserve"> interface</w:t>
+      </w:r>
+      <w:r>
+        <w:rPr>
+          <w:rFonts w:ascii="Times New Roman" w:eastAsia="Times New Roman" w:hAnsi="Times New Roman" w:cs="Times New Roman"/>
+          <w:sz w:val="24"/>
+          <w:szCs w:val="24"/>
+          <w:lang w:eastAsia="pt-BR"/>
+        </w:rPr>
+        <w:t xml:space="preserve">s intuitiva, garantindo que o usuário intenda todos os passos para uma boa utilização do sistema, potencializando todas a vantagens que beneficia os usuários, esse item é utilizado por todos os sistemas abordados exceto o </w:t>
+      </w:r>
+      <w:proofErr w:type="spellStart"/>
+      <w:r>
+        <w:rPr>
+          <w:rFonts w:ascii="Times New Roman" w:eastAsia="Times New Roman" w:hAnsi="Times New Roman" w:cs="Times New Roman"/>
+          <w:sz w:val="24"/>
+          <w:szCs w:val="26"/>
+          <w:lang w:eastAsia="pt-BR"/>
+        </w:rPr>
+        <w:t>ClickARQ</w:t>
+      </w:r>
+      <w:proofErr w:type="spellEnd"/>
+      <w:r>
+        <w:rPr>
+          <w:rFonts w:ascii="Times New Roman" w:eastAsia="Times New Roman" w:hAnsi="Times New Roman" w:cs="Times New Roman"/>
+          <w:sz w:val="24"/>
+          <w:szCs w:val="26"/>
+          <w:lang w:eastAsia="pt-BR"/>
+        </w:rPr>
+        <w:t>, análise feita na usabilidade dessa aplicação constatou uma mal usabilidade das interfaces da aplicação para o processo de utilização do mesmo, com isso conclui-se, que à aplicação não seguiu todos os métodos de processos de desenvolvimento de interfaces</w:t>
+      </w:r>
+      <w:r>
+        <w:rPr>
+          <w:rFonts w:ascii="Times New Roman" w:eastAsia="Times New Roman" w:hAnsi="Times New Roman" w:cs="Times New Roman"/>
+          <w:sz w:val="24"/>
+          <w:szCs w:val="24"/>
+          <w:lang w:eastAsia="pt-BR"/>
+        </w:rPr>
+        <w:t xml:space="preserve">. </w:t>
+      </w:r>
+      <w:proofErr w:type="spellStart"/>
+      <w:r>
+        <w:rPr>
+          <w:rFonts w:ascii="Times New Roman" w:eastAsia="Times New Roman" w:hAnsi="Times New Roman" w:cs="Times New Roman"/>
+          <w:color w:val="FF0000"/>
+          <w:sz w:val="24"/>
+          <w:szCs w:val="24"/>
+          <w:lang w:eastAsia="pt-BR"/>
+        </w:rPr>
+        <w:t>Obs</w:t>
+      </w:r>
+      <w:proofErr w:type="spellEnd"/>
+      <w:r>
+        <w:rPr>
+          <w:rFonts w:ascii="Times New Roman" w:eastAsia="Times New Roman" w:hAnsi="Times New Roman" w:cs="Times New Roman"/>
+          <w:color w:val="FF0000"/>
+          <w:sz w:val="24"/>
+          <w:szCs w:val="24"/>
+          <w:lang w:eastAsia="pt-BR"/>
+        </w:rPr>
+        <w:t>: ver com o orientador</w:t>
+      </w:r>
+    </w:p>
+    <w:p>
+      <w:pPr>
+        <w:pStyle w:val="PargrafodaLista"/>
+        <w:numPr>
+          <w:ilvl w:val="0"/>
+          <w:numId w:val="5"/>
+        </w:numPr>
+        <w:rPr>
+          <w:rFonts w:ascii="Times New Roman" w:eastAsia="Times New Roman" w:hAnsi="Times New Roman" w:cs="Times New Roman"/>
+          <w:sz w:val="24"/>
+          <w:szCs w:val="24"/>
+          <w:lang w:eastAsia="pt-BR"/>
+        </w:rPr>
+      </w:pPr>
+      <w:r>
+        <w:rPr>
+          <w:rFonts w:ascii="Times New Roman" w:eastAsia="Times New Roman" w:hAnsi="Times New Roman" w:cs="Times New Roman"/>
+          <w:b/>
+          <w:sz w:val="24"/>
+          <w:szCs w:val="24"/>
+          <w:lang w:eastAsia="pt-BR"/>
+        </w:rPr>
+        <w:t>RNF/USA-10</w:t>
+      </w:r>
+      <w:r>
+        <w:rPr>
+          <w:rFonts w:ascii="Times New Roman" w:eastAsia="Times New Roman" w:hAnsi="Times New Roman" w:cs="Times New Roman"/>
+          <w:sz w:val="24"/>
+          <w:szCs w:val="24"/>
+          <w:lang w:eastAsia="pt-BR"/>
+        </w:rPr>
+        <w:t>: Requisito responsável por exibir de forma clara para os usuários, as mensagens de erros na aplicação como: preenchimento indevido de campos para efetuar o cadastro, preenchimento indevido para efetuar busca de serviços, essa condição é utilizada em todos os sistemas abordados.</w:t>
+      </w:r>
+    </w:p>
     <w:p>
       <w:pPr>
         <w:ind w:firstLine="709"/>
@@ -6551,7 +8655,7 @@
       <w:tblPr>
         <w:tblStyle w:val="Tabelacomgrade"/>
         <w:tblW w:w="0" w:type="auto"/>
-        <w:tblLook w:val="04A0"/>
+        <w:tblLook w:val="04A0" w:firstRow="1" w:lastRow="0" w:firstColumn="1" w:lastColumn="0" w:noHBand="0" w:noVBand="1"/>
       </w:tblPr>
       <w:tblGrid>
         <w:gridCol w:w="1668"/>
@@ -6994,25 +9098,78 @@
     </w:p>
     <w:p>
       <w:pPr>
+        <w:spacing w:line="360" w:lineRule="auto"/>
         <w:ind w:firstLine="709"/>
-        <w:rPr>
-          <w:rFonts w:ascii="Times New Roman" w:eastAsia="Times New Roman" w:hAnsi="Times New Roman" w:cs="Times New Roman"/>
-          <w:sz w:val="24"/>
-          <w:szCs w:val="24"/>
-          <w:lang w:eastAsia="pt-BR"/>
-        </w:rPr>
-      </w:pPr>
+        <w:jc w:val="both"/>
+        <w:rPr>
+          <w:rFonts w:ascii="Times New Roman" w:eastAsia="Times New Roman" w:hAnsi="Times New Roman" w:cs="Times New Roman"/>
+          <w:sz w:val="24"/>
+          <w:szCs w:val="24"/>
+          <w:lang w:eastAsia="pt-BR"/>
+        </w:rPr>
+      </w:pPr>
+      <w:r>
+        <w:rPr>
+          <w:rFonts w:ascii="Times New Roman" w:eastAsia="Times New Roman" w:hAnsi="Times New Roman" w:cs="Times New Roman"/>
+          <w:sz w:val="24"/>
+          <w:szCs w:val="24"/>
+          <w:lang w:eastAsia="pt-BR"/>
+        </w:rPr>
+        <w:t>Para um melhor entendimento da tabela 5, é feito uma descrição detalhada do requisito de manutenabilidade:</w:t>
+      </w:r>
     </w:p>
     <w:p>
       <w:pPr>
+        <w:spacing w:line="360" w:lineRule="auto"/>
         <w:ind w:firstLine="709"/>
-        <w:rPr>
-          <w:rFonts w:ascii="Times New Roman" w:eastAsia="Times New Roman" w:hAnsi="Times New Roman" w:cs="Times New Roman"/>
-          <w:sz w:val="24"/>
-          <w:szCs w:val="24"/>
-          <w:lang w:eastAsia="pt-BR"/>
-        </w:rPr>
-      </w:pPr>
+        <w:jc w:val="both"/>
+        <w:rPr>
+          <w:rFonts w:ascii="Times New Roman" w:eastAsia="Times New Roman" w:hAnsi="Times New Roman" w:cs="Times New Roman"/>
+          <w:sz w:val="24"/>
+          <w:szCs w:val="24"/>
+          <w:lang w:eastAsia="pt-BR"/>
+        </w:rPr>
+      </w:pPr>
+      <w:r>
+        <w:rPr>
+          <w:rFonts w:ascii="Times New Roman" w:eastAsia="Times New Roman" w:hAnsi="Times New Roman" w:cs="Times New Roman"/>
+          <w:b/>
+          <w:sz w:val="24"/>
+          <w:szCs w:val="24"/>
+          <w:lang w:eastAsia="pt-BR"/>
+        </w:rPr>
+        <w:lastRenderedPageBreak/>
+        <w:t>RNF/MAN</w:t>
+      </w:r>
+      <w:r>
+        <w:rPr>
+          <w:rFonts w:ascii="Times New Roman" w:eastAsia="Times New Roman" w:hAnsi="Times New Roman" w:cs="Times New Roman"/>
+          <w:b/>
+          <w:sz w:val="24"/>
+          <w:szCs w:val="24"/>
+          <w:lang w:eastAsia="pt-BR"/>
+        </w:rPr>
+        <w:t>-</w:t>
+      </w:r>
+      <w:r>
+        <w:rPr>
+          <w:rFonts w:ascii="Times New Roman" w:eastAsia="Times New Roman" w:hAnsi="Times New Roman" w:cs="Times New Roman"/>
+          <w:b/>
+          <w:sz w:val="24"/>
+          <w:szCs w:val="24"/>
+          <w:lang w:eastAsia="pt-BR"/>
+        </w:rPr>
+        <w:t>11</w:t>
+      </w:r>
+      <w:r>
+        <w:rPr>
+          <w:rFonts w:ascii="Times New Roman" w:eastAsia="Times New Roman" w:hAnsi="Times New Roman" w:cs="Times New Roman"/>
+          <w:sz w:val="24"/>
+          <w:szCs w:val="24"/>
+          <w:lang w:eastAsia="pt-BR"/>
+        </w:rPr>
+        <w:t>: Requisito responsável por modularizar a aplicação, de modo que as atualizações futuras possam ser feitas apenas naquele modulo que a necessite, evitando que o sistema fique longos períodos impossibilitado de operar, ou seja, fora do ar, essa condição é utilizada em todos os sistemas levantados.</w:t>
+      </w:r>
     </w:p>
     <w:p>
       <w:pPr>
@@ -7025,14 +9182,27 @@
           <w:lang w:eastAsia="pt-BR"/>
         </w:rPr>
       </w:pPr>
-      <w:r>
-        <w:rPr>
-          <w:rFonts w:ascii="Times New Roman" w:eastAsia="Times New Roman" w:hAnsi="Times New Roman" w:cs="Times New Roman"/>
-          <w:sz w:val="24"/>
-          <w:szCs w:val="24"/>
-          <w:lang w:eastAsia="pt-BR"/>
-        </w:rPr>
-        <w:lastRenderedPageBreak/>
+    </w:p>
+    <w:p>
+      <w:pPr>
+        <w:ind w:firstLine="709"/>
+        <w:jc w:val="center"/>
+        <w:rPr>
+          <w:rFonts w:ascii="Times New Roman" w:eastAsia="Times New Roman" w:hAnsi="Times New Roman" w:cs="Times New Roman"/>
+          <w:sz w:val="24"/>
+          <w:szCs w:val="24"/>
+          <w:lang w:eastAsia="pt-BR"/>
+        </w:rPr>
+      </w:pPr>
+      <w:bookmarkStart w:id="0" w:name="_GoBack"/>
+      <w:bookmarkEnd w:id="0"/>
+      <w:r>
+        <w:rPr>
+          <w:rFonts w:ascii="Times New Roman" w:eastAsia="Times New Roman" w:hAnsi="Times New Roman" w:cs="Times New Roman"/>
+          <w:sz w:val="24"/>
+          <w:szCs w:val="24"/>
+          <w:lang w:eastAsia="pt-BR"/>
+        </w:rPr>
         <w:t>Tabela 6 – Requisitos não-funcionais de Documentação</w:t>
       </w:r>
     </w:p>
@@ -7040,7 +9210,7 @@
       <w:tblPr>
         <w:tblStyle w:val="Tabelacomgrade"/>
         <w:tblW w:w="0" w:type="auto"/>
-        <w:tblLook w:val="04A0"/>
+        <w:tblLook w:val="04A0" w:firstRow="1" w:lastRow="0" w:firstColumn="1" w:lastColumn="0" w:noHBand="0" w:noVBand="1"/>
       </w:tblPr>
       <w:tblGrid>
         <w:gridCol w:w="1668"/>
@@ -7694,14 +9864,226 @@
     </w:p>
     <w:p>
       <w:pPr>
+        <w:spacing w:line="360" w:lineRule="auto"/>
         <w:ind w:firstLine="709"/>
-        <w:rPr>
-          <w:rFonts w:ascii="Times New Roman" w:eastAsia="Times New Roman" w:hAnsi="Times New Roman" w:cs="Times New Roman"/>
-          <w:sz w:val="24"/>
-          <w:szCs w:val="24"/>
-          <w:lang w:eastAsia="pt-BR"/>
-        </w:rPr>
-      </w:pPr>
+        <w:jc w:val="both"/>
+        <w:rPr>
+          <w:rFonts w:ascii="Times New Roman" w:eastAsia="Times New Roman" w:hAnsi="Times New Roman" w:cs="Times New Roman"/>
+          <w:sz w:val="24"/>
+          <w:szCs w:val="24"/>
+          <w:lang w:eastAsia="pt-BR"/>
+        </w:rPr>
+      </w:pPr>
+      <w:r>
+        <w:rPr>
+          <w:rFonts w:ascii="Times New Roman" w:eastAsia="Times New Roman" w:hAnsi="Times New Roman" w:cs="Times New Roman"/>
+          <w:sz w:val="24"/>
+          <w:szCs w:val="24"/>
+          <w:lang w:eastAsia="pt-BR"/>
+        </w:rPr>
+        <w:t>Para um melhor entendimento da tabela 6, é feito uma descrição detalhada dos requisitos de documentação:</w:t>
+      </w:r>
+    </w:p>
+    <w:p>
+      <w:pPr>
+        <w:pStyle w:val="PargrafodaLista"/>
+        <w:numPr>
+          <w:ilvl w:val="0"/>
+          <w:numId w:val="7"/>
+        </w:numPr>
+        <w:spacing w:after="200" w:line="360" w:lineRule="auto"/>
+        <w:ind w:hanging="295"/>
+        <w:jc w:val="both"/>
+        <w:rPr>
+          <w:rFonts w:ascii="Times New Roman" w:eastAsia="Times New Roman" w:hAnsi="Times New Roman" w:cs="Times New Roman"/>
+          <w:sz w:val="24"/>
+          <w:szCs w:val="24"/>
+          <w:lang w:eastAsia="pt-BR"/>
+        </w:rPr>
+      </w:pPr>
+      <w:r>
+        <w:rPr>
+          <w:rFonts w:ascii="Times New Roman" w:eastAsia="Times New Roman" w:hAnsi="Times New Roman" w:cs="Times New Roman"/>
+          <w:b/>
+          <w:sz w:val="24"/>
+          <w:szCs w:val="24"/>
+          <w:lang w:eastAsia="pt-BR"/>
+        </w:rPr>
+        <w:t>RNF/</w:t>
+      </w:r>
+      <w:r>
+        <w:rPr>
+          <w:rFonts w:ascii="Times New Roman" w:eastAsia="Times New Roman" w:hAnsi="Times New Roman" w:cs="Times New Roman"/>
+          <w:b/>
+          <w:sz w:val="24"/>
+          <w:szCs w:val="24"/>
+          <w:lang w:eastAsia="pt-BR"/>
+        </w:rPr>
+        <w:t>DOC</w:t>
+      </w:r>
+      <w:r>
+        <w:rPr>
+          <w:rFonts w:ascii="Times New Roman" w:eastAsia="Times New Roman" w:hAnsi="Times New Roman" w:cs="Times New Roman"/>
+          <w:b/>
+          <w:sz w:val="24"/>
+          <w:szCs w:val="24"/>
+          <w:lang w:eastAsia="pt-BR"/>
+        </w:rPr>
+        <w:t>-12</w:t>
+      </w:r>
+      <w:r>
+        <w:rPr>
+          <w:rFonts w:ascii="Times New Roman" w:eastAsia="Times New Roman" w:hAnsi="Times New Roman" w:cs="Times New Roman"/>
+          <w:sz w:val="24"/>
+          <w:szCs w:val="24"/>
+          <w:lang w:eastAsia="pt-BR"/>
+        </w:rPr>
+        <w:t>: Requisito responsável por disponibilizar um documento da aplicação contento todas as informações possíveis como: tutoriais de cadastros e consultas</w:t>
+      </w:r>
+      <w:r>
+        <w:rPr>
+          <w:rFonts w:ascii="Times New Roman" w:eastAsia="Times New Roman" w:hAnsi="Times New Roman" w:cs="Times New Roman"/>
+          <w:sz w:val="24"/>
+          <w:szCs w:val="24"/>
+          <w:lang w:eastAsia="pt-BR"/>
+        </w:rPr>
+        <w:t xml:space="preserve">, preços de utilização, informações de contato, </w:t>
+      </w:r>
+      <w:proofErr w:type="spellStart"/>
+      <w:r>
+        <w:rPr>
+          <w:rFonts w:ascii="Times New Roman" w:eastAsia="Times New Roman" w:hAnsi="Times New Roman" w:cs="Times New Roman"/>
+          <w:sz w:val="24"/>
+          <w:szCs w:val="24"/>
+          <w:lang w:eastAsia="pt-BR"/>
+        </w:rPr>
+        <w:t>etc</w:t>
+      </w:r>
+      <w:proofErr w:type="spellEnd"/>
+      <w:r>
+        <w:rPr>
+          <w:rFonts w:ascii="Times New Roman" w:eastAsia="Times New Roman" w:hAnsi="Times New Roman" w:cs="Times New Roman"/>
+          <w:sz w:val="24"/>
+          <w:szCs w:val="24"/>
+          <w:lang w:eastAsia="pt-BR"/>
+        </w:rPr>
+        <w:t>, para os usuários, de forma a maximizar o uso da ferramenta web, essa condição é utilizada em todos os sistemas levantados.</w:t>
+      </w:r>
+    </w:p>
+    <w:p>
+      <w:pPr>
+        <w:ind w:firstLine="709"/>
+        <w:rPr>
+          <w:rFonts w:ascii="Times New Roman" w:eastAsia="Times New Roman" w:hAnsi="Times New Roman" w:cs="Times New Roman"/>
+          <w:sz w:val="24"/>
+          <w:szCs w:val="24"/>
+          <w:lang w:eastAsia="pt-BR"/>
+        </w:rPr>
+      </w:pPr>
+      <w:r>
+        <w:rPr>
+          <w:rFonts w:ascii="Times New Roman" w:eastAsia="Times New Roman" w:hAnsi="Times New Roman" w:cs="Times New Roman"/>
+          <w:b/>
+          <w:sz w:val="24"/>
+          <w:szCs w:val="24"/>
+          <w:lang w:eastAsia="pt-BR"/>
+        </w:rPr>
+        <w:t>RNF/DOC-13</w:t>
+      </w:r>
+      <w:r>
+        <w:rPr>
+          <w:rFonts w:ascii="Times New Roman" w:eastAsia="Times New Roman" w:hAnsi="Times New Roman" w:cs="Times New Roman"/>
+          <w:sz w:val="24"/>
+          <w:szCs w:val="24"/>
+          <w:lang w:eastAsia="pt-BR"/>
+        </w:rPr>
+        <w:t xml:space="preserve">: Requisito responsável por exibir vídeos informativos da ferramenta, para usuários leigos, buscando auxiliar na utilização da ferramenta, </w:t>
+      </w:r>
+      <w:r>
+        <w:rPr>
+          <w:rFonts w:ascii="Times New Roman" w:eastAsia="Times New Roman" w:hAnsi="Times New Roman" w:cs="Times New Roman"/>
+          <w:sz w:val="24"/>
+          <w:szCs w:val="24"/>
+          <w:lang w:eastAsia="pt-BR"/>
+        </w:rPr>
+        <w:t xml:space="preserve">devido a análise de usabilidade constatou-se que </w:t>
+      </w:r>
+      <w:r>
+        <w:rPr>
+          <w:rFonts w:ascii="Times New Roman" w:eastAsia="Times New Roman" w:hAnsi="Times New Roman" w:cs="Times New Roman"/>
+          <w:sz w:val="24"/>
+          <w:szCs w:val="24"/>
+          <w:lang w:eastAsia="pt-BR"/>
+        </w:rPr>
+        <w:t xml:space="preserve">essa condição é utilizada </w:t>
+      </w:r>
+      <w:r>
+        <w:rPr>
+          <w:rFonts w:ascii="Times New Roman" w:eastAsia="Times New Roman" w:hAnsi="Times New Roman" w:cs="Times New Roman"/>
+          <w:sz w:val="24"/>
+          <w:szCs w:val="24"/>
+          <w:lang w:eastAsia="pt-BR"/>
+        </w:rPr>
+        <w:t xml:space="preserve">apenas nos sistemas: </w:t>
+      </w:r>
+      <w:proofErr w:type="spellStart"/>
+      <w:r>
+        <w:rPr>
+          <w:rFonts w:ascii="Times New Roman" w:eastAsia="Times New Roman" w:hAnsi="Times New Roman" w:cs="Times New Roman"/>
+          <w:sz w:val="24"/>
+          <w:szCs w:val="24"/>
+          <w:lang w:eastAsia="pt-BR"/>
+        </w:rPr>
+        <w:t>GetNinjas</w:t>
+      </w:r>
+      <w:proofErr w:type="spellEnd"/>
+      <w:r>
+        <w:rPr>
+          <w:rFonts w:ascii="Times New Roman" w:eastAsia="Times New Roman" w:hAnsi="Times New Roman" w:cs="Times New Roman"/>
+          <w:sz w:val="24"/>
+          <w:szCs w:val="24"/>
+          <w:lang w:eastAsia="pt-BR"/>
+        </w:rPr>
+        <w:t xml:space="preserve"> e </w:t>
+      </w:r>
+      <w:proofErr w:type="spellStart"/>
+      <w:r>
+        <w:rPr>
+          <w:rFonts w:ascii="Times New Roman" w:eastAsia="Times New Roman" w:hAnsi="Times New Roman" w:cs="Times New Roman"/>
+          <w:sz w:val="24"/>
+          <w:szCs w:val="24"/>
+          <w:lang w:eastAsia="pt-BR"/>
+        </w:rPr>
+        <w:t>ClickARQ</w:t>
+      </w:r>
+      <w:proofErr w:type="spellEnd"/>
+      <w:r>
+        <w:rPr>
+          <w:rFonts w:ascii="Times New Roman" w:eastAsia="Times New Roman" w:hAnsi="Times New Roman" w:cs="Times New Roman"/>
+          <w:sz w:val="24"/>
+          <w:szCs w:val="24"/>
+          <w:lang w:eastAsia="pt-BR"/>
+        </w:rPr>
+        <w:t xml:space="preserve">, </w:t>
+      </w:r>
+      <w:r>
+        <w:rPr>
+          <w:rFonts w:ascii="Times New Roman" w:eastAsia="Times New Roman" w:hAnsi="Times New Roman" w:cs="Times New Roman"/>
+          <w:sz w:val="24"/>
+          <w:szCs w:val="24"/>
+          <w:lang w:eastAsia="pt-BR"/>
+        </w:rPr>
+        <w:t xml:space="preserve">o desenvolvimento desse requisito faz parte do diferencial do sistema proposto, devido </w:t>
+      </w:r>
+      <w:r>
+        <w:rPr>
+          <w:rFonts w:ascii="Times New Roman" w:eastAsia="Times New Roman" w:hAnsi="Times New Roman" w:cs="Times New Roman"/>
+          <w:sz w:val="24"/>
+          <w:szCs w:val="24"/>
+          <w:lang w:eastAsia="pt-BR"/>
+        </w:rPr>
+        <w:t>a uma forma diferente de demonstrar o funcionamento da aplicação através de vídeos interativos.</w:t>
+      </w:r>
     </w:p>
     <w:sectPr>
       <w:pgSz w:w="16838" w:h="11906" w:orient="landscape"/>
@@ -7714,7 +10096,7 @@
 </file>
 
 <file path=word/numbering.xml><?xml version="1.0" encoding="utf-8"?>
-<w:numbering xmlns:ve="http://schemas.openxmlformats.org/markup-compatibility/2006" xmlns:o="urn:schemas-microsoft-com:office:office" xmlns:r="http://schemas.openxmlformats.org/officeDocument/2006/relationships" xmlns:m="http://schemas.openxmlformats.org/officeDocument/2006/math" xmlns:v="urn:schemas-microsoft-com:vml" xmlns:wp="http://schemas.openxmlformats.org/drawingml/2006/wordprocessingDrawing" xmlns:w10="urn:schemas-microsoft-com:office:word" xmlns:w="http://schemas.openxmlformats.org/wordprocessingml/2006/main" xmlns:wne="http://schemas.microsoft.com/office/word/2006/wordml">
+<w:numbering xmlns:wpc="http://schemas.microsoft.com/office/word/2010/wordprocessingCanvas" xmlns:mc="http://schemas.openxmlformats.org/markup-compatibility/2006" xmlns:o="urn:schemas-microsoft-com:office:office" xmlns:r="http://schemas.openxmlformats.org/officeDocument/2006/relationships" xmlns:m="http://schemas.openxmlformats.org/officeDocument/2006/math" xmlns:v="urn:schemas-microsoft-com:vml" xmlns:wp14="http://schemas.microsoft.com/office/word/2010/wordprocessingDrawing" xmlns:wp="http://schemas.openxmlformats.org/drawingml/2006/wordprocessingDrawing" xmlns:w10="urn:schemas-microsoft-com:office:word" xmlns:w="http://schemas.openxmlformats.org/wordprocessingml/2006/main" xmlns:w14="http://schemas.microsoft.com/office/word/2010/wordml" xmlns:w15="http://schemas.microsoft.com/office/word/2012/wordml" xmlns:wpg="http://schemas.microsoft.com/office/word/2010/wordprocessingGroup" xmlns:wpi="http://schemas.microsoft.com/office/word/2010/wordprocessingInk" xmlns:wne="http://schemas.microsoft.com/office/word/2006/wordml" xmlns:wps="http://schemas.microsoft.com/office/word/2010/wordprocessingShape" mc:Ignorable="w14 w15 wp14">
   <w:abstractNum w:abstractNumId="0">
     <w:nsid w:val="110B0D6A"/>
     <w:multiLevelType w:val="multilevel"/>
@@ -7805,6 +10187,345 @@
     </w:lvl>
   </w:abstractNum>
   <w:abstractNum w:abstractNumId="1">
+    <w:nsid w:val="12020EAE"/>
+    <w:multiLevelType w:val="hybridMultilevel"/>
+    <w:tmpl w:val="A0AC6D8A"/>
+    <w:lvl w:ilvl="0" w:tplc="04160001">
+      <w:start w:val="1"/>
+      <w:numFmt w:val="bullet"/>
+      <w:lvlText w:val=""/>
+      <w:lvlJc w:val="left"/>
+      <w:pPr>
+        <w:ind w:left="1429" w:hanging="360"/>
+      </w:pPr>
+      <w:rPr>
+        <w:rFonts w:ascii="Symbol" w:hAnsi="Symbol" w:hint="default"/>
+      </w:rPr>
+    </w:lvl>
+    <w:lvl w:ilvl="1" w:tplc="04160003" w:tentative="1">
+      <w:start w:val="1"/>
+      <w:numFmt w:val="bullet"/>
+      <w:lvlText w:val="o"/>
+      <w:lvlJc w:val="left"/>
+      <w:pPr>
+        <w:ind w:left="2149" w:hanging="360"/>
+      </w:pPr>
+      <w:rPr>
+        <w:rFonts w:ascii="Courier New" w:hAnsi="Courier New" w:cs="Courier New" w:hint="default"/>
+      </w:rPr>
+    </w:lvl>
+    <w:lvl w:ilvl="2" w:tplc="04160005" w:tentative="1">
+      <w:start w:val="1"/>
+      <w:numFmt w:val="bullet"/>
+      <w:lvlText w:val=""/>
+      <w:lvlJc w:val="left"/>
+      <w:pPr>
+        <w:ind w:left="2869" w:hanging="360"/>
+      </w:pPr>
+      <w:rPr>
+        <w:rFonts w:ascii="Wingdings" w:hAnsi="Wingdings" w:hint="default"/>
+      </w:rPr>
+    </w:lvl>
+    <w:lvl w:ilvl="3" w:tplc="04160001" w:tentative="1">
+      <w:start w:val="1"/>
+      <w:numFmt w:val="bullet"/>
+      <w:lvlText w:val=""/>
+      <w:lvlJc w:val="left"/>
+      <w:pPr>
+        <w:ind w:left="3589" w:hanging="360"/>
+      </w:pPr>
+      <w:rPr>
+        <w:rFonts w:ascii="Symbol" w:hAnsi="Symbol" w:hint="default"/>
+      </w:rPr>
+    </w:lvl>
+    <w:lvl w:ilvl="4" w:tplc="04160003" w:tentative="1">
+      <w:start w:val="1"/>
+      <w:numFmt w:val="bullet"/>
+      <w:lvlText w:val="o"/>
+      <w:lvlJc w:val="left"/>
+      <w:pPr>
+        <w:ind w:left="4309" w:hanging="360"/>
+      </w:pPr>
+      <w:rPr>
+        <w:rFonts w:ascii="Courier New" w:hAnsi="Courier New" w:cs="Courier New" w:hint="default"/>
+      </w:rPr>
+    </w:lvl>
+    <w:lvl w:ilvl="5" w:tplc="04160005" w:tentative="1">
+      <w:start w:val="1"/>
+      <w:numFmt w:val="bullet"/>
+      <w:lvlText w:val=""/>
+      <w:lvlJc w:val="left"/>
+      <w:pPr>
+        <w:ind w:left="5029" w:hanging="360"/>
+      </w:pPr>
+      <w:rPr>
+        <w:rFonts w:ascii="Wingdings" w:hAnsi="Wingdings" w:hint="default"/>
+      </w:rPr>
+    </w:lvl>
+    <w:lvl w:ilvl="6" w:tplc="04160001" w:tentative="1">
+      <w:start w:val="1"/>
+      <w:numFmt w:val="bullet"/>
+      <w:lvlText w:val=""/>
+      <w:lvlJc w:val="left"/>
+      <w:pPr>
+        <w:ind w:left="5749" w:hanging="360"/>
+      </w:pPr>
+      <w:rPr>
+        <w:rFonts w:ascii="Symbol" w:hAnsi="Symbol" w:hint="default"/>
+      </w:rPr>
+    </w:lvl>
+    <w:lvl w:ilvl="7" w:tplc="04160003" w:tentative="1">
+      <w:start w:val="1"/>
+      <w:numFmt w:val="bullet"/>
+      <w:lvlText w:val="o"/>
+      <w:lvlJc w:val="left"/>
+      <w:pPr>
+        <w:ind w:left="6469" w:hanging="360"/>
+      </w:pPr>
+      <w:rPr>
+        <w:rFonts w:ascii="Courier New" w:hAnsi="Courier New" w:cs="Courier New" w:hint="default"/>
+      </w:rPr>
+    </w:lvl>
+    <w:lvl w:ilvl="8" w:tplc="04160005" w:tentative="1">
+      <w:start w:val="1"/>
+      <w:numFmt w:val="bullet"/>
+      <w:lvlText w:val=""/>
+      <w:lvlJc w:val="left"/>
+      <w:pPr>
+        <w:ind w:left="7189" w:hanging="360"/>
+      </w:pPr>
+      <w:rPr>
+        <w:rFonts w:ascii="Wingdings" w:hAnsi="Wingdings" w:hint="default"/>
+      </w:rPr>
+    </w:lvl>
+  </w:abstractNum>
+  <w:abstractNum w:abstractNumId="2">
+    <w:nsid w:val="26C92AC7"/>
+    <w:multiLevelType w:val="hybridMultilevel"/>
+    <w:tmpl w:val="DFEAA608"/>
+    <w:lvl w:ilvl="0" w:tplc="04160001">
+      <w:start w:val="1"/>
+      <w:numFmt w:val="bullet"/>
+      <w:lvlText w:val=""/>
+      <w:lvlJc w:val="left"/>
+      <w:pPr>
+        <w:ind w:left="1429" w:hanging="360"/>
+      </w:pPr>
+      <w:rPr>
+        <w:rFonts w:ascii="Symbol" w:hAnsi="Symbol" w:hint="default"/>
+      </w:rPr>
+    </w:lvl>
+    <w:lvl w:ilvl="1" w:tplc="04160003" w:tentative="1">
+      <w:start w:val="1"/>
+      <w:numFmt w:val="bullet"/>
+      <w:lvlText w:val="o"/>
+      <w:lvlJc w:val="left"/>
+      <w:pPr>
+        <w:ind w:left="2149" w:hanging="360"/>
+      </w:pPr>
+      <w:rPr>
+        <w:rFonts w:ascii="Courier New" w:hAnsi="Courier New" w:cs="Courier New" w:hint="default"/>
+      </w:rPr>
+    </w:lvl>
+    <w:lvl w:ilvl="2" w:tplc="04160005" w:tentative="1">
+      <w:start w:val="1"/>
+      <w:numFmt w:val="bullet"/>
+      <w:lvlText w:val=""/>
+      <w:lvlJc w:val="left"/>
+      <w:pPr>
+        <w:ind w:left="2869" w:hanging="360"/>
+      </w:pPr>
+      <w:rPr>
+        <w:rFonts w:ascii="Wingdings" w:hAnsi="Wingdings" w:hint="default"/>
+      </w:rPr>
+    </w:lvl>
+    <w:lvl w:ilvl="3" w:tplc="04160001" w:tentative="1">
+      <w:start w:val="1"/>
+      <w:numFmt w:val="bullet"/>
+      <w:lvlText w:val=""/>
+      <w:lvlJc w:val="left"/>
+      <w:pPr>
+        <w:ind w:left="3589" w:hanging="360"/>
+      </w:pPr>
+      <w:rPr>
+        <w:rFonts w:ascii="Symbol" w:hAnsi="Symbol" w:hint="default"/>
+      </w:rPr>
+    </w:lvl>
+    <w:lvl w:ilvl="4" w:tplc="04160003" w:tentative="1">
+      <w:start w:val="1"/>
+      <w:numFmt w:val="bullet"/>
+      <w:lvlText w:val="o"/>
+      <w:lvlJc w:val="left"/>
+      <w:pPr>
+        <w:ind w:left="4309" w:hanging="360"/>
+      </w:pPr>
+      <w:rPr>
+        <w:rFonts w:ascii="Courier New" w:hAnsi="Courier New" w:cs="Courier New" w:hint="default"/>
+      </w:rPr>
+    </w:lvl>
+    <w:lvl w:ilvl="5" w:tplc="04160005" w:tentative="1">
+      <w:start w:val="1"/>
+      <w:numFmt w:val="bullet"/>
+      <w:lvlText w:val=""/>
+      <w:lvlJc w:val="left"/>
+      <w:pPr>
+        <w:ind w:left="5029" w:hanging="360"/>
+      </w:pPr>
+      <w:rPr>
+        <w:rFonts w:ascii="Wingdings" w:hAnsi="Wingdings" w:hint="default"/>
+      </w:rPr>
+    </w:lvl>
+    <w:lvl w:ilvl="6" w:tplc="04160001" w:tentative="1">
+      <w:start w:val="1"/>
+      <w:numFmt w:val="bullet"/>
+      <w:lvlText w:val=""/>
+      <w:lvlJc w:val="left"/>
+      <w:pPr>
+        <w:ind w:left="5749" w:hanging="360"/>
+      </w:pPr>
+      <w:rPr>
+        <w:rFonts w:ascii="Symbol" w:hAnsi="Symbol" w:hint="default"/>
+      </w:rPr>
+    </w:lvl>
+    <w:lvl w:ilvl="7" w:tplc="04160003" w:tentative="1">
+      <w:start w:val="1"/>
+      <w:numFmt w:val="bullet"/>
+      <w:lvlText w:val="o"/>
+      <w:lvlJc w:val="left"/>
+      <w:pPr>
+        <w:ind w:left="6469" w:hanging="360"/>
+      </w:pPr>
+      <w:rPr>
+        <w:rFonts w:ascii="Courier New" w:hAnsi="Courier New" w:cs="Courier New" w:hint="default"/>
+      </w:rPr>
+    </w:lvl>
+    <w:lvl w:ilvl="8" w:tplc="04160005" w:tentative="1">
+      <w:start w:val="1"/>
+      <w:numFmt w:val="bullet"/>
+      <w:lvlText w:val=""/>
+      <w:lvlJc w:val="left"/>
+      <w:pPr>
+        <w:ind w:left="7189" w:hanging="360"/>
+      </w:pPr>
+      <w:rPr>
+        <w:rFonts w:ascii="Wingdings" w:hAnsi="Wingdings" w:hint="default"/>
+      </w:rPr>
+    </w:lvl>
+  </w:abstractNum>
+  <w:abstractNum w:abstractNumId="3">
+    <w:nsid w:val="53B6434B"/>
+    <w:multiLevelType w:val="hybridMultilevel"/>
+    <w:tmpl w:val="E1C4CB2A"/>
+    <w:lvl w:ilvl="0" w:tplc="04160001">
+      <w:start w:val="1"/>
+      <w:numFmt w:val="bullet"/>
+      <w:lvlText w:val=""/>
+      <w:lvlJc w:val="left"/>
+      <w:pPr>
+        <w:ind w:left="1429" w:hanging="360"/>
+      </w:pPr>
+      <w:rPr>
+        <w:rFonts w:ascii="Symbol" w:hAnsi="Symbol" w:hint="default"/>
+      </w:rPr>
+    </w:lvl>
+    <w:lvl w:ilvl="1" w:tplc="04160003" w:tentative="1">
+      <w:start w:val="1"/>
+      <w:numFmt w:val="bullet"/>
+      <w:lvlText w:val="o"/>
+      <w:lvlJc w:val="left"/>
+      <w:pPr>
+        <w:ind w:left="2149" w:hanging="360"/>
+      </w:pPr>
+      <w:rPr>
+        <w:rFonts w:ascii="Courier New" w:hAnsi="Courier New" w:cs="Courier New" w:hint="default"/>
+      </w:rPr>
+    </w:lvl>
+    <w:lvl w:ilvl="2" w:tplc="04160005" w:tentative="1">
+      <w:start w:val="1"/>
+      <w:numFmt w:val="bullet"/>
+      <w:lvlText w:val=""/>
+      <w:lvlJc w:val="left"/>
+      <w:pPr>
+        <w:ind w:left="2869" w:hanging="360"/>
+      </w:pPr>
+      <w:rPr>
+        <w:rFonts w:ascii="Wingdings" w:hAnsi="Wingdings" w:hint="default"/>
+      </w:rPr>
+    </w:lvl>
+    <w:lvl w:ilvl="3" w:tplc="04160001" w:tentative="1">
+      <w:start w:val="1"/>
+      <w:numFmt w:val="bullet"/>
+      <w:lvlText w:val=""/>
+      <w:lvlJc w:val="left"/>
+      <w:pPr>
+        <w:ind w:left="3589" w:hanging="360"/>
+      </w:pPr>
+      <w:rPr>
+        <w:rFonts w:ascii="Symbol" w:hAnsi="Symbol" w:hint="default"/>
+      </w:rPr>
+    </w:lvl>
+    <w:lvl w:ilvl="4" w:tplc="04160003" w:tentative="1">
+      <w:start w:val="1"/>
+      <w:numFmt w:val="bullet"/>
+      <w:lvlText w:val="o"/>
+      <w:lvlJc w:val="left"/>
+      <w:pPr>
+        <w:ind w:left="4309" w:hanging="360"/>
+      </w:pPr>
+      <w:rPr>
+        <w:rFonts w:ascii="Courier New" w:hAnsi="Courier New" w:cs="Courier New" w:hint="default"/>
+      </w:rPr>
+    </w:lvl>
+    <w:lvl w:ilvl="5" w:tplc="04160005" w:tentative="1">
+      <w:start w:val="1"/>
+      <w:numFmt w:val="bullet"/>
+      <w:lvlText w:val=""/>
+      <w:lvlJc w:val="left"/>
+      <w:pPr>
+        <w:ind w:left="5029" w:hanging="360"/>
+      </w:pPr>
+      <w:rPr>
+        <w:rFonts w:ascii="Wingdings" w:hAnsi="Wingdings" w:hint="default"/>
+      </w:rPr>
+    </w:lvl>
+    <w:lvl w:ilvl="6" w:tplc="04160001" w:tentative="1">
+      <w:start w:val="1"/>
+      <w:numFmt w:val="bullet"/>
+      <w:lvlText w:val=""/>
+      <w:lvlJc w:val="left"/>
+      <w:pPr>
+        <w:ind w:left="5749" w:hanging="360"/>
+      </w:pPr>
+      <w:rPr>
+        <w:rFonts w:ascii="Symbol" w:hAnsi="Symbol" w:hint="default"/>
+      </w:rPr>
+    </w:lvl>
+    <w:lvl w:ilvl="7" w:tplc="04160003" w:tentative="1">
+      <w:start w:val="1"/>
+      <w:numFmt w:val="bullet"/>
+      <w:lvlText w:val="o"/>
+      <w:lvlJc w:val="left"/>
+      <w:pPr>
+        <w:ind w:left="6469" w:hanging="360"/>
+      </w:pPr>
+      <w:rPr>
+        <w:rFonts w:ascii="Courier New" w:hAnsi="Courier New" w:cs="Courier New" w:hint="default"/>
+      </w:rPr>
+    </w:lvl>
+    <w:lvl w:ilvl="8" w:tplc="04160005" w:tentative="1">
+      <w:start w:val="1"/>
+      <w:numFmt w:val="bullet"/>
+      <w:lvlText w:val=""/>
+      <w:lvlJc w:val="left"/>
+      <w:pPr>
+        <w:ind w:left="7189" w:hanging="360"/>
+      </w:pPr>
+      <w:rPr>
+        <w:rFonts w:ascii="Wingdings" w:hAnsi="Wingdings" w:hint="default"/>
+      </w:rPr>
+    </w:lvl>
+  </w:abstractNum>
+  <w:abstractNum w:abstractNumId="4">
     <w:nsid w:val="69787137"/>
     <w:multiLevelType w:val="hybridMultilevel"/>
     <w:tmpl w:val="11D2E2F4"/>
@@ -7919,7 +10640,7 @@
       </w:rPr>
     </w:lvl>
   </w:abstractNum>
-  <w:abstractNum w:abstractNumId="2">
+  <w:abstractNum w:abstractNumId="5">
     <w:nsid w:val="7D767E09"/>
     <w:multiLevelType w:val="hybridMultilevel"/>
     <w:tmpl w:val="D674DD50"/>
@@ -8009,20 +10730,145 @@
       </w:pPr>
     </w:lvl>
   </w:abstractNum>
+  <w:abstractNum w:abstractNumId="6">
+    <w:nsid w:val="7FE660B0"/>
+    <w:multiLevelType w:val="hybridMultilevel"/>
+    <w:tmpl w:val="1368BD2E"/>
+    <w:lvl w:ilvl="0" w:tplc="04160001">
+      <w:start w:val="1"/>
+      <w:numFmt w:val="bullet"/>
+      <w:lvlText w:val=""/>
+      <w:lvlJc w:val="left"/>
+      <w:pPr>
+        <w:ind w:left="1429" w:hanging="360"/>
+      </w:pPr>
+      <w:rPr>
+        <w:rFonts w:ascii="Symbol" w:hAnsi="Symbol" w:hint="default"/>
+      </w:rPr>
+    </w:lvl>
+    <w:lvl w:ilvl="1" w:tplc="04160003" w:tentative="1">
+      <w:start w:val="1"/>
+      <w:numFmt w:val="bullet"/>
+      <w:lvlText w:val="o"/>
+      <w:lvlJc w:val="left"/>
+      <w:pPr>
+        <w:ind w:left="2149" w:hanging="360"/>
+      </w:pPr>
+      <w:rPr>
+        <w:rFonts w:ascii="Courier New" w:hAnsi="Courier New" w:cs="Courier New" w:hint="default"/>
+      </w:rPr>
+    </w:lvl>
+    <w:lvl w:ilvl="2" w:tplc="04160005" w:tentative="1">
+      <w:start w:val="1"/>
+      <w:numFmt w:val="bullet"/>
+      <w:lvlText w:val=""/>
+      <w:lvlJc w:val="left"/>
+      <w:pPr>
+        <w:ind w:left="2869" w:hanging="360"/>
+      </w:pPr>
+      <w:rPr>
+        <w:rFonts w:ascii="Wingdings" w:hAnsi="Wingdings" w:hint="default"/>
+      </w:rPr>
+    </w:lvl>
+    <w:lvl w:ilvl="3" w:tplc="04160001" w:tentative="1">
+      <w:start w:val="1"/>
+      <w:numFmt w:val="bullet"/>
+      <w:lvlText w:val=""/>
+      <w:lvlJc w:val="left"/>
+      <w:pPr>
+        <w:ind w:left="3589" w:hanging="360"/>
+      </w:pPr>
+      <w:rPr>
+        <w:rFonts w:ascii="Symbol" w:hAnsi="Symbol" w:hint="default"/>
+      </w:rPr>
+    </w:lvl>
+    <w:lvl w:ilvl="4" w:tplc="04160003" w:tentative="1">
+      <w:start w:val="1"/>
+      <w:numFmt w:val="bullet"/>
+      <w:lvlText w:val="o"/>
+      <w:lvlJc w:val="left"/>
+      <w:pPr>
+        <w:ind w:left="4309" w:hanging="360"/>
+      </w:pPr>
+      <w:rPr>
+        <w:rFonts w:ascii="Courier New" w:hAnsi="Courier New" w:cs="Courier New" w:hint="default"/>
+      </w:rPr>
+    </w:lvl>
+    <w:lvl w:ilvl="5" w:tplc="04160005" w:tentative="1">
+      <w:start w:val="1"/>
+      <w:numFmt w:val="bullet"/>
+      <w:lvlText w:val=""/>
+      <w:lvlJc w:val="left"/>
+      <w:pPr>
+        <w:ind w:left="5029" w:hanging="360"/>
+      </w:pPr>
+      <w:rPr>
+        <w:rFonts w:ascii="Wingdings" w:hAnsi="Wingdings" w:hint="default"/>
+      </w:rPr>
+    </w:lvl>
+    <w:lvl w:ilvl="6" w:tplc="04160001" w:tentative="1">
+      <w:start w:val="1"/>
+      <w:numFmt w:val="bullet"/>
+      <w:lvlText w:val=""/>
+      <w:lvlJc w:val="left"/>
+      <w:pPr>
+        <w:ind w:left="5749" w:hanging="360"/>
+      </w:pPr>
+      <w:rPr>
+        <w:rFonts w:ascii="Symbol" w:hAnsi="Symbol" w:hint="default"/>
+      </w:rPr>
+    </w:lvl>
+    <w:lvl w:ilvl="7" w:tplc="04160003" w:tentative="1">
+      <w:start w:val="1"/>
+      <w:numFmt w:val="bullet"/>
+      <w:lvlText w:val="o"/>
+      <w:lvlJc w:val="left"/>
+      <w:pPr>
+        <w:ind w:left="6469" w:hanging="360"/>
+      </w:pPr>
+      <w:rPr>
+        <w:rFonts w:ascii="Courier New" w:hAnsi="Courier New" w:cs="Courier New" w:hint="default"/>
+      </w:rPr>
+    </w:lvl>
+    <w:lvl w:ilvl="8" w:tplc="04160005" w:tentative="1">
+      <w:start w:val="1"/>
+      <w:numFmt w:val="bullet"/>
+      <w:lvlText w:val=""/>
+      <w:lvlJc w:val="left"/>
+      <w:pPr>
+        <w:ind w:left="7189" w:hanging="360"/>
+      </w:pPr>
+      <w:rPr>
+        <w:rFonts w:ascii="Wingdings" w:hAnsi="Wingdings" w:hint="default"/>
+      </w:rPr>
+    </w:lvl>
+  </w:abstractNum>
   <w:num w:numId="1">
-    <w:abstractNumId w:val="2"/>
+    <w:abstractNumId w:val="5"/>
   </w:num>
   <w:num w:numId="2">
     <w:abstractNumId w:val="0"/>
   </w:num>
   <w:num w:numId="3">
+    <w:abstractNumId w:val="4"/>
+  </w:num>
+  <w:num w:numId="4">
+    <w:abstractNumId w:val="3"/>
+  </w:num>
+  <w:num w:numId="5">
+    <w:abstractNumId w:val="2"/>
+  </w:num>
+  <w:num w:numId="6">
+    <w:abstractNumId w:val="6"/>
+  </w:num>
+  <w:num w:numId="7">
     <w:abstractNumId w:val="1"/>
   </w:num>
 </w:numbering>
 </file>
 
 <file path=word/styles.xml><?xml version="1.0" encoding="utf-8"?>
-<w:styles xmlns:r="http://schemas.openxmlformats.org/officeDocument/2006/relationships" xmlns:w="http://schemas.openxmlformats.org/wordprocessingml/2006/main">
+<w:styles xmlns:mc="http://schemas.openxmlformats.org/markup-compatibility/2006" xmlns:r="http://schemas.openxmlformats.org/officeDocument/2006/relationships" xmlns:w="http://schemas.openxmlformats.org/wordprocessingml/2006/main" xmlns:w14="http://schemas.microsoft.com/office/word/2010/wordml" xmlns:w15="http://schemas.microsoft.com/office/word/2012/wordml" mc:Ignorable="w14 w15">
   <w:docDefaults>
     <w:rPrDefault>
       <w:rPr>
@@ -8038,144 +10884,378 @@
       </w:pPr>
     </w:pPrDefault>
   </w:docDefaults>
-  <w:latentStyles w:defLockedState="0" w:defUIPriority="99" w:defSemiHidden="1" w:defUnhideWhenUsed="1" w:defQFormat="0" w:count="267">
-    <w:lsdException w:name="Normal" w:semiHidden="0" w:uiPriority="0" w:unhideWhenUsed="0" w:qFormat="1"/>
-    <w:lsdException w:name="heading 1" w:semiHidden="0" w:uiPriority="9" w:unhideWhenUsed="0" w:qFormat="1"/>
-    <w:lsdException w:name="heading 2" w:uiPriority="9" w:qFormat="1"/>
-    <w:lsdException w:name="heading 3" w:uiPriority="9" w:qFormat="1"/>
-    <w:lsdException w:name="heading 4" w:uiPriority="9" w:qFormat="1"/>
-    <w:lsdException w:name="heading 5" w:uiPriority="9" w:qFormat="1"/>
-    <w:lsdException w:name="heading 6" w:uiPriority="9" w:qFormat="1"/>
-    <w:lsdException w:name="heading 7" w:uiPriority="9" w:qFormat="1"/>
-    <w:lsdException w:name="heading 8" w:uiPriority="9" w:qFormat="1"/>
-    <w:lsdException w:name="heading 9" w:uiPriority="9" w:qFormat="1"/>
-    <w:lsdException w:name="toc 1" w:uiPriority="39"/>
-    <w:lsdException w:name="toc 2" w:uiPriority="39"/>
-    <w:lsdException w:name="toc 3" w:uiPriority="39"/>
-    <w:lsdException w:name="toc 4" w:uiPriority="39"/>
-    <w:lsdException w:name="toc 5" w:uiPriority="39"/>
-    <w:lsdException w:name="toc 6" w:uiPriority="39"/>
-    <w:lsdException w:name="toc 7" w:uiPriority="39"/>
-    <w:lsdException w:name="toc 8" w:uiPriority="39"/>
-    <w:lsdException w:name="toc 9" w:uiPriority="39"/>
-    <w:lsdException w:name="caption" w:uiPriority="35" w:qFormat="1"/>
-    <w:lsdException w:name="Title" w:semiHidden="0" w:uiPriority="10" w:unhideWhenUsed="0" w:qFormat="1"/>
-    <w:lsdException w:name="Default Paragraph Font" w:uiPriority="1"/>
-    <w:lsdException w:name="Subtitle" w:semiHidden="0" w:uiPriority="11" w:unhideWhenUsed="0" w:qFormat="1"/>
-    <w:lsdException w:name="Strong" w:semiHidden="0" w:uiPriority="22" w:unhideWhenUsed="0" w:qFormat="1"/>
-    <w:lsdException w:name="Emphasis" w:semiHidden="0" w:uiPriority="20" w:unhideWhenUsed="0" w:qFormat="1"/>
-    <w:lsdException w:name="Table Grid" w:semiHidden="0" w:uiPriority="59" w:unhideWhenUsed="0"/>
-    <w:lsdException w:name="Placeholder Text" w:unhideWhenUsed="0"/>
-    <w:lsdException w:name="No Spacing" w:semiHidden="0" w:uiPriority="1" w:unhideWhenUsed="0" w:qFormat="1"/>
-    <w:lsdException w:name="Light Shading" w:semiHidden="0" w:uiPriority="60" w:unhideWhenUsed="0"/>
-    <w:lsdException w:name="Light List" w:semiHidden="0" w:uiPriority="61" w:unhideWhenUsed="0"/>
-    <w:lsdException w:name="Light Grid" w:semiHidden="0" w:uiPriority="62" w:unhideWhenUsed="0"/>
-    <w:lsdException w:name="Medium Shading 1" w:semiHidden="0" w:uiPriority="63" w:unhideWhenUsed="0"/>
-    <w:lsdException w:name="Medium Shading 2" w:semiHidden="0" w:uiPriority="64" w:unhideWhenUsed="0"/>
-    <w:lsdException w:name="Medium List 1" w:semiHidden="0" w:uiPriority="65" w:unhideWhenUsed="0"/>
-    <w:lsdException w:name="Medium List 2" w:semiHidden="0" w:uiPriority="66" w:unhideWhenUsed="0"/>
-    <w:lsdException w:name="Medium Grid 1" w:semiHidden="0" w:uiPriority="67" w:unhideWhenUsed="0"/>
-    <w:lsdException w:name="Medium Grid 2" w:semiHidden="0" w:uiPriority="68" w:unhideWhenUsed="0"/>
-    <w:lsdException w:name="Medium Grid 3" w:semiHidden="0" w:uiPriority="69" w:unhideWhenUsed="0"/>
-    <w:lsdException w:name="Dark List" w:semiHidden="0" w:uiPriority="70" w:unhideWhenUsed="0"/>
-    <w:lsdException w:name="Colorful Shading" w:semiHidden="0" w:uiPriority="71" w:unhideWhenUsed="0"/>
-    <w:lsdException w:name="Colorful List" w:semiHidden="0" w:uiPriority="72" w:unhideWhenUsed="0"/>
-    <w:lsdException w:name="Colorful Grid" w:semiHidden="0" w:uiPriority="73" w:unhideWhenUsed="0"/>
-    <w:lsdException w:name="Light Shading Accent 1" w:semiHidden="0" w:uiPriority="60" w:unhideWhenUsed="0"/>
-    <w:lsdException w:name="Light List Accent 1" w:semiHidden="0" w:uiPriority="61" w:unhideWhenUsed="0"/>
-    <w:lsdException w:name="Light Grid Accent 1" w:semiHidden="0" w:uiPriority="62" w:unhideWhenUsed="0"/>
-    <w:lsdException w:name="Medium Shading 1 Accent 1" w:semiHidden="0" w:uiPriority="63" w:unhideWhenUsed="0"/>
-    <w:lsdException w:name="Medium Shading 2 Accent 1" w:semiHidden="0" w:uiPriority="64" w:unhideWhenUsed="0"/>
-    <w:lsdException w:name="Medium List 1 Accent 1" w:semiHidden="0" w:uiPriority="65" w:unhideWhenUsed="0"/>
-    <w:lsdException w:name="Revision" w:unhideWhenUsed="0"/>
-    <w:lsdException w:name="List Paragraph" w:semiHidden="0" w:uiPriority="34" w:unhideWhenUsed="0" w:qFormat="1"/>
-    <w:lsdException w:name="Quote" w:semiHidden="0" w:uiPriority="29" w:unhideWhenUsed="0" w:qFormat="1"/>
-    <w:lsdException w:name="Intense Quote" w:semiHidden="0" w:uiPriority="30" w:unhideWhenUsed="0" w:qFormat="1"/>
-    <w:lsdException w:name="Medium List 2 Accent 1" w:semiHidden="0" w:uiPriority="66" w:unhideWhenUsed="0"/>
-    <w:lsdException w:name="Medium Grid 1 Accent 1" w:semiHidden="0" w:uiPriority="67" w:unhideWhenUsed="0"/>
-    <w:lsdException w:name="Medium Grid 2 Accent 1" w:semiHidden="0" w:uiPriority="68" w:unhideWhenUsed="0"/>
-    <w:lsdException w:name="Medium Grid 3 Accent 1" w:semiHidden="0" w:uiPriority="69" w:unhideWhenUsed="0"/>
-    <w:lsdException w:name="Dark List Accent 1" w:semiHidden="0" w:uiPriority="70" w:unhideWhenUsed="0"/>
-    <w:lsdException w:name="Colorful Shading Accent 1" w:semiHidden="0" w:uiPriority="71" w:unhideWhenUsed="0"/>
-    <w:lsdException w:name="Colorful List Accent 1" w:semiHidden="0" w:uiPriority="72" w:unhideWhenUsed="0"/>
-    <w:lsdException w:name="Colorful Grid Accent 1" w:semiHidden="0" w:uiPriority="73" w:unhideWhenUsed="0"/>
-    <w:lsdException w:name="Light Shading Accent 2" w:semiHidden="0" w:uiPriority="60" w:unhideWhenUsed="0"/>
-    <w:lsdException w:name="Light List Accent 2" w:semiHidden="0" w:uiPriority="61" w:unhideWhenUsed="0"/>
-    <w:lsdException w:name="Light Grid Accent 2" w:semiHidden="0" w:uiPriority="62" w:unhideWhenUsed="0"/>
-    <w:lsdException w:name="Medium Shading 1 Accent 2" w:semiHidden="0" w:uiPriority="63" w:unhideWhenUsed="0"/>
-    <w:lsdException w:name="Medium Shading 2 Accent 2" w:semiHidden="0" w:uiPriority="64" w:unhideWhenUsed="0"/>
-    <w:lsdException w:name="Medium List 1 Accent 2" w:semiHidden="0" w:uiPriority="65" w:unhideWhenUsed="0"/>
-    <w:lsdException w:name="Medium List 2 Accent 2" w:semiHidden="0" w:uiPriority="66" w:unhideWhenUsed="0"/>
-    <w:lsdException w:name="Medium Grid 1 Accent 2" w:semiHidden="0" w:uiPriority="67" w:unhideWhenUsed="0"/>
-    <w:lsdException w:name="Medium Grid 2 Accent 2" w:semiHidden="0" w:uiPriority="68" w:unhideWhenUsed="0"/>
-    <w:lsdException w:name="Medium Grid 3 Accent 2" w:semiHidden="0" w:uiPriority="69" w:unhideWhenUsed="0"/>
-    <w:lsdException w:name="Dark List Accent 2" w:semiHidden="0" w:uiPriority="70" w:unhideWhenUsed="0"/>
-    <w:lsdException w:name="Colorful Shading Accent 2" w:semiHidden="0" w:uiPriority="71" w:unhideWhenUsed="0"/>
-    <w:lsdException w:name="Colorful List Accent 2" w:semiHidden="0" w:uiPriority="72" w:unhideWhenUsed="0"/>
-    <w:lsdException w:name="Colorful Grid Accent 2" w:semiHidden="0" w:uiPriority="73" w:unhideWhenUsed="0"/>
-    <w:lsdException w:name="Light Shading Accent 3" w:semiHidden="0" w:uiPriority="60" w:unhideWhenUsed="0"/>
-    <w:lsdException w:name="Light List Accent 3" w:semiHidden="0" w:uiPriority="61" w:unhideWhenUsed="0"/>
-    <w:lsdException w:name="Light Grid Accent 3" w:semiHidden="0" w:uiPriority="62" w:unhideWhenUsed="0"/>
-    <w:lsdException w:name="Medium Shading 1 Accent 3" w:semiHidden="0" w:uiPriority="63" w:unhideWhenUsed="0"/>
-    <w:lsdException w:name="Medium Shading 2 Accent 3" w:semiHidden="0" w:uiPriority="64" w:unhideWhenUsed="0"/>
-    <w:lsdException w:name="Medium List 1 Accent 3" w:semiHidden="0" w:uiPriority="65" w:unhideWhenUsed="0"/>
-    <w:lsdException w:name="Medium List 2 Accent 3" w:semiHidden="0" w:uiPriority="66" w:unhideWhenUsed="0"/>
-    <w:lsdException w:name="Medium Grid 1 Accent 3" w:semiHidden="0" w:uiPriority="67" w:unhideWhenUsed="0"/>
-    <w:lsdException w:name="Medium Grid 2 Accent 3" w:semiHidden="0" w:uiPriority="68" w:unhideWhenUsed="0"/>
-    <w:lsdException w:name="Medium Grid 3 Accent 3" w:semiHidden="0" w:uiPriority="69" w:unhideWhenUsed="0"/>
-    <w:lsdException w:name="Dark List Accent 3" w:semiHidden="0" w:uiPriority="70" w:unhideWhenUsed="0"/>
-    <w:lsdException w:name="Colorful Shading Accent 3" w:semiHidden="0" w:uiPriority="71" w:unhideWhenUsed="0"/>
-    <w:lsdException w:name="Colorful List Accent 3" w:semiHidden="0" w:uiPriority="72" w:unhideWhenUsed="0"/>
-    <w:lsdException w:name="Colorful Grid Accent 3" w:semiHidden="0" w:uiPriority="73" w:unhideWhenUsed="0"/>
-    <w:lsdException w:name="Light Shading Accent 4" w:semiHidden="0" w:uiPriority="60" w:unhideWhenUsed="0"/>
-    <w:lsdException w:name="Light List Accent 4" w:semiHidden="0" w:uiPriority="61" w:unhideWhenUsed="0"/>
-    <w:lsdException w:name="Light Grid Accent 4" w:semiHidden="0" w:uiPriority="62" w:unhideWhenUsed="0"/>
-    <w:lsdException w:name="Medium Shading 1 Accent 4" w:semiHidden="0" w:uiPriority="63" w:unhideWhenUsed="0"/>
-    <w:lsdException w:name="Medium Shading 2 Accent 4" w:semiHidden="0" w:uiPriority="64" w:unhideWhenUsed="0"/>
-    <w:lsdException w:name="Medium List 1 Accent 4" w:semiHidden="0" w:uiPriority="65" w:unhideWhenUsed="0"/>
-    <w:lsdException w:name="Medium List 2 Accent 4" w:semiHidden="0" w:uiPriority="66" w:unhideWhenUsed="0"/>
-    <w:lsdException w:name="Medium Grid 1 Accent 4" w:semiHidden="0" w:uiPriority="67" w:unhideWhenUsed="0"/>
-    <w:lsdException w:name="Medium Grid 2 Accent 4" w:semiHidden="0" w:uiPriority="68" w:unhideWhenUsed="0"/>
-    <w:lsdException w:name="Medium Grid 3 Accent 4" w:semiHidden="0" w:uiPriority="69" w:unhideWhenUsed="0"/>
-    <w:lsdException w:name="Dark List Accent 4" w:semiHidden="0" w:uiPriority="70" w:unhideWhenUsed="0"/>
-    <w:lsdException w:name="Colorful Shading Accent 4" w:semiHidden="0" w:uiPriority="71" w:unhideWhenUsed="0"/>
-    <w:lsdException w:name="Colorful List Accent 4" w:semiHidden="0" w:uiPriority="72" w:unhideWhenUsed="0"/>
-    <w:lsdException w:name="Colorful Grid Accent 4" w:semiHidden="0" w:uiPriority="73" w:unhideWhenUsed="0"/>
-    <w:lsdException w:name="Light Shading Accent 5" w:semiHidden="0" w:uiPriority="60" w:unhideWhenUsed="0"/>
-    <w:lsdException w:name="Light List Accent 5" w:semiHidden="0" w:uiPriority="61" w:unhideWhenUsed="0"/>
-    <w:lsdException w:name="Light Grid Accent 5" w:semiHidden="0" w:uiPriority="62" w:unhideWhenUsed="0"/>
-    <w:lsdException w:name="Medium Shading 1 Accent 5" w:semiHidden="0" w:uiPriority="63" w:unhideWhenUsed="0"/>
-    <w:lsdException w:name="Medium Shading 2 Accent 5" w:semiHidden="0" w:uiPriority="64" w:unhideWhenUsed="0"/>
-    <w:lsdException w:name="Medium List 1 Accent 5" w:semiHidden="0" w:uiPriority="65" w:unhideWhenUsed="0"/>
-    <w:lsdException w:name="Medium List 2 Accent 5" w:semiHidden="0" w:uiPriority="66" w:unhideWhenUsed="0"/>
-    <w:lsdException w:name="Medium Grid 1 Accent 5" w:semiHidden="0" w:uiPriority="67" w:unhideWhenUsed="0"/>
-    <w:lsdException w:name="Medium Grid 2 Accent 5" w:semiHidden="0" w:uiPriority="68" w:unhideWhenUsed="0"/>
-    <w:lsdException w:name="Medium Grid 3 Accent 5" w:semiHidden="0" w:uiPriority="69" w:unhideWhenUsed="0"/>
-    <w:lsdException w:name="Dark List Accent 5" w:semiHidden="0" w:uiPriority="70" w:unhideWhenUsed="0"/>
-    <w:lsdException w:name="Colorful Shading Accent 5" w:semiHidden="0" w:uiPriority="71" w:unhideWhenUsed="0"/>
-    <w:lsdException w:name="Colorful List Accent 5" w:semiHidden="0" w:uiPriority="72" w:unhideWhenUsed="0"/>
-    <w:lsdException w:name="Colorful Grid Accent 5" w:semiHidden="0" w:uiPriority="73" w:unhideWhenUsed="0"/>
-    <w:lsdException w:name="Light Shading Accent 6" w:semiHidden="0" w:uiPriority="60" w:unhideWhenUsed="0"/>
-    <w:lsdException w:name="Light List Accent 6" w:semiHidden="0" w:uiPriority="61" w:unhideWhenUsed="0"/>
-    <w:lsdException w:name="Light Grid Accent 6" w:semiHidden="0" w:uiPriority="62" w:unhideWhenUsed="0"/>
-    <w:lsdException w:name="Medium Shading 1 Accent 6" w:semiHidden="0" w:uiPriority="63" w:unhideWhenUsed="0"/>
-    <w:lsdException w:name="Medium Shading 2 Accent 6" w:semiHidden="0" w:uiPriority="64" w:unhideWhenUsed="0"/>
-    <w:lsdException w:name="Medium List 1 Accent 6" w:semiHidden="0" w:uiPriority="65" w:unhideWhenUsed="0"/>
-    <w:lsdException w:name="Medium List 2 Accent 6" w:semiHidden="0" w:uiPriority="66" w:unhideWhenUsed="0"/>
-    <w:lsdException w:name="Medium Grid 1 Accent 6" w:semiHidden="0" w:uiPriority="67" w:unhideWhenUsed="0"/>
-    <w:lsdException w:name="Medium Grid 2 Accent 6" w:semiHidden="0" w:uiPriority="68" w:unhideWhenUsed="0"/>
-    <w:lsdException w:name="Medium Grid 3 Accent 6" w:semiHidden="0" w:uiPriority="69" w:unhideWhenUsed="0"/>
-    <w:lsdException w:name="Dark List Accent 6" w:semiHidden="0" w:uiPriority="70" w:unhideWhenUsed="0"/>
-    <w:lsdException w:name="Colorful Shading Accent 6" w:semiHidden="0" w:uiPriority="71" w:unhideWhenUsed="0"/>
-    <w:lsdException w:name="Colorful List Accent 6" w:semiHidden="0" w:uiPriority="72" w:unhideWhenUsed="0"/>
-    <w:lsdException w:name="Colorful Grid Accent 6" w:semiHidden="0" w:uiPriority="73" w:unhideWhenUsed="0"/>
-    <w:lsdException w:name="Subtle Emphasis" w:semiHidden="0" w:uiPriority="19" w:unhideWhenUsed="0" w:qFormat="1"/>
-    <w:lsdException w:name="Intense Emphasis" w:semiHidden="0" w:uiPriority="21" w:unhideWhenUsed="0" w:qFormat="1"/>
-    <w:lsdException w:name="Subtle Reference" w:semiHidden="0" w:uiPriority="31" w:unhideWhenUsed="0" w:qFormat="1"/>
-    <w:lsdException w:name="Intense Reference" w:semiHidden="0" w:uiPriority="32" w:unhideWhenUsed="0" w:qFormat="1"/>
-    <w:lsdException w:name="Book Title" w:semiHidden="0" w:uiPriority="33" w:unhideWhenUsed="0" w:qFormat="1"/>
-    <w:lsdException w:name="Bibliography" w:uiPriority="37"/>
-    <w:lsdException w:name="TOC Heading" w:uiPriority="39" w:qFormat="1"/>
+  <w:latentStyles w:defLockedState="0" w:defUIPriority="99" w:defSemiHidden="0" w:defUnhideWhenUsed="0" w:defQFormat="0" w:count="371">
+    <w:lsdException w:name="Normal" w:uiPriority="0" w:qFormat="1"/>
+    <w:lsdException w:name="heading 1" w:uiPriority="9" w:qFormat="1"/>
+    <w:lsdException w:name="heading 2" w:semiHidden="1" w:uiPriority="9" w:unhideWhenUsed="1" w:qFormat="1"/>
+    <w:lsdException w:name="heading 3" w:semiHidden="1" w:uiPriority="9" w:unhideWhenUsed="1" w:qFormat="1"/>
+    <w:lsdException w:name="heading 4" w:semiHidden="1" w:uiPriority="9" w:unhideWhenUsed="1" w:qFormat="1"/>
+    <w:lsdException w:name="heading 5" w:semiHidden="1" w:uiPriority="9" w:unhideWhenUsed="1" w:qFormat="1"/>
+    <w:lsdException w:name="heading 6" w:semiHidden="1" w:uiPriority="9" w:unhideWhenUsed="1" w:qFormat="1"/>
+    <w:lsdException w:name="heading 7" w:semiHidden="1" w:uiPriority="9" w:unhideWhenUsed="1" w:qFormat="1"/>
+    <w:lsdException w:name="heading 8" w:semiHidden="1" w:uiPriority="9" w:unhideWhenUsed="1" w:qFormat="1"/>
+    <w:lsdException w:name="heading 9" w:semiHidden="1" w:uiPriority="9" w:unhideWhenUsed="1" w:qFormat="1"/>
+    <w:lsdException w:name="index 1" w:semiHidden="1" w:unhideWhenUsed="1"/>
+    <w:lsdException w:name="index 2" w:semiHidden="1" w:unhideWhenUsed="1"/>
+    <w:lsdException w:name="index 3" w:semiHidden="1" w:unhideWhenUsed="1"/>
+    <w:lsdException w:name="index 4" w:semiHidden="1" w:unhideWhenUsed="1"/>
+    <w:lsdException w:name="index 5" w:semiHidden="1" w:unhideWhenUsed="1"/>
+    <w:lsdException w:name="index 6" w:semiHidden="1" w:unhideWhenUsed="1"/>
+    <w:lsdException w:name="index 7" w:semiHidden="1" w:unhideWhenUsed="1"/>
+    <w:lsdException w:name="index 8" w:semiHidden="1" w:unhideWhenUsed="1"/>
+    <w:lsdException w:name="index 9" w:semiHidden="1" w:unhideWhenUsed="1"/>
+    <w:lsdException w:name="toc 1" w:semiHidden="1" w:uiPriority="39" w:unhideWhenUsed="1"/>
+    <w:lsdException w:name="toc 2" w:semiHidden="1" w:uiPriority="39" w:unhideWhenUsed="1"/>
+    <w:lsdException w:name="toc 3" w:semiHidden="1" w:uiPriority="39" w:unhideWhenUsed="1"/>
+    <w:lsdException w:name="toc 4" w:semiHidden="1" w:uiPriority="39" w:unhideWhenUsed="1"/>
+    <w:lsdException w:name="toc 5" w:semiHidden="1" w:uiPriority="39" w:unhideWhenUsed="1"/>
+    <w:lsdException w:name="toc 6" w:semiHidden="1" w:uiPriority="39" w:unhideWhenUsed="1"/>
+    <w:lsdException w:name="toc 7" w:semiHidden="1" w:uiPriority="39" w:unhideWhenUsed="1"/>
+    <w:lsdException w:name="toc 8" w:semiHidden="1" w:uiPriority="39" w:unhideWhenUsed="1"/>
+    <w:lsdException w:name="toc 9" w:semiHidden="1" w:uiPriority="39" w:unhideWhenUsed="1"/>
+    <w:lsdException w:name="Normal Indent" w:semiHidden="1" w:unhideWhenUsed="1"/>
+    <w:lsdException w:name="footnote text" w:semiHidden="1" w:unhideWhenUsed="1"/>
+    <w:lsdException w:name="annotation text" w:semiHidden="1" w:unhideWhenUsed="1"/>
+    <w:lsdException w:name="header" w:semiHidden="1" w:unhideWhenUsed="1"/>
+    <w:lsdException w:name="footer" w:semiHidden="1" w:unhideWhenUsed="1"/>
+    <w:lsdException w:name="index heading" w:semiHidden="1" w:unhideWhenUsed="1"/>
+    <w:lsdException w:name="caption" w:semiHidden="1" w:uiPriority="35" w:unhideWhenUsed="1" w:qFormat="1"/>
+    <w:lsdException w:name="table of figures" w:semiHidden="1" w:unhideWhenUsed="1"/>
+    <w:lsdException w:name="envelope address" w:semiHidden="1" w:unhideWhenUsed="1"/>
+    <w:lsdException w:name="envelope return" w:semiHidden="1" w:unhideWhenUsed="1"/>
+    <w:lsdException w:name="footnote reference" w:semiHidden="1" w:unhideWhenUsed="1"/>
+    <w:lsdException w:name="annotation reference" w:semiHidden="1" w:unhideWhenUsed="1"/>
+    <w:lsdException w:name="line number" w:semiHidden="1" w:unhideWhenUsed="1"/>
+    <w:lsdException w:name="page number" w:semiHidden="1" w:unhideWhenUsed="1"/>
+    <w:lsdException w:name="endnote reference" w:semiHidden="1" w:unhideWhenUsed="1"/>
+    <w:lsdException w:name="endnote text" w:semiHidden="1" w:unhideWhenUsed="1"/>
+    <w:lsdException w:name="table of authorities" w:semiHidden="1" w:unhideWhenUsed="1"/>
+    <w:lsdException w:name="macro" w:semiHidden="1" w:unhideWhenUsed="1"/>
+    <w:lsdException w:name="toa heading" w:semiHidden="1" w:unhideWhenUsed="1"/>
+    <w:lsdException w:name="List" w:semiHidden="1" w:unhideWhenUsed="1"/>
+    <w:lsdException w:name="List Bullet" w:semiHidden="1" w:unhideWhenUsed="1"/>
+    <w:lsdException w:name="List Number" w:semiHidden="1" w:unhideWhenUsed="1"/>
+    <w:lsdException w:name="List 2" w:semiHidden="1" w:unhideWhenUsed="1"/>
+    <w:lsdException w:name="List 3" w:semiHidden="1" w:unhideWhenUsed="1"/>
+    <w:lsdException w:name="List 4" w:semiHidden="1" w:unhideWhenUsed="1"/>
+    <w:lsdException w:name="List 5" w:semiHidden="1" w:unhideWhenUsed="1"/>
+    <w:lsdException w:name="List Bullet 2" w:semiHidden="1" w:unhideWhenUsed="1"/>
+    <w:lsdException w:name="List Bullet 3" w:semiHidden="1" w:unhideWhenUsed="1"/>
+    <w:lsdException w:name="List Bullet 4" w:semiHidden="1" w:unhideWhenUsed="1"/>
+    <w:lsdException w:name="List Bullet 5" w:semiHidden="1" w:unhideWhenUsed="1"/>
+    <w:lsdException w:name="List Number 2" w:semiHidden="1" w:unhideWhenUsed="1"/>
+    <w:lsdException w:name="List Number 3" w:semiHidden="1" w:unhideWhenUsed="1"/>
+    <w:lsdException w:name="List Number 4" w:semiHidden="1" w:unhideWhenUsed="1"/>
+    <w:lsdException w:name="List Number 5" w:semiHidden="1" w:unhideWhenUsed="1"/>
+    <w:lsdException w:name="Title" w:uiPriority="10" w:qFormat="1"/>
+    <w:lsdException w:name="Closing" w:semiHidden="1" w:unhideWhenUsed="1"/>
+    <w:lsdException w:name="Signature" w:semiHidden="1" w:unhideWhenUsed="1"/>
+    <w:lsdException w:name="Default Paragraph Font" w:semiHidden="1" w:uiPriority="1" w:unhideWhenUsed="1"/>
+    <w:lsdException w:name="Body Text" w:semiHidden="1" w:unhideWhenUsed="1"/>
+    <w:lsdException w:name="Body Text Indent" w:semiHidden="1" w:unhideWhenUsed="1"/>
+    <w:lsdException w:name="List Continue" w:semiHidden="1" w:unhideWhenUsed="1"/>
+    <w:lsdException w:name="List Continue 2" w:semiHidden="1" w:unhideWhenUsed="1"/>
+    <w:lsdException w:name="List Continue 3" w:semiHidden="1" w:unhideWhenUsed="1"/>
+    <w:lsdException w:name="List Continue 4" w:semiHidden="1" w:unhideWhenUsed="1"/>
+    <w:lsdException w:name="List Continue 5" w:semiHidden="1" w:unhideWhenUsed="1"/>
+    <w:lsdException w:name="Message Header" w:semiHidden="1" w:unhideWhenUsed="1"/>
+    <w:lsdException w:name="Subtitle" w:uiPriority="11" w:qFormat="1"/>
+    <w:lsdException w:name="Salutation" w:semiHidden="1" w:unhideWhenUsed="1"/>
+    <w:lsdException w:name="Date" w:semiHidden="1" w:unhideWhenUsed="1"/>
+    <w:lsdException w:name="Body Text First Indent" w:semiHidden="1" w:unhideWhenUsed="1"/>
+    <w:lsdException w:name="Body Text First Indent 2" w:semiHidden="1" w:unhideWhenUsed="1"/>
+    <w:lsdException w:name="Note Heading" w:semiHidden="1" w:unhideWhenUsed="1"/>
+    <w:lsdException w:name="Body Text 2" w:semiHidden="1" w:unhideWhenUsed="1"/>
+    <w:lsdException w:name="Body Text 3" w:semiHidden="1" w:unhideWhenUsed="1"/>
+    <w:lsdException w:name="Body Text Indent 2" w:semiHidden="1" w:unhideWhenUsed="1"/>
+    <w:lsdException w:name="Body Text Indent 3" w:semiHidden="1" w:unhideWhenUsed="1"/>
+    <w:lsdException w:name="Block Text" w:semiHidden="1" w:unhideWhenUsed="1"/>
+    <w:lsdException w:name="Hyperlink" w:semiHidden="1" w:unhideWhenUsed="1"/>
+    <w:lsdException w:name="FollowedHyperlink" w:semiHidden="1" w:unhideWhenUsed="1"/>
+    <w:lsdException w:name="Strong" w:uiPriority="22" w:qFormat="1"/>
+    <w:lsdException w:name="Emphasis" w:uiPriority="20" w:qFormat="1"/>
+    <w:lsdException w:name="Document Map" w:semiHidden="1" w:unhideWhenUsed="1"/>
+    <w:lsdException w:name="Plain Text" w:semiHidden="1" w:unhideWhenUsed="1"/>
+    <w:lsdException w:name="E-mail Signature" w:semiHidden="1" w:unhideWhenUsed="1"/>
+    <w:lsdException w:name="HTML Top of Form" w:semiHidden="1" w:unhideWhenUsed="1"/>
+    <w:lsdException w:name="HTML Bottom of Form" w:semiHidden="1" w:unhideWhenUsed="1"/>
+    <w:lsdException w:name="Normal (Web)" w:semiHidden="1" w:unhideWhenUsed="1"/>
+    <w:lsdException w:name="HTML Acronym" w:semiHidden="1" w:unhideWhenUsed="1"/>
+    <w:lsdException w:name="HTML Address" w:semiHidden="1" w:unhideWhenUsed="1"/>
+    <w:lsdException w:name="HTML Cite" w:semiHidden="1" w:unhideWhenUsed="1"/>
+    <w:lsdException w:name="HTML Code" w:semiHidden="1" w:unhideWhenUsed="1"/>
+    <w:lsdException w:name="HTML Definition" w:semiHidden="1" w:unhideWhenUsed="1"/>
+    <w:lsdException w:name="HTML Keyboard" w:semiHidden="1" w:unhideWhenUsed="1"/>
+    <w:lsdException w:name="HTML Preformatted" w:semiHidden="1" w:unhideWhenUsed="1"/>
+    <w:lsdException w:name="HTML Sample" w:semiHidden="1" w:unhideWhenUsed="1"/>
+    <w:lsdException w:name="HTML Typewriter" w:semiHidden="1" w:unhideWhenUsed="1"/>
+    <w:lsdException w:name="HTML Variable" w:semiHidden="1" w:unhideWhenUsed="1"/>
+    <w:lsdException w:name="Normal Table" w:semiHidden="1" w:unhideWhenUsed="1"/>
+    <w:lsdException w:name="annotation subject" w:semiHidden="1" w:unhideWhenUsed="1"/>
+    <w:lsdException w:name="No List" w:semiHidden="1" w:unhideWhenUsed="1"/>
+    <w:lsdException w:name="Outline List 1" w:semiHidden="1" w:unhideWhenUsed="1"/>
+    <w:lsdException w:name="Outline List 2" w:semiHidden="1" w:unhideWhenUsed="1"/>
+    <w:lsdException w:name="Outline List 3" w:semiHidden="1" w:unhideWhenUsed="1"/>
+    <w:lsdException w:name="Table Simple 1" w:semiHidden="1" w:unhideWhenUsed="1"/>
+    <w:lsdException w:name="Table Simple 2" w:semiHidden="1" w:unhideWhenUsed="1"/>
+    <w:lsdException w:name="Table Simple 3" w:semiHidden="1" w:unhideWhenUsed="1"/>
+    <w:lsdException w:name="Table Classic 1" w:semiHidden="1" w:unhideWhenUsed="1"/>
+    <w:lsdException w:name="Table Classic 2" w:semiHidden="1" w:unhideWhenUsed="1"/>
+    <w:lsdException w:name="Table Classic 3" w:semiHidden="1" w:unhideWhenUsed="1"/>
+    <w:lsdException w:name="Table Classic 4" w:semiHidden="1" w:unhideWhenUsed="1"/>
+    <w:lsdException w:name="Table Colorful 1" w:semiHidden="1" w:unhideWhenUsed="1"/>
+    <w:lsdException w:name="Table Colorful 2" w:semiHidden="1" w:unhideWhenUsed="1"/>
+    <w:lsdException w:name="Table Colorful 3" w:semiHidden="1" w:unhideWhenUsed="1"/>
+    <w:lsdException w:name="Table Columns 1" w:semiHidden="1" w:unhideWhenUsed="1"/>
+    <w:lsdException w:name="Table Columns 2" w:semiHidden="1" w:unhideWhenUsed="1"/>
+    <w:lsdException w:name="Table Columns 3" w:semiHidden="1" w:unhideWhenUsed="1"/>
+    <w:lsdException w:name="Table Columns 4" w:semiHidden="1" w:unhideWhenUsed="1"/>
+    <w:lsdException w:name="Table Columns 5" w:semiHidden="1" w:unhideWhenUsed="1"/>
+    <w:lsdException w:name="Table Grid 1" w:semiHidden="1" w:unhideWhenUsed="1"/>
+    <w:lsdException w:name="Table Grid 2" w:semiHidden="1" w:unhideWhenUsed="1"/>
+    <w:lsdException w:name="Table Grid 3" w:semiHidden="1" w:unhideWhenUsed="1"/>
+    <w:lsdException w:name="Table Grid 4" w:semiHidden="1" w:unhideWhenUsed="1"/>
+    <w:lsdException w:name="Table Grid 5" w:semiHidden="1" w:unhideWhenUsed="1"/>
+    <w:lsdException w:name="Table Grid 6" w:semiHidden="1" w:unhideWhenUsed="1"/>
+    <w:lsdException w:name="Table Grid 7" w:semiHidden="1" w:unhideWhenUsed="1"/>
+    <w:lsdException w:name="Table Grid 8" w:semiHidden="1" w:unhideWhenUsed="1"/>
+    <w:lsdException w:name="Table List 1" w:semiHidden="1" w:unhideWhenUsed="1"/>
+    <w:lsdException w:name="Table List 2" w:semiHidden="1" w:unhideWhenUsed="1"/>
+    <w:lsdException w:name="Table List 3" w:semiHidden="1" w:unhideWhenUsed="1"/>
+    <w:lsdException w:name="Table List 4" w:semiHidden="1" w:unhideWhenUsed="1"/>
+    <w:lsdException w:name="Table List 5" w:semiHidden="1" w:unhideWhenUsed="1"/>
+    <w:lsdException w:name="Table List 6" w:semiHidden="1" w:unhideWhenUsed="1"/>
+    <w:lsdException w:name="Table List 7" w:semiHidden="1" w:unhideWhenUsed="1"/>
+    <w:lsdException w:name="Table List 8" w:semiHidden="1" w:unhideWhenUsed="1"/>
+    <w:lsdException w:name="Table 3D effects 1" w:semiHidden="1" w:unhideWhenUsed="1"/>
+    <w:lsdException w:name="Table 3D effects 2" w:semiHidden="1" w:unhideWhenUsed="1"/>
+    <w:lsdException w:name="Table 3D effects 3" w:semiHidden="1" w:unhideWhenUsed="1"/>
+    <w:lsdException w:name="Table Contemporary" w:semiHidden="1" w:unhideWhenUsed="1"/>
+    <w:lsdException w:name="Table Elegant" w:semiHidden="1" w:unhideWhenUsed="1"/>
+    <w:lsdException w:name="Table Professional" w:semiHidden="1" w:unhideWhenUsed="1"/>
+    <w:lsdException w:name="Table Subtle 1" w:semiHidden="1" w:unhideWhenUsed="1"/>
+    <w:lsdException w:name="Table Subtle 2" w:semiHidden="1" w:unhideWhenUsed="1"/>
+    <w:lsdException w:name="Table Web 1" w:semiHidden="1" w:unhideWhenUsed="1"/>
+    <w:lsdException w:name="Table Web 2" w:semiHidden="1" w:unhideWhenUsed="1"/>
+    <w:lsdException w:name="Table Web 3" w:semiHidden="1" w:unhideWhenUsed="1"/>
+    <w:lsdException w:name="Balloon Text" w:semiHidden="1" w:unhideWhenUsed="1"/>
+    <w:lsdException w:name="Table Grid" w:uiPriority="59"/>
+    <w:lsdException w:name="Table Theme" w:semiHidden="1" w:unhideWhenUsed="1"/>
+    <w:lsdException w:name="Placeholder Text" w:semiHidden="1"/>
+    <w:lsdException w:name="No Spacing" w:uiPriority="1" w:qFormat="1"/>
+    <w:lsdException w:name="Light Shading" w:uiPriority="60"/>
+    <w:lsdException w:name="Light List" w:uiPriority="61"/>
+    <w:lsdException w:name="Light Grid" w:uiPriority="62"/>
+    <w:lsdException w:name="Medium Shading 1" w:uiPriority="63"/>
+    <w:lsdException w:name="Medium Shading 2" w:uiPriority="64"/>
+    <w:lsdException w:name="Medium List 1" w:uiPriority="65"/>
+    <w:lsdException w:name="Medium List 2" w:uiPriority="66"/>
+    <w:lsdException w:name="Medium Grid 1" w:uiPriority="67"/>
+    <w:lsdException w:name="Medium Grid 2" w:uiPriority="68"/>
+    <w:lsdException w:name="Medium Grid 3" w:uiPriority="69"/>
+    <w:lsdException w:name="Dark List" w:uiPriority="70"/>
+    <w:lsdException w:name="Colorful Shading" w:uiPriority="71"/>
+    <w:lsdException w:name="Colorful List" w:uiPriority="72"/>
+    <w:lsdException w:name="Colorful Grid" w:uiPriority="73"/>
+    <w:lsdException w:name="Light Shading Accent 1" w:uiPriority="60"/>
+    <w:lsdException w:name="Light List Accent 1" w:uiPriority="61"/>
+    <w:lsdException w:name="Light Grid Accent 1" w:uiPriority="62"/>
+    <w:lsdException w:name="Medium Shading 1 Accent 1" w:uiPriority="63"/>
+    <w:lsdException w:name="Medium Shading 2 Accent 1" w:uiPriority="64"/>
+    <w:lsdException w:name="Medium List 1 Accent 1" w:uiPriority="65"/>
+    <w:lsdException w:name="Revision" w:semiHidden="1"/>
+    <w:lsdException w:name="List Paragraph" w:uiPriority="34" w:qFormat="1"/>
+    <w:lsdException w:name="Quote" w:uiPriority="29" w:qFormat="1"/>
+    <w:lsdException w:name="Intense Quote" w:uiPriority="30" w:qFormat="1"/>
+    <w:lsdException w:name="Medium List 2 Accent 1" w:uiPriority="66"/>
+    <w:lsdException w:name="Medium Grid 1 Accent 1" w:uiPriority="67"/>
+    <w:lsdException w:name="Medium Grid 2 Accent 1" w:uiPriority="68"/>
+    <w:lsdException w:name="Medium Grid 3 Accent 1" w:uiPriority="69"/>
+    <w:lsdException w:name="Dark List Accent 1" w:uiPriority="70"/>
+    <w:lsdException w:name="Colorful Shading Accent 1" w:uiPriority="71"/>
+    <w:lsdException w:name="Colorful List Accent 1" w:uiPriority="72"/>
+    <w:lsdException w:name="Colorful Grid Accent 1" w:uiPriority="73"/>
+    <w:lsdException w:name="Light Shading Accent 2" w:uiPriority="60"/>
+    <w:lsdException w:name="Light List Accent 2" w:uiPriority="61"/>
+    <w:lsdException w:name="Light Grid Accent 2" w:uiPriority="62"/>
+    <w:lsdException w:name="Medium Shading 1 Accent 2" w:uiPriority="63"/>
+    <w:lsdException w:name="Medium Shading 2 Accent 2" w:uiPriority="64"/>
+    <w:lsdException w:name="Medium List 1 Accent 2" w:uiPriority="65"/>
+    <w:lsdException w:name="Medium List 2 Accent 2" w:uiPriority="66"/>
+    <w:lsdException w:name="Medium Grid 1 Accent 2" w:uiPriority="67"/>
+    <w:lsdException w:name="Medium Grid 2 Accent 2" w:uiPriority="68"/>
+    <w:lsdException w:name="Medium Grid 3 Accent 2" w:uiPriority="69"/>
+    <w:lsdException w:name="Dark List Accent 2" w:uiPriority="70"/>
+    <w:lsdException w:name="Colorful Shading Accent 2" w:uiPriority="71"/>
+    <w:lsdException w:name="Colorful List Accent 2" w:uiPriority="72"/>
+    <w:lsdException w:name="Colorful Grid Accent 2" w:uiPriority="73"/>
+    <w:lsdException w:name="Light Shading Accent 3" w:uiPriority="60"/>
+    <w:lsdException w:name="Light List Accent 3" w:uiPriority="61"/>
+    <w:lsdException w:name="Light Grid Accent 3" w:uiPriority="62"/>
+    <w:lsdException w:name="Medium Shading 1 Accent 3" w:uiPriority="63"/>
+    <w:lsdException w:name="Medium Shading 2 Accent 3" w:uiPriority="64"/>
+    <w:lsdException w:name="Medium List 1 Accent 3" w:uiPriority="65"/>
+    <w:lsdException w:name="Medium List 2 Accent 3" w:uiPriority="66"/>
+    <w:lsdException w:name="Medium Grid 1 Accent 3" w:uiPriority="67"/>
+    <w:lsdException w:name="Medium Grid 2 Accent 3" w:uiPriority="68"/>
+    <w:lsdException w:name="Medium Grid 3 Accent 3" w:uiPriority="69"/>
+    <w:lsdException w:name="Dark List Accent 3" w:uiPriority="70"/>
+    <w:lsdException w:name="Colorful Shading Accent 3" w:uiPriority="71"/>
+    <w:lsdException w:name="Colorful List Accent 3" w:uiPriority="72"/>
+    <w:lsdException w:name="Colorful Grid Accent 3" w:uiPriority="73"/>
+    <w:lsdException w:name="Light Shading Accent 4" w:uiPriority="60"/>
+    <w:lsdException w:name="Light List Accent 4" w:uiPriority="61"/>
+    <w:lsdException w:name="Light Grid Accent 4" w:uiPriority="62"/>
+    <w:lsdException w:name="Medium Shading 1 Accent 4" w:uiPriority="63"/>
+    <w:lsdException w:name="Medium Shading 2 Accent 4" w:uiPriority="64"/>
+    <w:lsdException w:name="Medium List 1 Accent 4" w:uiPriority="65"/>
+    <w:lsdException w:name="Medium List 2 Accent 4" w:uiPriority="66"/>
+    <w:lsdException w:name="Medium Grid 1 Accent 4" w:uiPriority="67"/>
+    <w:lsdException w:name="Medium Grid 2 Accent 4" w:uiPriority="68"/>
+    <w:lsdException w:name="Medium Grid 3 Accent 4" w:uiPriority="69"/>
+    <w:lsdException w:name="Dark List Accent 4" w:uiPriority="70"/>
+    <w:lsdException w:name="Colorful Shading Accent 4" w:uiPriority="71"/>
+    <w:lsdException w:name="Colorful List Accent 4" w:uiPriority="72"/>
+    <w:lsdException w:name="Colorful Grid Accent 4" w:uiPriority="73"/>
+    <w:lsdException w:name="Light Shading Accent 5" w:uiPriority="60"/>
+    <w:lsdException w:name="Light List Accent 5" w:uiPriority="61"/>
+    <w:lsdException w:name="Light Grid Accent 5" w:uiPriority="62"/>
+    <w:lsdException w:name="Medium Shading 1 Accent 5" w:uiPriority="63"/>
+    <w:lsdException w:name="Medium Shading 2 Accent 5" w:uiPriority="64"/>
+    <w:lsdException w:name="Medium List 1 Accent 5" w:uiPriority="65"/>
+    <w:lsdException w:name="Medium List 2 Accent 5" w:uiPriority="66"/>
+    <w:lsdException w:name="Medium Grid 1 Accent 5" w:uiPriority="67"/>
+    <w:lsdException w:name="Medium Grid 2 Accent 5" w:uiPriority="68"/>
+    <w:lsdException w:name="Medium Grid 3 Accent 5" w:uiPriority="69"/>
+    <w:lsdException w:name="Dark List Accent 5" w:uiPriority="70"/>
+    <w:lsdException w:name="Colorful Shading Accent 5" w:uiPriority="71"/>
+    <w:lsdException w:name="Colorful List Accent 5" w:uiPriority="72"/>
+    <w:lsdException w:name="Colorful Grid Accent 5" w:uiPriority="73"/>
+    <w:lsdException w:name="Light Shading Accent 6" w:uiPriority="60"/>
+    <w:lsdException w:name="Light List Accent 6" w:uiPriority="61"/>
+    <w:lsdException w:name="Light Grid Accent 6" w:uiPriority="62"/>
+    <w:lsdException w:name="Medium Shading 1 Accent 6" w:uiPriority="63"/>
+    <w:lsdException w:name="Medium Shading 2 Accent 6" w:uiPriority="64"/>
+    <w:lsdException w:name="Medium List 1 Accent 6" w:uiPriority="65"/>
+    <w:lsdException w:name="Medium List 2 Accent 6" w:uiPriority="66"/>
+    <w:lsdException w:name="Medium Grid 1 Accent 6" w:uiPriority="67"/>
+    <w:lsdException w:name="Medium Grid 2 Accent 6" w:uiPriority="68"/>
+    <w:lsdException w:name="Medium Grid 3 Accent 6" w:uiPriority="69"/>
+    <w:lsdException w:name="Dark List Accent 6" w:uiPriority="70"/>
+    <w:lsdException w:name="Colorful Shading Accent 6" w:uiPriority="71"/>
+    <w:lsdException w:name="Colorful List Accent 6" w:uiPriority="72"/>
+    <w:lsdException w:name="Colorful Grid Accent 6" w:uiPriority="73"/>
+    <w:lsdException w:name="Subtle Emphasis" w:uiPriority="19" w:qFormat="1"/>
+    <w:lsdException w:name="Intense Emphasis" w:uiPriority="21" w:qFormat="1"/>
+    <w:lsdException w:name="Subtle Reference" w:uiPriority="31" w:qFormat="1"/>
+    <w:lsdException w:name="Intense Reference" w:uiPriority="32" w:qFormat="1"/>
+    <w:lsdException w:name="Book Title" w:uiPriority="33" w:qFormat="1"/>
+    <w:lsdException w:name="Bibliography" w:semiHidden="1" w:uiPriority="37" w:unhideWhenUsed="1"/>
+    <w:lsdException w:name="TOC Heading" w:semiHidden="1" w:uiPriority="39" w:unhideWhenUsed="1" w:qFormat="1"/>
+    <w:lsdException w:name="Plain Table 1" w:uiPriority="41"/>
+    <w:lsdException w:name="Plain Table 2" w:uiPriority="42"/>
+    <w:lsdException w:name="Plain Table 3" w:uiPriority="43"/>
+    <w:lsdException w:name="Plain Table 4" w:uiPriority="44"/>
+    <w:lsdException w:name="Plain Table 5" w:uiPriority="45"/>
+    <w:lsdException w:name="Grid Table Light" w:uiPriority="40"/>
+    <w:lsdException w:name="Grid Table 1 Light" w:uiPriority="46"/>
+    <w:lsdException w:name="Grid Table 2" w:uiPriority="47"/>
+    <w:lsdException w:name="Grid Table 3" w:uiPriority="48"/>
+    <w:lsdException w:name="Grid Table 4" w:uiPriority="49"/>
+    <w:lsdException w:name="Grid Table 5 Dark" w:uiPriority="50"/>
+    <w:lsdException w:name="Grid Table 6 Colorful" w:uiPriority="51"/>
+    <w:lsdException w:name="Grid Table 7 Colorful" w:uiPriority="52"/>
+    <w:lsdException w:name="Grid Table 1 Light Accent 1" w:uiPriority="46"/>
+    <w:lsdException w:name="Grid Table 2 Accent 1" w:uiPriority="47"/>
+    <w:lsdException w:name="Grid Table 3 Accent 1" w:uiPriority="48"/>
+    <w:lsdException w:name="Grid Table 4 Accent 1" w:uiPriority="49"/>
+    <w:lsdException w:name="Grid Table 5 Dark Accent 1" w:uiPriority="50"/>
+    <w:lsdException w:name="Grid Table 6 Colorful Accent 1" w:uiPriority="51"/>
+    <w:lsdException w:name="Grid Table 7 Colorful Accent 1" w:uiPriority="52"/>
+    <w:lsdException w:name="Grid Table 1 Light Accent 2" w:uiPriority="46"/>
+    <w:lsdException w:name="Grid Table 2 Accent 2" w:uiPriority="47"/>
+    <w:lsdException w:name="Grid Table 3 Accent 2" w:uiPriority="48"/>
+    <w:lsdException w:name="Grid Table 4 Accent 2" w:uiPriority="49"/>
+    <w:lsdException w:name="Grid Table 5 Dark Accent 2" w:uiPriority="50"/>
+    <w:lsdException w:name="Grid Table 6 Colorful Accent 2" w:uiPriority="51"/>
+    <w:lsdException w:name="Grid Table 7 Colorful Accent 2" w:uiPriority="52"/>
+    <w:lsdException w:name="Grid Table 1 Light Accent 3" w:uiPriority="46"/>
+    <w:lsdException w:name="Grid Table 2 Accent 3" w:uiPriority="47"/>
+    <w:lsdException w:name="Grid Table 3 Accent 3" w:uiPriority="48"/>
+    <w:lsdException w:name="Grid Table 4 Accent 3" w:uiPriority="49"/>
+    <w:lsdException w:name="Grid Table 5 Dark Accent 3" w:uiPriority="50"/>
+    <w:lsdException w:name="Grid Table 6 Colorful Accent 3" w:uiPriority="51"/>
+    <w:lsdException w:name="Grid Table 7 Colorful Accent 3" w:uiPriority="52"/>
+    <w:lsdException w:name="Grid Table 1 Light Accent 4" w:uiPriority="46"/>
+    <w:lsdException w:name="Grid Table 2 Accent 4" w:uiPriority="47"/>
+    <w:lsdException w:name="Grid Table 3 Accent 4" w:uiPriority="48"/>
+    <w:lsdException w:name="Grid Table 4 Accent 4" w:uiPriority="49"/>
+    <w:lsdException w:name="Grid Table 5 Dark Accent 4" w:uiPriority="50"/>
+    <w:lsdException w:name="Grid Table 6 Colorful Accent 4" w:uiPriority="51"/>
+    <w:lsdException w:name="Grid Table 7 Colorful Accent 4" w:uiPriority="52"/>
+    <w:lsdException w:name="Grid Table 1 Light Accent 5" w:uiPriority="46"/>
+    <w:lsdException w:name="Grid Table 2 Accent 5" w:uiPriority="47"/>
+    <w:lsdException w:name="Grid Table 3 Accent 5" w:uiPriority="48"/>
+    <w:lsdException w:name="Grid Table 4 Accent 5" w:uiPriority="49"/>
+    <w:lsdException w:name="Grid Table 5 Dark Accent 5" w:uiPriority="50"/>
+    <w:lsdException w:name="Grid Table 6 Colorful Accent 5" w:uiPriority="51"/>
+    <w:lsdException w:name="Grid Table 7 Colorful Accent 5" w:uiPriority="52"/>
+    <w:lsdException w:name="Grid Table 1 Light Accent 6" w:uiPriority="46"/>
+    <w:lsdException w:name="Grid Table 2 Accent 6" w:uiPriority="47"/>
+    <w:lsdException w:name="Grid Table 3 Accent 6" w:uiPriority="48"/>
+    <w:lsdException w:name="Grid Table 4 Accent 6" w:uiPriority="49"/>
+    <w:lsdException w:name="Grid Table 5 Dark Accent 6" w:uiPriority="50"/>
+    <w:lsdException w:name="Grid Table 6 Colorful Accent 6" w:uiPriority="51"/>
+    <w:lsdException w:name="Grid Table 7 Colorful Accent 6" w:uiPriority="52"/>
+    <w:lsdException w:name="List Table 1 Light" w:uiPriority="46"/>
+    <w:lsdException w:name="List Table 2" w:uiPriority="47"/>
+    <w:lsdException w:name="List Table 3" w:uiPriority="48"/>
+    <w:lsdException w:name="List Table 4" w:uiPriority="49"/>
+    <w:lsdException w:name="List Table 5 Dark" w:uiPriority="50"/>
+    <w:lsdException w:name="List Table 6 Colorful" w:uiPriority="51"/>
+    <w:lsdException w:name="List Table 7 Colorful" w:uiPriority="52"/>
+    <w:lsdException w:name="List Table 1 Light Accent 1" w:uiPriority="46"/>
+    <w:lsdException w:name="List Table 2 Accent 1" w:uiPriority="47"/>
+    <w:lsdException w:name="List Table 3 Accent 1" w:uiPriority="48"/>
+    <w:lsdException w:name="List Table 4 Accent 1" w:uiPriority="49"/>
+    <w:lsdException w:name="List Table 5 Dark Accent 1" w:uiPriority="50"/>
+    <w:lsdException w:name="List Table 6 Colorful Accent 1" w:uiPriority="51"/>
+    <w:lsdException w:name="List Table 7 Colorful Accent 1" w:uiPriority="52"/>
+    <w:lsdException w:name="List Table 1 Light Accent 2" w:uiPriority="46"/>
+    <w:lsdException w:name="List Table 2 Accent 2" w:uiPriority="47"/>
+    <w:lsdException w:name="List Table 3 Accent 2" w:uiPriority="48"/>
+    <w:lsdException w:name="List Table 4 Accent 2" w:uiPriority="49"/>
+    <w:lsdException w:name="List Table 5 Dark Accent 2" w:uiPriority="50"/>
+    <w:lsdException w:name="List Table 6 Colorful Accent 2" w:uiPriority="51"/>
+    <w:lsdException w:name="List Table 7 Colorful Accent 2" w:uiPriority="52"/>
+    <w:lsdException w:name="List Table 1 Light Accent 3" w:uiPriority="46"/>
+    <w:lsdException w:name="List Table 2 Accent 3" w:uiPriority="47"/>
+    <w:lsdException w:name="List Table 3 Accent 3" w:uiPriority="48"/>
+    <w:lsdException w:name="List Table 4 Accent 3" w:uiPriority="49"/>
+    <w:lsdException w:name="List Table 5 Dark Accent 3" w:uiPriority="50"/>
+    <w:lsdException w:name="List Table 6 Colorful Accent 3" w:uiPriority="51"/>
+    <w:lsdException w:name="List Table 7 Colorful Accent 3" w:uiPriority="52"/>
+    <w:lsdException w:name="List Table 1 Light Accent 4" w:uiPriority="46"/>
+    <w:lsdException w:name="List Table 2 Accent 4" w:uiPriority="47"/>
+    <w:lsdException w:name="List Table 3 Accent 4" w:uiPriority="48"/>
+    <w:lsdException w:name="List Table 4 Accent 4" w:uiPriority="49"/>
+    <w:lsdException w:name="List Table 5 Dark Accent 4" w:uiPriority="50"/>
+    <w:lsdException w:name="List Table 6 Colorful Accent 4" w:uiPriority="51"/>
+    <w:lsdException w:name="List Table 7 Colorful Accent 4" w:uiPriority="52"/>
+    <w:lsdException w:name="List Table 1 Light Accent 5" w:uiPriority="46"/>
+    <w:lsdException w:name="List Table 2 Accent 5" w:uiPriority="47"/>
+    <w:lsdException w:name="List Table 3 Accent 5" w:uiPriority="48"/>
+    <w:lsdException w:name="List Table 4 Accent 5" w:uiPriority="49"/>
+    <w:lsdException w:name="List Table 5 Dark Accent 5" w:uiPriority="50"/>
+    <w:lsdException w:name="List Table 6 Colorful Accent 5" w:uiPriority="51"/>
+    <w:lsdException w:name="List Table 7 Colorful Accent 5" w:uiPriority="52"/>
+    <w:lsdException w:name="List Table 1 Light Accent 6" w:uiPriority="46"/>
+    <w:lsdException w:name="List Table 2 Accent 6" w:uiPriority="47"/>
+    <w:lsdException w:name="List Table 3 Accent 6" w:uiPriority="48"/>
+    <w:lsdException w:name="List Table 4 Accent 6" w:uiPriority="49"/>
+    <w:lsdException w:name="List Table 5 Dark Accent 6" w:uiPriority="50"/>
+    <w:lsdException w:name="List Table 6 Colorful Accent 6" w:uiPriority="51"/>
+    <w:lsdException w:name="List Table 7 Colorful Accent 6" w:uiPriority="52"/>
   </w:latentStyles>
   <w:style w:type="paragraph" w:default="1" w:styleId="Normal">
     <w:name w:val="Normal"/>
@@ -8216,7 +11296,6 @@
     <w:uiPriority w:val="99"/>
     <w:semiHidden/>
     <w:unhideWhenUsed/>
-    <w:qFormat/>
     <w:tblPr>
       <w:tblInd w:w="0" w:type="dxa"/>
       <w:tblCellMar>
@@ -8543,7 +11622,7 @@
   <a:extraClrSchemeLst/>
   <a:extLst>
     <a:ext uri="{05A4C25C-085E-4340-85A3-A5531E510DB2}">
-      <thm15:themeFamily xmlns:thm15="http://schemas.microsoft.com/office/thememl/2012/main" xmlns="" name="Office Theme" id="{62F939B6-93AF-4DB8-9C6B-D6C7DFDC589F}" vid="{4A3C46E8-61CC-4603-A589-7422A47A8E4A}"/>
+      <thm15:themeFamily xmlns:thm15="http://schemas.microsoft.com/office/thememl/2012/main" name="Office Theme" id="{62F939B6-93AF-4DB8-9C6B-D6C7DFDC589F}" vid="{4A3C46E8-61CC-4603-A589-7422A47A8E4A}"/>
     </a:ext>
   </a:extLst>
 </a:theme>

</xml_diff>